<commit_message>
Airport landing a plane:
Project is now testing for the 'land_plane' method
and it is returning a plane.
Project is passing both rspec and rubocop.
</commit_message>
<xml_diff>
--- a/Domain_Model_airport.docx
+++ b/Domain_Model_airport.docx
@@ -644,7 +644,33 @@
           <w:color w:val="24292E"/>
           <w:lang w:eastAsia="en-GB"/>
         </w:rPr>
-        <w:t xml:space="preserve"> a plane.</w:t>
+        <w:t xml:space="preserve"> a plane</w:t>
+      </w:r>
+      <w:r>
+        <w:rPr>
+          <w:rFonts w:ascii="Helvetica" w:eastAsia="Times New Roman" w:hAnsi="Helvetica"/>
+          <w:color w:val="24292E"/>
+          <w:lang w:eastAsia="en-GB"/>
+        </w:rPr>
+        <w:t xml:space="preserve">. </w:t>
+      </w:r>
+      <w:proofErr w:type="gramStart"/>
+      <w:r>
+        <w:rPr>
+          <w:rFonts w:ascii="Helvetica" w:eastAsia="Times New Roman" w:hAnsi="Helvetica"/>
+          <w:color w:val="24292E"/>
+          <w:lang w:eastAsia="en-GB"/>
+        </w:rPr>
+        <w:t>Plus</w:t>
+      </w:r>
+      <w:proofErr w:type="gramEnd"/>
+      <w:r>
+        <w:rPr>
+          <w:rFonts w:ascii="Helvetica" w:eastAsia="Times New Roman" w:hAnsi="Helvetica"/>
+          <w:color w:val="24292E"/>
+          <w:lang w:eastAsia="en-GB"/>
+        </w:rPr>
+        <w:t xml:space="preserve"> a plane to land at the airport.</w:t>
       </w:r>
     </w:p>
     <w:p>
@@ -686,7 +712,23 @@
           <w:color w:val="24292E"/>
           <w:lang w:eastAsia="en-GB"/>
         </w:rPr>
-        <w:t>Do I have an airport?</w:t>
+        <w:t>Do I have an airport</w:t>
+      </w:r>
+      <w:r>
+        <w:rPr>
+          <w:rFonts w:ascii="Helvetica" w:eastAsia="Times New Roman" w:hAnsi="Helvetica"/>
+          <w:color w:val="24292E"/>
+          <w:lang w:eastAsia="en-GB"/>
+        </w:rPr>
+        <w:t xml:space="preserve"> class</w:t>
+      </w:r>
+      <w:r>
+        <w:rPr>
+          <w:rFonts w:ascii="Helvetica" w:eastAsia="Times New Roman" w:hAnsi="Helvetica"/>
+          <w:color w:val="24292E"/>
+          <w:lang w:eastAsia="en-GB"/>
+        </w:rPr>
+        <w:t>?</w:t>
       </w:r>
     </w:p>
     <w:p>
@@ -709,7 +751,27 @@
           <w:color w:val="24292E"/>
           <w:lang w:eastAsia="en-GB"/>
         </w:rPr>
-        <w:t>Do I have a plane?</w:t>
+        <w:t xml:space="preserve">Does my airport class </w:t>
+      </w:r>
+      <w:proofErr w:type="spellStart"/>
+      <w:r>
+        <w:rPr>
+          <w:rFonts w:ascii="Helvetica" w:eastAsia="Times New Roman" w:hAnsi="Helvetica"/>
+          <w:i/>
+          <w:iCs/>
+          <w:color w:val="24292E"/>
+          <w:lang w:eastAsia="en-GB"/>
+        </w:rPr>
+        <w:t>respond_to</w:t>
+      </w:r>
+      <w:proofErr w:type="spellEnd"/>
+      <w:r>
+        <w:rPr>
+          <w:rFonts w:ascii="Helvetica" w:eastAsia="Times New Roman" w:hAnsi="Helvetica"/>
+          <w:color w:val="24292E"/>
+          <w:lang w:eastAsia="en-GB"/>
+        </w:rPr>
+        <w:t xml:space="preserve"> a method to land a plane?</w:t>
       </w:r>
     </w:p>
     <w:p>
@@ -732,8 +794,32 @@
           <w:color w:val="24292E"/>
           <w:lang w:eastAsia="en-GB"/>
         </w:rPr>
-        <w:t xml:space="preserve">Can I land </w:t>
-      </w:r>
+        <w:t>Do I have a plane?</w:t>
+      </w:r>
+    </w:p>
+    <w:p>
+      <w:pPr>
+        <w:pStyle w:val="ListParagraph"/>
+        <w:numPr>
+          <w:ilvl w:val="0"/>
+          <w:numId w:val="14"/>
+        </w:numPr>
+        <w:shd w:val="clear" w:color="auto" w:fill="FFFFFF"/>
+        <w:rPr>
+          <w:rFonts w:ascii="Helvetica" w:eastAsia="Times New Roman" w:hAnsi="Helvetica"/>
+          <w:color w:val="24292E"/>
+          <w:lang w:eastAsia="en-GB"/>
+        </w:rPr>
+      </w:pPr>
+      <w:r>
+        <w:rPr>
+          <w:rFonts w:ascii="Helvetica" w:eastAsia="Times New Roman" w:hAnsi="Helvetica"/>
+          <w:color w:val="24292E"/>
+          <w:lang w:eastAsia="en-GB"/>
+        </w:rPr>
+        <w:t xml:space="preserve">Does </w:t>
+      </w:r>
+      <w:proofErr w:type="spellStart"/>
       <w:r>
         <w:rPr>
           <w:rFonts w:ascii="Helvetica" w:eastAsia="Times New Roman" w:hAnsi="Helvetica"/>
@@ -741,24 +827,16 @@
           <w:u w:val="single"/>
           <w:lang w:eastAsia="en-GB"/>
         </w:rPr>
-        <w:t>plane</w:t>
-      </w:r>
-      <w:r>
-        <w:rPr>
-          <w:rFonts w:ascii="Helvetica" w:eastAsia="Times New Roman" w:hAnsi="Helvetica"/>
-          <w:color w:val="24292E"/>
-          <w:lang w:eastAsia="en-GB"/>
-        </w:rPr>
-        <w:t xml:space="preserve"> in </w:t>
-      </w:r>
-      <w:r>
-        <w:rPr>
-          <w:rFonts w:ascii="Helvetica" w:eastAsia="Times New Roman" w:hAnsi="Helvetica"/>
-          <w:color w:val="24292E"/>
-          <w:u w:val="single"/>
-          <w:lang w:eastAsia="en-GB"/>
-        </w:rPr>
-        <w:t>airport</w:t>
+        <w:t>land_plane</w:t>
+      </w:r>
+      <w:proofErr w:type="spellEnd"/>
+      <w:r>
+        <w:rPr>
+          <w:rFonts w:ascii="Helvetica" w:eastAsia="Times New Roman" w:hAnsi="Helvetica"/>
+          <w:color w:val="24292E"/>
+          <w:lang w:eastAsia="en-GB"/>
+        </w:rPr>
+        <w:t xml:space="preserve"> method return a plane</w:t>
       </w:r>
       <w:r>
         <w:rPr>
@@ -884,10 +962,6 @@
     <w:p>
       <w:pPr>
         <w:pStyle w:val="ListParagraph"/>
-        <w:numPr>
-          <w:ilvl w:val="0"/>
-          <w:numId w:val="15"/>
-        </w:numPr>
         <w:shd w:val="clear" w:color="auto" w:fill="FFFFFF"/>
         <w:spacing w:line="276" w:lineRule="auto"/>
         <w:ind w:left="709"/>
@@ -897,131 +971,6 @@
           <w:lang w:eastAsia="en-GB"/>
         </w:rPr>
       </w:pPr>
-      <w:r>
-        <w:rPr>
-          <w:rFonts w:ascii="Helvetica" w:eastAsia="Times New Roman" w:hAnsi="Helvetica"/>
-          <w:b/>
-          <w:bCs/>
-          <w:color w:val="24292E"/>
-          <w:u w:val="single"/>
-          <w:lang w:eastAsia="en-GB"/>
-        </w:rPr>
-        <w:t xml:space="preserve">Run </w:t>
-      </w:r>
-      <w:proofErr w:type="spellStart"/>
-      <w:r>
-        <w:rPr>
-          <w:rFonts w:ascii="Helvetica" w:eastAsia="Times New Roman" w:hAnsi="Helvetica"/>
-          <w:b/>
-          <w:bCs/>
-          <w:color w:val="24292E"/>
-          <w:u w:val="single"/>
-          <w:lang w:eastAsia="en-GB"/>
-        </w:rPr>
-        <w:t>rspec</w:t>
-      </w:r>
-      <w:proofErr w:type="spellEnd"/>
-      <w:r>
-        <w:rPr>
-          <w:rFonts w:ascii="Helvetica" w:eastAsia="Times New Roman" w:hAnsi="Helvetica"/>
-          <w:b/>
-          <w:bCs/>
-          <w:color w:val="24292E"/>
-          <w:u w:val="single"/>
-          <w:lang w:eastAsia="en-GB"/>
-        </w:rPr>
-        <w:t>:</w:t>
-      </w:r>
-      <w:r>
-        <w:rPr>
-          <w:rFonts w:ascii="Helvetica" w:eastAsia="Times New Roman" w:hAnsi="Helvetica"/>
-          <w:color w:val="24292E"/>
-          <w:lang w:eastAsia="en-GB"/>
-        </w:rPr>
-        <w:t xml:space="preserve"> got </w:t>
-      </w:r>
-      <w:r>
-        <w:rPr>
-          <w:rFonts w:ascii="Helvetica" w:eastAsia="Times New Roman" w:hAnsi="Helvetica"/>
-          <w:color w:val="24292E"/>
-          <w:lang w:eastAsia="en-GB"/>
-        </w:rPr>
-        <w:t>(</w:t>
-      </w:r>
-      <w:proofErr w:type="spellStart"/>
-      <w:r>
-        <w:rPr>
-          <w:rFonts w:ascii="Helvetica" w:eastAsia="Times New Roman" w:hAnsi="Helvetica"/>
-          <w:color w:val="24292E"/>
-          <w:lang w:eastAsia="en-GB"/>
-        </w:rPr>
-        <w:t>NameError</w:t>
-      </w:r>
-      <w:proofErr w:type="spellEnd"/>
-      <w:r>
-        <w:rPr>
-          <w:rFonts w:ascii="Helvetica" w:eastAsia="Times New Roman" w:hAnsi="Helvetica"/>
-          <w:color w:val="24292E"/>
-          <w:lang w:eastAsia="en-GB"/>
-        </w:rPr>
-        <w:t>:</w:t>
-      </w:r>
-      <w:r>
-        <w:rPr>
-          <w:rFonts w:ascii="Helvetica" w:eastAsia="Times New Roman" w:hAnsi="Helvetica"/>
-          <w:color w:val="24292E"/>
-          <w:lang w:eastAsia="en-GB"/>
-        </w:rPr>
-        <w:t xml:space="preserve"> uninitialized constant Airport)</w:t>
-      </w:r>
-    </w:p>
-    <w:p>
-      <w:pPr>
-        <w:pStyle w:val="ListParagraph"/>
-        <w:shd w:val="clear" w:color="auto" w:fill="FFFFFF"/>
-        <w:spacing w:line="276" w:lineRule="auto"/>
-        <w:ind w:left="709"/>
-        <w:rPr>
-          <w:rFonts w:ascii="Helvetica" w:eastAsia="Times New Roman" w:hAnsi="Helvetica"/>
-          <w:color w:val="24292E"/>
-          <w:lang w:eastAsia="en-GB"/>
-        </w:rPr>
-      </w:pPr>
-      <w:r>
-        <w:rPr>
-          <w:rFonts w:ascii="Helvetica" w:eastAsia="Times New Roman" w:hAnsi="Helvetica"/>
-          <w:color w:val="24292E"/>
-          <w:lang w:eastAsia="en-GB"/>
-        </w:rPr>
-        <w:t>(</w:t>
-      </w:r>
-      <w:r>
-        <w:rPr>
-          <w:rFonts w:ascii="Helvetica" w:eastAsia="Times New Roman" w:hAnsi="Helvetica"/>
-          <w:b/>
-          <w:bCs/>
-          <w:color w:val="FF0000"/>
-          <w:u w:val="single"/>
-          <w:lang w:eastAsia="en-GB"/>
-        </w:rPr>
-        <w:t>RED</w:t>
-      </w:r>
-      <w:r>
-        <w:rPr>
-          <w:rFonts w:ascii="Helvetica" w:eastAsia="Times New Roman" w:hAnsi="Helvetica"/>
-          <w:color w:val="24292E"/>
-          <w:lang w:eastAsia="en-GB"/>
-        </w:rPr>
-        <w:t>)</w:t>
-      </w:r>
-      <w:r>
-        <w:rPr>
-          <w:rFonts w:ascii="Helvetica" w:eastAsia="Times New Roman" w:hAnsi="Helvetica"/>
-          <w:color w:val="24292E"/>
-          <w:lang w:eastAsia="en-GB"/>
-        </w:rPr>
-        <w:t xml:space="preserve"> </w:t>
-      </w:r>
     </w:p>
     <w:p>
       <w:pPr>
@@ -1030,6 +979,144 @@
           <w:ilvl w:val="0"/>
           <w:numId w:val="15"/>
         </w:numPr>
+        <w:shd w:val="clear" w:color="auto" w:fill="FFFFFF"/>
+        <w:spacing w:line="276" w:lineRule="auto"/>
+        <w:ind w:left="709"/>
+        <w:rPr>
+          <w:rFonts w:ascii="Helvetica" w:eastAsia="Times New Roman" w:hAnsi="Helvetica"/>
+          <w:color w:val="24292E"/>
+          <w:lang w:eastAsia="en-GB"/>
+        </w:rPr>
+      </w:pPr>
+      <w:r>
+        <w:rPr>
+          <w:rFonts w:ascii="Helvetica" w:eastAsia="Times New Roman" w:hAnsi="Helvetica"/>
+          <w:b/>
+          <w:bCs/>
+          <w:color w:val="24292E"/>
+          <w:u w:val="single"/>
+          <w:lang w:eastAsia="en-GB"/>
+        </w:rPr>
+        <w:t xml:space="preserve">Run </w:t>
+      </w:r>
+      <w:proofErr w:type="spellStart"/>
+      <w:r>
+        <w:rPr>
+          <w:rFonts w:ascii="Helvetica" w:eastAsia="Times New Roman" w:hAnsi="Helvetica"/>
+          <w:b/>
+          <w:bCs/>
+          <w:color w:val="24292E"/>
+          <w:u w:val="single"/>
+          <w:lang w:eastAsia="en-GB"/>
+        </w:rPr>
+        <w:t>rspec</w:t>
+      </w:r>
+      <w:proofErr w:type="spellEnd"/>
+      <w:r>
+        <w:rPr>
+          <w:rFonts w:ascii="Helvetica" w:eastAsia="Times New Roman" w:hAnsi="Helvetica"/>
+          <w:b/>
+          <w:bCs/>
+          <w:color w:val="24292E"/>
+          <w:u w:val="single"/>
+          <w:lang w:eastAsia="en-GB"/>
+        </w:rPr>
+        <w:t>:</w:t>
+      </w:r>
+      <w:r>
+        <w:rPr>
+          <w:rFonts w:ascii="Helvetica" w:eastAsia="Times New Roman" w:hAnsi="Helvetica"/>
+          <w:color w:val="24292E"/>
+          <w:lang w:eastAsia="en-GB"/>
+        </w:rPr>
+        <w:t xml:space="preserve"> got </w:t>
+      </w:r>
+      <w:r>
+        <w:rPr>
+          <w:rFonts w:ascii="Helvetica" w:eastAsia="Times New Roman" w:hAnsi="Helvetica"/>
+          <w:color w:val="24292E"/>
+          <w:lang w:eastAsia="en-GB"/>
+        </w:rPr>
+        <w:t>(</w:t>
+      </w:r>
+      <w:proofErr w:type="spellStart"/>
+      <w:r>
+        <w:rPr>
+          <w:rFonts w:ascii="Helvetica" w:eastAsia="Times New Roman" w:hAnsi="Helvetica"/>
+          <w:color w:val="24292E"/>
+          <w:lang w:eastAsia="en-GB"/>
+        </w:rPr>
+        <w:t>NameError</w:t>
+      </w:r>
+      <w:proofErr w:type="spellEnd"/>
+      <w:r>
+        <w:rPr>
+          <w:rFonts w:ascii="Helvetica" w:eastAsia="Times New Roman" w:hAnsi="Helvetica"/>
+          <w:color w:val="24292E"/>
+          <w:lang w:eastAsia="en-GB"/>
+        </w:rPr>
+        <w:t>:</w:t>
+      </w:r>
+      <w:r>
+        <w:rPr>
+          <w:rFonts w:ascii="Helvetica" w:eastAsia="Times New Roman" w:hAnsi="Helvetica"/>
+          <w:color w:val="24292E"/>
+          <w:lang w:eastAsia="en-GB"/>
+        </w:rPr>
+        <w:t xml:space="preserve"> uninitialized constant Airport)</w:t>
+      </w:r>
+    </w:p>
+    <w:p>
+      <w:pPr>
+        <w:pStyle w:val="ListParagraph"/>
+        <w:shd w:val="clear" w:color="auto" w:fill="FFFFFF"/>
+        <w:spacing w:line="276" w:lineRule="auto"/>
+        <w:ind w:left="709"/>
+        <w:rPr>
+          <w:rFonts w:ascii="Helvetica" w:eastAsia="Times New Roman" w:hAnsi="Helvetica"/>
+          <w:color w:val="24292E"/>
+          <w:lang w:eastAsia="en-GB"/>
+        </w:rPr>
+      </w:pPr>
+      <w:r>
+        <w:rPr>
+          <w:rFonts w:ascii="Helvetica" w:eastAsia="Times New Roman" w:hAnsi="Helvetica"/>
+          <w:color w:val="24292E"/>
+          <w:lang w:eastAsia="en-GB"/>
+        </w:rPr>
+        <w:t>(</w:t>
+      </w:r>
+      <w:r>
+        <w:rPr>
+          <w:rFonts w:ascii="Helvetica" w:eastAsia="Times New Roman" w:hAnsi="Helvetica"/>
+          <w:b/>
+          <w:bCs/>
+          <w:color w:val="FF0000"/>
+          <w:u w:val="single"/>
+          <w:lang w:eastAsia="en-GB"/>
+        </w:rPr>
+        <w:t>RED</w:t>
+      </w:r>
+      <w:r>
+        <w:rPr>
+          <w:rFonts w:ascii="Helvetica" w:eastAsia="Times New Roman" w:hAnsi="Helvetica"/>
+          <w:color w:val="24292E"/>
+          <w:lang w:eastAsia="en-GB"/>
+        </w:rPr>
+        <w:t>)</w:t>
+      </w:r>
+      <w:r>
+        <w:rPr>
+          <w:rFonts w:ascii="Helvetica" w:eastAsia="Times New Roman" w:hAnsi="Helvetica"/>
+          <w:color w:val="24292E"/>
+          <w:lang w:eastAsia="en-GB"/>
+        </w:rPr>
+        <w:t xml:space="preserve"> </w:t>
+      </w:r>
+    </w:p>
+    <w:p>
+      <w:pPr>
+        <w:pStyle w:val="ListParagraph"/>
         <w:shd w:val="clear" w:color="auto" w:fill="FFFFFF"/>
         <w:spacing w:line="276" w:lineRule="auto"/>
         <w:ind w:left="709"/>
@@ -1493,6 +1580,20 @@
         </w:rPr>
         <w:t>Time to refactor</w:t>
       </w:r>
+    </w:p>
+    <w:p>
+      <w:pPr>
+        <w:pStyle w:val="ListParagraph"/>
+        <w:shd w:val="clear" w:color="auto" w:fill="FFFFFF"/>
+        <w:spacing w:line="276" w:lineRule="auto"/>
+        <w:ind w:left="709"/>
+        <w:rPr>
+          <w:rFonts w:ascii="Helvetica" w:eastAsia="Times New Roman" w:hAnsi="Helvetica"/>
+          <w:color w:val="24292E"/>
+          <w:u w:val="single"/>
+          <w:lang w:eastAsia="en-GB"/>
+        </w:rPr>
+      </w:pPr>
     </w:p>
     <w:p>
       <w:pPr>
@@ -1590,10 +1691,6 @@
     <w:p>
       <w:pPr>
         <w:pStyle w:val="ListParagraph"/>
-        <w:numPr>
-          <w:ilvl w:val="0"/>
-          <w:numId w:val="15"/>
-        </w:numPr>
         <w:shd w:val="clear" w:color="auto" w:fill="FFFFFF"/>
         <w:spacing w:line="276" w:lineRule="auto"/>
         <w:ind w:left="709"/>
@@ -1603,68 +1700,6 @@
           <w:lang w:eastAsia="en-GB"/>
         </w:rPr>
       </w:pPr>
-      <w:r>
-        <w:rPr>
-          <w:rFonts w:ascii="Helvetica" w:eastAsia="Times New Roman" w:hAnsi="Helvetica"/>
-          <w:color w:val="24292E"/>
-          <w:lang w:eastAsia="en-GB"/>
-        </w:rPr>
-        <w:t xml:space="preserve">Still in Feature test tried to </w:t>
-      </w:r>
-      <w:proofErr w:type="gramStart"/>
-      <w:r>
-        <w:rPr>
-          <w:rFonts w:ascii="Helvetica" w:eastAsia="Times New Roman" w:hAnsi="Helvetica"/>
-          <w:color w:val="24292E"/>
-          <w:lang w:eastAsia="en-GB"/>
-        </w:rPr>
-        <w:t>‘.</w:t>
-      </w:r>
-      <w:proofErr w:type="spellStart"/>
-      <w:r>
-        <w:rPr>
-          <w:rFonts w:ascii="Helvetica" w:eastAsia="Times New Roman" w:hAnsi="Helvetica"/>
-          <w:color w:val="24292E"/>
-          <w:lang w:eastAsia="en-GB"/>
-        </w:rPr>
-        <w:t>land</w:t>
-      </w:r>
-      <w:proofErr w:type="gramEnd"/>
-      <w:r>
-        <w:rPr>
-          <w:rFonts w:ascii="Helvetica" w:eastAsia="Times New Roman" w:hAnsi="Helvetica"/>
-          <w:color w:val="24292E"/>
-          <w:lang w:eastAsia="en-GB"/>
-        </w:rPr>
-        <w:t>_plane</w:t>
-      </w:r>
-      <w:proofErr w:type="spellEnd"/>
-      <w:r>
-        <w:rPr>
-          <w:rFonts w:ascii="Helvetica" w:eastAsia="Times New Roman" w:hAnsi="Helvetica"/>
-          <w:color w:val="24292E"/>
-          <w:lang w:eastAsia="en-GB"/>
-        </w:rPr>
-        <w:t>’ in our new ‘</w:t>
-      </w:r>
-      <w:proofErr w:type="spellStart"/>
-      <w:r>
-        <w:rPr>
-          <w:rFonts w:ascii="Helvetica" w:eastAsia="Times New Roman" w:hAnsi="Helvetica"/>
-          <w:color w:val="24292E"/>
-          <w:lang w:eastAsia="en-GB"/>
-        </w:rPr>
-        <w:t>lisbon_airport</w:t>
-      </w:r>
-      <w:proofErr w:type="spellEnd"/>
-      <w:r>
-        <w:rPr>
-          <w:rFonts w:ascii="Helvetica" w:eastAsia="Times New Roman" w:hAnsi="Helvetica"/>
-          <w:color w:val="24292E"/>
-          <w:lang w:eastAsia="en-GB"/>
-        </w:rPr>
-        <w:t>’</w:t>
-      </w:r>
     </w:p>
     <w:p>
       <w:pPr>
@@ -1678,50 +1713,6 @@
           <w:lang w:eastAsia="en-GB"/>
         </w:rPr>
       </w:pPr>
-      <w:r>
-        <w:rPr>
-          <w:rFonts w:ascii="Helvetica" w:eastAsia="Times New Roman" w:hAnsi="Helvetica"/>
-          <w:color w:val="24292E"/>
-          <w:lang w:eastAsia="en-GB"/>
-        </w:rPr>
-        <w:t xml:space="preserve">(got </w:t>
-      </w:r>
-      <w:proofErr w:type="spellStart"/>
-      <w:r>
-        <w:rPr>
-          <w:rFonts w:ascii="Helvetica" w:eastAsia="Times New Roman" w:hAnsi="Helvetica"/>
-          <w:color w:val="24292E"/>
-          <w:lang w:eastAsia="en-GB"/>
-        </w:rPr>
-        <w:t>NoMethodError</w:t>
-      </w:r>
-      <w:proofErr w:type="spellEnd"/>
-      <w:r>
-        <w:rPr>
-          <w:rFonts w:ascii="Helvetica" w:eastAsia="Times New Roman" w:hAnsi="Helvetica"/>
-          <w:color w:val="24292E"/>
-          <w:lang w:eastAsia="en-GB"/>
-        </w:rPr>
-        <w:t>: undefined method ‘</w:t>
-      </w:r>
-      <w:proofErr w:type="spellStart"/>
-      <w:r>
-        <w:rPr>
-          <w:rFonts w:ascii="Helvetica" w:eastAsia="Times New Roman" w:hAnsi="Helvetica"/>
-          <w:color w:val="24292E"/>
-          <w:lang w:eastAsia="en-GB"/>
-        </w:rPr>
-        <w:t>land_plane</w:t>
-      </w:r>
-      <w:proofErr w:type="spellEnd"/>
-      <w:r>
-        <w:rPr>
-          <w:rFonts w:ascii="Helvetica" w:eastAsia="Times New Roman" w:hAnsi="Helvetica"/>
-          <w:color w:val="24292E"/>
-          <w:lang w:eastAsia="en-GB"/>
-        </w:rPr>
-        <w:t>’)</w:t>
-      </w:r>
     </w:p>
     <w:p>
       <w:pPr>
@@ -1735,50 +1726,19 @@
           <w:lang w:eastAsia="en-GB"/>
         </w:rPr>
       </w:pPr>
-      <w:r>
-        <w:rPr>
-          <w:rFonts w:ascii="Helvetica" w:eastAsia="Times New Roman" w:hAnsi="Helvetica"/>
-          <w:color w:val="24292E"/>
-          <w:lang w:eastAsia="en-GB"/>
-        </w:rPr>
-        <w:t xml:space="preserve">This happened because there’s no method in </w:t>
-      </w:r>
-      <w:r>
-        <w:rPr>
-          <w:rFonts w:ascii="Helvetica" w:eastAsia="Times New Roman" w:hAnsi="Helvetica"/>
-          <w:color w:val="24292E"/>
-          <w:lang w:eastAsia="en-GB"/>
-        </w:rPr>
-        <w:t>‘</w:t>
-      </w:r>
-      <w:proofErr w:type="spellStart"/>
-      <w:r>
-        <w:rPr>
-          <w:rFonts w:ascii="Helvetica" w:eastAsia="Times New Roman" w:hAnsi="Helvetica"/>
-          <w:i/>
-          <w:iCs/>
-          <w:color w:val="24292E"/>
-          <w:lang w:eastAsia="en-GB"/>
-        </w:rPr>
-        <w:t>airport.rb</w:t>
-      </w:r>
-      <w:proofErr w:type="spellEnd"/>
-      <w:r>
-        <w:rPr>
-          <w:rFonts w:ascii="Helvetica" w:eastAsia="Times New Roman" w:hAnsi="Helvetica"/>
-          <w:color w:val="24292E"/>
-          <w:lang w:eastAsia="en-GB"/>
-        </w:rPr>
-        <w:t>’</w:t>
-      </w:r>
-      <w:r>
-        <w:rPr>
-          <w:rFonts w:ascii="Helvetica" w:eastAsia="Times New Roman" w:hAnsi="Helvetica"/>
-          <w:color w:val="24292E"/>
-          <w:lang w:eastAsia="en-GB"/>
-        </w:rPr>
-        <w:t xml:space="preserve"> to land a plane yet.</w:t>
-      </w:r>
+    </w:p>
+    <w:p>
+      <w:pPr>
+        <w:pStyle w:val="ListParagraph"/>
+        <w:shd w:val="clear" w:color="auto" w:fill="FFFFFF"/>
+        <w:spacing w:line="276" w:lineRule="auto"/>
+        <w:ind w:left="709"/>
+        <w:rPr>
+          <w:rFonts w:ascii="Helvetica" w:eastAsia="Times New Roman" w:hAnsi="Helvetica"/>
+          <w:color w:val="24292E"/>
+          <w:lang w:eastAsia="en-GB"/>
+        </w:rPr>
+      </w:pPr>
     </w:p>
     <w:p>
       <w:pPr>
@@ -1802,6 +1762,217 @@
           <w:color w:val="24292E"/>
           <w:lang w:eastAsia="en-GB"/>
         </w:rPr>
+        <w:lastRenderedPageBreak/>
+        <w:t>Feature test:</w:t>
+      </w:r>
+    </w:p>
+    <w:p>
+      <w:pPr>
+        <w:pStyle w:val="ListParagraph"/>
+        <w:shd w:val="clear" w:color="auto" w:fill="FFFFFF"/>
+        <w:spacing w:line="276" w:lineRule="auto"/>
+        <w:ind w:left="709"/>
+        <w:rPr>
+          <w:rFonts w:ascii="Helvetica" w:eastAsia="Times New Roman" w:hAnsi="Helvetica"/>
+          <w:color w:val="24292E"/>
+          <w:lang w:eastAsia="en-GB"/>
+        </w:rPr>
+      </w:pPr>
+      <w:r>
+        <w:rPr>
+          <w:rFonts w:ascii="Helvetica" w:eastAsia="Times New Roman" w:hAnsi="Helvetica"/>
+          <w:color w:val="24292E"/>
+          <w:lang w:eastAsia="en-GB"/>
+        </w:rPr>
+        <w:t xml:space="preserve">Feature test tried to </w:t>
+      </w:r>
+      <w:proofErr w:type="gramStart"/>
+      <w:r>
+        <w:rPr>
+          <w:rFonts w:ascii="Helvetica" w:eastAsia="Times New Roman" w:hAnsi="Helvetica"/>
+          <w:color w:val="24292E"/>
+          <w:lang w:eastAsia="en-GB"/>
+        </w:rPr>
+        <w:t>‘.</w:t>
+      </w:r>
+      <w:proofErr w:type="spellStart"/>
+      <w:r>
+        <w:rPr>
+          <w:rFonts w:ascii="Helvetica" w:eastAsia="Times New Roman" w:hAnsi="Helvetica"/>
+          <w:color w:val="24292E"/>
+          <w:lang w:eastAsia="en-GB"/>
+        </w:rPr>
+        <w:t>land</w:t>
+      </w:r>
+      <w:proofErr w:type="gramEnd"/>
+      <w:r>
+        <w:rPr>
+          <w:rFonts w:ascii="Helvetica" w:eastAsia="Times New Roman" w:hAnsi="Helvetica"/>
+          <w:color w:val="24292E"/>
+          <w:lang w:eastAsia="en-GB"/>
+        </w:rPr>
+        <w:t>_plane</w:t>
+      </w:r>
+      <w:proofErr w:type="spellEnd"/>
+      <w:r>
+        <w:rPr>
+          <w:rFonts w:ascii="Helvetica" w:eastAsia="Times New Roman" w:hAnsi="Helvetica"/>
+          <w:color w:val="24292E"/>
+          <w:lang w:eastAsia="en-GB"/>
+        </w:rPr>
+        <w:t>’ in our new ‘</w:t>
+      </w:r>
+      <w:proofErr w:type="spellStart"/>
+      <w:r>
+        <w:rPr>
+          <w:rFonts w:ascii="Helvetica" w:eastAsia="Times New Roman" w:hAnsi="Helvetica"/>
+          <w:color w:val="24292E"/>
+          <w:lang w:eastAsia="en-GB"/>
+        </w:rPr>
+        <w:t>lisbon_airport</w:t>
+      </w:r>
+      <w:proofErr w:type="spellEnd"/>
+      <w:r>
+        <w:rPr>
+          <w:rFonts w:ascii="Helvetica" w:eastAsia="Times New Roman" w:hAnsi="Helvetica"/>
+          <w:color w:val="24292E"/>
+          <w:lang w:eastAsia="en-GB"/>
+        </w:rPr>
+        <w:t>’</w:t>
+      </w:r>
+    </w:p>
+    <w:p>
+      <w:pPr>
+        <w:pStyle w:val="ListParagraph"/>
+        <w:shd w:val="clear" w:color="auto" w:fill="FFFFFF"/>
+        <w:spacing w:line="276" w:lineRule="auto"/>
+        <w:ind w:left="709"/>
+        <w:rPr>
+          <w:rFonts w:ascii="Helvetica" w:eastAsia="Times New Roman" w:hAnsi="Helvetica"/>
+          <w:color w:val="24292E"/>
+          <w:lang w:eastAsia="en-GB"/>
+        </w:rPr>
+      </w:pPr>
+      <w:r>
+        <w:rPr>
+          <w:rFonts w:ascii="Helvetica" w:eastAsia="Times New Roman" w:hAnsi="Helvetica"/>
+          <w:color w:val="24292E"/>
+          <w:lang w:eastAsia="en-GB"/>
+        </w:rPr>
+        <w:t xml:space="preserve">(got </w:t>
+      </w:r>
+      <w:proofErr w:type="spellStart"/>
+      <w:r>
+        <w:rPr>
+          <w:rFonts w:ascii="Helvetica" w:eastAsia="Times New Roman" w:hAnsi="Helvetica"/>
+          <w:color w:val="24292E"/>
+          <w:lang w:eastAsia="en-GB"/>
+        </w:rPr>
+        <w:t>NoMethodError</w:t>
+      </w:r>
+      <w:proofErr w:type="spellEnd"/>
+      <w:r>
+        <w:rPr>
+          <w:rFonts w:ascii="Helvetica" w:eastAsia="Times New Roman" w:hAnsi="Helvetica"/>
+          <w:color w:val="24292E"/>
+          <w:lang w:eastAsia="en-GB"/>
+        </w:rPr>
+        <w:t>: undefined method ‘</w:t>
+      </w:r>
+      <w:proofErr w:type="spellStart"/>
+      <w:r>
+        <w:rPr>
+          <w:rFonts w:ascii="Helvetica" w:eastAsia="Times New Roman" w:hAnsi="Helvetica"/>
+          <w:color w:val="24292E"/>
+          <w:lang w:eastAsia="en-GB"/>
+        </w:rPr>
+        <w:t>land_plane</w:t>
+      </w:r>
+      <w:proofErr w:type="spellEnd"/>
+      <w:r>
+        <w:rPr>
+          <w:rFonts w:ascii="Helvetica" w:eastAsia="Times New Roman" w:hAnsi="Helvetica"/>
+          <w:color w:val="24292E"/>
+          <w:lang w:eastAsia="en-GB"/>
+        </w:rPr>
+        <w:t>’)</w:t>
+      </w:r>
+    </w:p>
+    <w:p>
+      <w:pPr>
+        <w:pStyle w:val="ListParagraph"/>
+        <w:shd w:val="clear" w:color="auto" w:fill="FFFFFF"/>
+        <w:spacing w:line="276" w:lineRule="auto"/>
+        <w:ind w:left="709"/>
+        <w:rPr>
+          <w:rFonts w:ascii="Helvetica" w:eastAsia="Times New Roman" w:hAnsi="Helvetica"/>
+          <w:color w:val="24292E"/>
+          <w:lang w:eastAsia="en-GB"/>
+        </w:rPr>
+      </w:pPr>
+      <w:r>
+        <w:rPr>
+          <w:rFonts w:ascii="Helvetica" w:eastAsia="Times New Roman" w:hAnsi="Helvetica"/>
+          <w:color w:val="24292E"/>
+          <w:lang w:eastAsia="en-GB"/>
+        </w:rPr>
+        <w:t xml:space="preserve">This happened because there’s no method in </w:t>
+      </w:r>
+      <w:r>
+        <w:rPr>
+          <w:rFonts w:ascii="Helvetica" w:eastAsia="Times New Roman" w:hAnsi="Helvetica"/>
+          <w:color w:val="24292E"/>
+          <w:lang w:eastAsia="en-GB"/>
+        </w:rPr>
+        <w:t>‘</w:t>
+      </w:r>
+      <w:proofErr w:type="spellStart"/>
+      <w:r>
+        <w:rPr>
+          <w:rFonts w:ascii="Helvetica" w:eastAsia="Times New Roman" w:hAnsi="Helvetica"/>
+          <w:i/>
+          <w:iCs/>
+          <w:color w:val="24292E"/>
+          <w:lang w:eastAsia="en-GB"/>
+        </w:rPr>
+        <w:t>airport.rb</w:t>
+      </w:r>
+      <w:proofErr w:type="spellEnd"/>
+      <w:r>
+        <w:rPr>
+          <w:rFonts w:ascii="Helvetica" w:eastAsia="Times New Roman" w:hAnsi="Helvetica"/>
+          <w:color w:val="24292E"/>
+          <w:lang w:eastAsia="en-GB"/>
+        </w:rPr>
+        <w:t>’</w:t>
+      </w:r>
+      <w:r>
+        <w:rPr>
+          <w:rFonts w:ascii="Helvetica" w:eastAsia="Times New Roman" w:hAnsi="Helvetica"/>
+          <w:color w:val="24292E"/>
+          <w:lang w:eastAsia="en-GB"/>
+        </w:rPr>
+        <w:t xml:space="preserve"> to land a plane yet.</w:t>
+      </w:r>
+    </w:p>
+    <w:p>
+      <w:pPr>
+        <w:pStyle w:val="ListParagraph"/>
+        <w:shd w:val="clear" w:color="auto" w:fill="FFFFFF"/>
+        <w:spacing w:line="276" w:lineRule="auto"/>
+        <w:ind w:left="709"/>
+        <w:rPr>
+          <w:rFonts w:ascii="Helvetica" w:eastAsia="Times New Roman" w:hAnsi="Helvetica"/>
+          <w:color w:val="24292E"/>
+          <w:lang w:eastAsia="en-GB"/>
+        </w:rPr>
+      </w:pPr>
+      <w:r>
+        <w:rPr>
+          <w:rFonts w:ascii="Helvetica" w:eastAsia="Times New Roman" w:hAnsi="Helvetica"/>
+          <w:color w:val="24292E"/>
+          <w:lang w:eastAsia="en-GB"/>
+        </w:rPr>
         <w:t xml:space="preserve">Added a new test to </w:t>
       </w:r>
       <w:r>
@@ -1931,7 +2102,6 @@
           <w:u w:val="single"/>
           <w:lang w:eastAsia="en-GB"/>
         </w:rPr>
-        <w:lastRenderedPageBreak/>
         <w:t xml:space="preserve">Run </w:t>
       </w:r>
       <w:proofErr w:type="spellStart"/>
@@ -2145,10 +2315,6 @@
     <w:p>
       <w:pPr>
         <w:pStyle w:val="ListParagraph"/>
-        <w:numPr>
-          <w:ilvl w:val="0"/>
-          <w:numId w:val="15"/>
-        </w:numPr>
         <w:shd w:val="clear" w:color="auto" w:fill="FFFFFF"/>
         <w:spacing w:line="276" w:lineRule="auto"/>
         <w:ind w:left="709"/>
@@ -2640,10 +2806,6 @@
     <w:p>
       <w:pPr>
         <w:pStyle w:val="ListParagraph"/>
-        <w:numPr>
-          <w:ilvl w:val="0"/>
-          <w:numId w:val="15"/>
-        </w:numPr>
         <w:shd w:val="clear" w:color="auto" w:fill="FFFFFF"/>
         <w:spacing w:line="276" w:lineRule="auto"/>
         <w:ind w:left="709"/>
@@ -2816,6 +2978,20 @@
         </w:rPr>
         <w:t>Time to refactor</w:t>
       </w:r>
+    </w:p>
+    <w:p>
+      <w:pPr>
+        <w:pStyle w:val="ListParagraph"/>
+        <w:shd w:val="clear" w:color="auto" w:fill="FFFFFF"/>
+        <w:spacing w:line="276" w:lineRule="auto"/>
+        <w:ind w:left="709"/>
+        <w:rPr>
+          <w:rFonts w:ascii="Helvetica" w:eastAsia="Times New Roman" w:hAnsi="Helvetica"/>
+          <w:color w:val="24292E"/>
+          <w:u w:val="single"/>
+          <w:lang w:eastAsia="en-GB"/>
+        </w:rPr>
+      </w:pPr>
     </w:p>
     <w:p>
       <w:pPr>
@@ -2913,6 +3089,16 @@
     <w:p>
       <w:pPr>
         <w:pStyle w:val="ListParagraph"/>
+        <w:rPr>
+          <w:rFonts w:ascii="Helvetica" w:eastAsia="Times New Roman" w:hAnsi="Helvetica"/>
+          <w:color w:val="24292E"/>
+          <w:lang w:eastAsia="en-GB"/>
+        </w:rPr>
+      </w:pPr>
+    </w:p>
+    <w:p>
+      <w:pPr>
+        <w:pStyle w:val="ListParagraph"/>
         <w:numPr>
           <w:ilvl w:val="0"/>
           <w:numId w:val="15"/>
@@ -2926,8 +3112,1591 @@
           <w:lang w:eastAsia="en-GB"/>
         </w:rPr>
       </w:pPr>
+      <w:r>
+        <w:rPr>
+          <w:rFonts w:ascii="Helvetica" w:eastAsia="Times New Roman" w:hAnsi="Helvetica"/>
+          <w:color w:val="24292E"/>
+          <w:lang w:eastAsia="en-GB"/>
+        </w:rPr>
+        <w:t>Feature test</w:t>
+      </w:r>
+      <w:r>
+        <w:rPr>
+          <w:rFonts w:ascii="Helvetica" w:eastAsia="Times New Roman" w:hAnsi="Helvetica"/>
+          <w:color w:val="24292E"/>
+          <w:lang w:eastAsia="en-GB"/>
+        </w:rPr>
+        <w:t>:</w:t>
+      </w:r>
+    </w:p>
+    <w:p>
+      <w:pPr>
+        <w:pStyle w:val="ListParagraph"/>
+        <w:shd w:val="clear" w:color="auto" w:fill="FFFFFF"/>
+        <w:spacing w:line="276" w:lineRule="auto"/>
+        <w:ind w:left="709"/>
+        <w:rPr>
+          <w:rFonts w:ascii="Helvetica" w:eastAsia="Times New Roman" w:hAnsi="Helvetica"/>
+          <w:color w:val="24292E"/>
+          <w:lang w:eastAsia="en-GB"/>
+        </w:rPr>
+      </w:pPr>
+      <w:r>
+        <w:rPr>
+          <w:rFonts w:ascii="Helvetica" w:eastAsia="Times New Roman" w:hAnsi="Helvetica"/>
+          <w:color w:val="24292E"/>
+          <w:lang w:eastAsia="en-GB"/>
+        </w:rPr>
+        <w:t xml:space="preserve">Feature tested </w:t>
+      </w:r>
+      <w:r>
+        <w:rPr>
+          <w:rFonts w:ascii="Helvetica" w:eastAsia="Times New Roman" w:hAnsi="Helvetica"/>
+          <w:color w:val="24292E"/>
+          <w:lang w:eastAsia="en-GB"/>
+        </w:rPr>
+        <w:t xml:space="preserve">the </w:t>
+      </w:r>
+      <w:proofErr w:type="spellStart"/>
+      <w:r>
+        <w:rPr>
+          <w:rFonts w:ascii="Helvetica" w:eastAsia="Times New Roman" w:hAnsi="Helvetica"/>
+          <w:color w:val="24292E"/>
+          <w:u w:val="single"/>
+          <w:lang w:eastAsia="en-GB"/>
+        </w:rPr>
+        <w:t>land_plane</w:t>
+      </w:r>
+      <w:proofErr w:type="spellEnd"/>
+      <w:r>
+        <w:rPr>
+          <w:rFonts w:ascii="Helvetica" w:eastAsia="Times New Roman" w:hAnsi="Helvetica"/>
+          <w:color w:val="24292E"/>
+          <w:lang w:eastAsia="en-GB"/>
+        </w:rPr>
+        <w:t xml:space="preserve"> method, and the result I got was nil. I want </w:t>
+      </w:r>
+      <w:proofErr w:type="spellStart"/>
+      <w:r>
+        <w:rPr>
+          <w:rFonts w:ascii="Helvetica" w:eastAsia="Times New Roman" w:hAnsi="Helvetica"/>
+          <w:color w:val="24292E"/>
+          <w:u w:val="single"/>
+          <w:lang w:eastAsia="en-GB"/>
+        </w:rPr>
+        <w:t>land_plane</w:t>
+      </w:r>
+      <w:proofErr w:type="spellEnd"/>
+      <w:r>
+        <w:rPr>
+          <w:rFonts w:ascii="Helvetica" w:eastAsia="Times New Roman" w:hAnsi="Helvetica"/>
+          <w:color w:val="24292E"/>
+          <w:lang w:eastAsia="en-GB"/>
+        </w:rPr>
+        <w:t xml:space="preserve"> to give me a plane.</w:t>
+      </w:r>
+    </w:p>
+    <w:p>
+      <w:pPr>
+        <w:pStyle w:val="ListParagraph"/>
+        <w:shd w:val="clear" w:color="auto" w:fill="FFFFFF"/>
+        <w:spacing w:line="276" w:lineRule="auto"/>
+        <w:ind w:left="709"/>
+        <w:rPr>
+          <w:rFonts w:ascii="Helvetica" w:eastAsia="Times New Roman" w:hAnsi="Helvetica"/>
+          <w:color w:val="24292E"/>
+          <w:lang w:eastAsia="en-GB"/>
+        </w:rPr>
+      </w:pPr>
+      <w:r>
+        <w:rPr>
+          <w:rFonts w:ascii="Helvetica" w:eastAsia="Times New Roman" w:hAnsi="Helvetica"/>
+          <w:color w:val="24292E"/>
+          <w:lang w:eastAsia="en-GB"/>
+        </w:rPr>
+        <w:t>Created the ‘</w:t>
+      </w:r>
+      <w:proofErr w:type="spellStart"/>
+      <w:r>
+        <w:rPr>
+          <w:rFonts w:ascii="Helvetica" w:eastAsia="Times New Roman" w:hAnsi="Helvetica"/>
+          <w:i/>
+          <w:iCs/>
+          <w:color w:val="24292E"/>
+          <w:lang w:eastAsia="en-GB"/>
+        </w:rPr>
+        <w:t>plane_spec.rb</w:t>
+      </w:r>
+      <w:proofErr w:type="spellEnd"/>
+      <w:r>
+        <w:rPr>
+          <w:rFonts w:ascii="Helvetica" w:eastAsia="Times New Roman" w:hAnsi="Helvetica"/>
+          <w:color w:val="24292E"/>
+          <w:lang w:eastAsia="en-GB"/>
+        </w:rPr>
+        <w:t>’ file to test if class Plane exists.</w:t>
+      </w:r>
+    </w:p>
+    <w:p>
+      <w:pPr>
+        <w:pStyle w:val="ListParagraph"/>
+        <w:shd w:val="clear" w:color="auto" w:fill="FFFFFF"/>
+        <w:spacing w:line="276" w:lineRule="auto"/>
+        <w:ind w:left="709"/>
+        <w:rPr>
+          <w:rFonts w:ascii="Helvetica" w:eastAsia="Times New Roman" w:hAnsi="Helvetica"/>
+          <w:color w:val="24292E"/>
+          <w:lang w:eastAsia="en-GB"/>
+        </w:rPr>
+      </w:pPr>
+    </w:p>
+    <w:p>
+      <w:pPr>
+        <w:pStyle w:val="ListParagraph"/>
+        <w:numPr>
+          <w:ilvl w:val="0"/>
+          <w:numId w:val="15"/>
+        </w:numPr>
+        <w:shd w:val="clear" w:color="auto" w:fill="FFFFFF"/>
+        <w:spacing w:line="276" w:lineRule="auto"/>
+        <w:ind w:left="709"/>
+        <w:rPr>
+          <w:rFonts w:ascii="Helvetica" w:eastAsia="Times New Roman" w:hAnsi="Helvetica"/>
+          <w:color w:val="24292E"/>
+          <w:lang w:eastAsia="en-GB"/>
+        </w:rPr>
+      </w:pPr>
+      <w:r>
+        <w:rPr>
+          <w:rFonts w:ascii="Helvetica" w:eastAsia="Times New Roman" w:hAnsi="Helvetica"/>
+          <w:b/>
+          <w:bCs/>
+          <w:color w:val="24292E"/>
+          <w:u w:val="single"/>
+          <w:lang w:eastAsia="en-GB"/>
+        </w:rPr>
+        <w:t xml:space="preserve">Run </w:t>
+      </w:r>
+      <w:proofErr w:type="spellStart"/>
+      <w:r>
+        <w:rPr>
+          <w:rFonts w:ascii="Helvetica" w:eastAsia="Times New Roman" w:hAnsi="Helvetica"/>
+          <w:b/>
+          <w:bCs/>
+          <w:color w:val="24292E"/>
+          <w:u w:val="single"/>
+          <w:lang w:eastAsia="en-GB"/>
+        </w:rPr>
+        <w:t>rspec</w:t>
+      </w:r>
+      <w:proofErr w:type="spellEnd"/>
+      <w:r>
+        <w:rPr>
+          <w:rFonts w:ascii="Helvetica" w:eastAsia="Times New Roman" w:hAnsi="Helvetica"/>
+          <w:b/>
+          <w:bCs/>
+          <w:color w:val="24292E"/>
+          <w:u w:val="single"/>
+          <w:lang w:eastAsia="en-GB"/>
+        </w:rPr>
+        <w:t>:</w:t>
+      </w:r>
+      <w:r>
+        <w:rPr>
+          <w:rFonts w:ascii="Helvetica" w:eastAsia="Times New Roman" w:hAnsi="Helvetica"/>
+          <w:color w:val="24292E"/>
+          <w:lang w:eastAsia="en-GB"/>
+        </w:rPr>
+        <w:t xml:space="preserve"> got </w:t>
+      </w:r>
+      <w:r>
+        <w:rPr>
+          <w:rFonts w:ascii="Helvetica" w:eastAsia="Times New Roman" w:hAnsi="Helvetica"/>
+          <w:color w:val="24292E"/>
+          <w:lang w:eastAsia="en-GB"/>
+        </w:rPr>
+        <w:t>(</w:t>
+      </w:r>
+      <w:proofErr w:type="spellStart"/>
+      <w:r>
+        <w:rPr>
+          <w:rFonts w:ascii="Helvetica" w:eastAsia="Times New Roman" w:hAnsi="Helvetica"/>
+          <w:color w:val="24292E"/>
+          <w:lang w:eastAsia="en-GB"/>
+        </w:rPr>
+        <w:t>NameError</w:t>
+      </w:r>
+      <w:proofErr w:type="spellEnd"/>
+      <w:r>
+        <w:rPr>
+          <w:rFonts w:ascii="Helvetica" w:eastAsia="Times New Roman" w:hAnsi="Helvetica"/>
+          <w:color w:val="24292E"/>
+          <w:lang w:eastAsia="en-GB"/>
+        </w:rPr>
+        <w:t xml:space="preserve">: uninitialized constant </w:t>
+      </w:r>
+      <w:r>
+        <w:rPr>
+          <w:rFonts w:ascii="Helvetica" w:eastAsia="Times New Roman" w:hAnsi="Helvetica"/>
+          <w:color w:val="24292E"/>
+          <w:lang w:eastAsia="en-GB"/>
+        </w:rPr>
+        <w:t>Plane</w:t>
+      </w:r>
+      <w:r>
+        <w:rPr>
+          <w:rFonts w:ascii="Helvetica" w:eastAsia="Times New Roman" w:hAnsi="Helvetica"/>
+          <w:color w:val="24292E"/>
+          <w:lang w:eastAsia="en-GB"/>
+        </w:rPr>
+        <w:t>)</w:t>
+      </w:r>
+    </w:p>
+    <w:p>
+      <w:pPr>
+        <w:pStyle w:val="ListParagraph"/>
+        <w:shd w:val="clear" w:color="auto" w:fill="FFFFFF"/>
+        <w:spacing w:line="276" w:lineRule="auto"/>
+        <w:ind w:left="709"/>
+        <w:rPr>
+          <w:rFonts w:ascii="Helvetica" w:eastAsia="Times New Roman" w:hAnsi="Helvetica"/>
+          <w:color w:val="24292E"/>
+          <w:lang w:eastAsia="en-GB"/>
+        </w:rPr>
+      </w:pPr>
+      <w:r>
+        <w:rPr>
+          <w:rFonts w:ascii="Helvetica" w:eastAsia="Times New Roman" w:hAnsi="Helvetica"/>
+          <w:color w:val="24292E"/>
+          <w:lang w:eastAsia="en-GB"/>
+        </w:rPr>
+        <w:t>(</w:t>
+      </w:r>
+      <w:r>
+        <w:rPr>
+          <w:rFonts w:ascii="Helvetica" w:eastAsia="Times New Roman" w:hAnsi="Helvetica"/>
+          <w:b/>
+          <w:bCs/>
+          <w:color w:val="FF0000"/>
+          <w:u w:val="single"/>
+          <w:lang w:eastAsia="en-GB"/>
+        </w:rPr>
+        <w:t>RED</w:t>
+      </w:r>
+      <w:r>
+        <w:rPr>
+          <w:rFonts w:ascii="Helvetica" w:eastAsia="Times New Roman" w:hAnsi="Helvetica"/>
+          <w:color w:val="24292E"/>
+          <w:lang w:eastAsia="en-GB"/>
+        </w:rPr>
+        <w:t xml:space="preserve">) </w:t>
+      </w:r>
+    </w:p>
+    <w:p>
+      <w:pPr>
+        <w:pStyle w:val="ListParagraph"/>
+        <w:shd w:val="clear" w:color="auto" w:fill="FFFFFF"/>
+        <w:spacing w:line="276" w:lineRule="auto"/>
+        <w:ind w:left="709"/>
+        <w:rPr>
+          <w:rFonts w:ascii="Helvetica" w:eastAsia="Times New Roman" w:hAnsi="Helvetica"/>
+          <w:color w:val="24292E"/>
+          <w:lang w:eastAsia="en-GB"/>
+        </w:rPr>
+      </w:pPr>
+      <w:r>
+        <w:rPr>
+          <w:rFonts w:ascii="Helvetica" w:eastAsia="Times New Roman" w:hAnsi="Helvetica"/>
+          <w:color w:val="24292E"/>
+          <w:lang w:eastAsia="en-GB"/>
+        </w:rPr>
+        <w:t>The error above occurred because there isn’t yet a file ‘</w:t>
+      </w:r>
+      <w:proofErr w:type="spellStart"/>
+      <w:r>
+        <w:rPr>
+          <w:rFonts w:ascii="Helvetica" w:eastAsia="Times New Roman" w:hAnsi="Helvetica"/>
+          <w:i/>
+          <w:iCs/>
+          <w:color w:val="24292E"/>
+          <w:lang w:eastAsia="en-GB"/>
+        </w:rPr>
+        <w:t>plane</w:t>
+      </w:r>
+      <w:r>
+        <w:rPr>
+          <w:rFonts w:ascii="Helvetica" w:eastAsia="Times New Roman" w:hAnsi="Helvetica"/>
+          <w:i/>
+          <w:iCs/>
+          <w:color w:val="24292E"/>
+          <w:lang w:eastAsia="en-GB"/>
+        </w:rPr>
+        <w:t>.rb</w:t>
+      </w:r>
+      <w:proofErr w:type="spellEnd"/>
+      <w:r>
+        <w:rPr>
+          <w:rFonts w:ascii="Helvetica" w:eastAsia="Times New Roman" w:hAnsi="Helvetica"/>
+          <w:color w:val="24292E"/>
+          <w:lang w:eastAsia="en-GB"/>
+        </w:rPr>
+        <w:t xml:space="preserve">’ </w:t>
+      </w:r>
+      <w:r>
+        <w:rPr>
+          <w:rFonts w:ascii="Helvetica" w:eastAsia="Times New Roman" w:hAnsi="Helvetica"/>
+          <w:color w:val="24292E"/>
+          <w:lang w:eastAsia="en-GB"/>
+        </w:rPr>
+        <w:t>with</w:t>
+      </w:r>
+      <w:r>
+        <w:rPr>
+          <w:rFonts w:ascii="Helvetica" w:eastAsia="Times New Roman" w:hAnsi="Helvetica"/>
+          <w:color w:val="24292E"/>
+          <w:lang w:eastAsia="en-GB"/>
+        </w:rPr>
+        <w:t xml:space="preserve"> the class ‘</w:t>
+      </w:r>
+      <w:r>
+        <w:rPr>
+          <w:rFonts w:ascii="Helvetica" w:eastAsia="Times New Roman" w:hAnsi="Helvetica"/>
+          <w:color w:val="24292E"/>
+          <w:lang w:eastAsia="en-GB"/>
+        </w:rPr>
+        <w:t>Plane</w:t>
+      </w:r>
+      <w:r>
+        <w:rPr>
+          <w:rFonts w:ascii="Helvetica" w:eastAsia="Times New Roman" w:hAnsi="Helvetica"/>
+          <w:color w:val="24292E"/>
+          <w:lang w:eastAsia="en-GB"/>
+        </w:rPr>
+        <w:t>’</w:t>
+      </w:r>
+      <w:r>
+        <w:rPr>
+          <w:rFonts w:ascii="Helvetica" w:eastAsia="Times New Roman" w:hAnsi="Helvetica"/>
+          <w:color w:val="24292E"/>
+          <w:lang w:eastAsia="en-GB"/>
+        </w:rPr>
+        <w:t>.</w:t>
+      </w:r>
+    </w:p>
+    <w:p>
+      <w:pPr>
+        <w:pStyle w:val="ListParagraph"/>
+        <w:shd w:val="clear" w:color="auto" w:fill="FFFFFF"/>
+        <w:spacing w:line="276" w:lineRule="auto"/>
+        <w:ind w:left="709"/>
+        <w:rPr>
+          <w:rFonts w:ascii="Helvetica" w:eastAsia="Times New Roman" w:hAnsi="Helvetica"/>
+          <w:color w:val="24292E"/>
+          <w:lang w:eastAsia="en-GB"/>
+        </w:rPr>
+      </w:pPr>
+      <w:r>
+        <w:rPr>
+          <w:rFonts w:ascii="Helvetica" w:eastAsia="Times New Roman" w:hAnsi="Helvetica"/>
+          <w:color w:val="24292E"/>
+          <w:lang w:eastAsia="en-GB"/>
+        </w:rPr>
+        <w:t>To resolve this error, a file ‘</w:t>
+      </w:r>
+      <w:proofErr w:type="spellStart"/>
+      <w:r>
+        <w:rPr>
+          <w:rFonts w:ascii="Helvetica" w:eastAsia="Times New Roman" w:hAnsi="Helvetica"/>
+          <w:i/>
+          <w:iCs/>
+          <w:color w:val="24292E"/>
+          <w:lang w:eastAsia="en-GB"/>
+        </w:rPr>
+        <w:t>plane</w:t>
+      </w:r>
+      <w:r>
+        <w:rPr>
+          <w:rFonts w:ascii="Helvetica" w:eastAsia="Times New Roman" w:hAnsi="Helvetica"/>
+          <w:i/>
+          <w:iCs/>
+          <w:color w:val="24292E"/>
+          <w:lang w:eastAsia="en-GB"/>
+        </w:rPr>
+        <w:t>.rb</w:t>
+      </w:r>
+      <w:proofErr w:type="spellEnd"/>
+      <w:r>
+        <w:rPr>
+          <w:rFonts w:ascii="Helvetica" w:eastAsia="Times New Roman" w:hAnsi="Helvetica"/>
+          <w:color w:val="24292E"/>
+          <w:lang w:eastAsia="en-GB"/>
+        </w:rPr>
+        <w:t xml:space="preserve">’ </w:t>
+      </w:r>
+      <w:r>
+        <w:rPr>
+          <w:rFonts w:ascii="Helvetica" w:eastAsia="Times New Roman" w:hAnsi="Helvetica"/>
+          <w:color w:val="24292E"/>
+          <w:lang w:eastAsia="en-GB"/>
+        </w:rPr>
+        <w:t>needs to</w:t>
+      </w:r>
+      <w:r>
+        <w:rPr>
+          <w:rFonts w:ascii="Helvetica" w:eastAsia="Times New Roman" w:hAnsi="Helvetica"/>
+          <w:color w:val="24292E"/>
+          <w:lang w:eastAsia="en-GB"/>
+        </w:rPr>
+        <w:t xml:space="preserve"> </w:t>
+      </w:r>
+      <w:r>
+        <w:rPr>
+          <w:rFonts w:ascii="Helvetica" w:eastAsia="Times New Roman" w:hAnsi="Helvetica"/>
+          <w:color w:val="24292E"/>
+          <w:lang w:eastAsia="en-GB"/>
+        </w:rPr>
+        <w:t xml:space="preserve">be </w:t>
+      </w:r>
+      <w:r>
+        <w:rPr>
+          <w:rFonts w:ascii="Helvetica" w:eastAsia="Times New Roman" w:hAnsi="Helvetica"/>
+          <w:color w:val="24292E"/>
+          <w:lang w:eastAsia="en-GB"/>
+        </w:rPr>
+        <w:t>created in the lib folder.</w:t>
+      </w:r>
+    </w:p>
+    <w:p>
+      <w:pPr>
+        <w:pStyle w:val="ListParagraph"/>
+        <w:shd w:val="clear" w:color="auto" w:fill="FFFFFF"/>
+        <w:spacing w:line="276" w:lineRule="auto"/>
+        <w:ind w:left="709"/>
+        <w:rPr>
+          <w:rFonts w:ascii="Helvetica" w:eastAsia="Times New Roman" w:hAnsi="Helvetica"/>
+          <w:color w:val="24292E"/>
+          <w:lang w:eastAsia="en-GB"/>
+        </w:rPr>
+      </w:pPr>
+      <w:r>
+        <w:rPr>
+          <w:rFonts w:ascii="Helvetica" w:eastAsia="Times New Roman" w:hAnsi="Helvetica"/>
+          <w:color w:val="24292E"/>
+          <w:lang w:eastAsia="en-GB"/>
+        </w:rPr>
+        <w:t xml:space="preserve">The </w:t>
+      </w:r>
+      <w:r>
+        <w:rPr>
+          <w:rFonts w:ascii="Helvetica" w:eastAsia="Times New Roman" w:hAnsi="Helvetica"/>
+          <w:color w:val="24292E"/>
+          <w:lang w:eastAsia="en-GB"/>
+        </w:rPr>
+        <w:t>‘</w:t>
+      </w:r>
+      <w:proofErr w:type="spellStart"/>
+      <w:r>
+        <w:rPr>
+          <w:rFonts w:ascii="Helvetica" w:eastAsia="Times New Roman" w:hAnsi="Helvetica"/>
+          <w:i/>
+          <w:iCs/>
+          <w:color w:val="24292E"/>
+          <w:lang w:eastAsia="en-GB"/>
+        </w:rPr>
+        <w:t>plane</w:t>
+      </w:r>
+      <w:r>
+        <w:rPr>
+          <w:rFonts w:ascii="Helvetica" w:eastAsia="Times New Roman" w:hAnsi="Helvetica"/>
+          <w:i/>
+          <w:iCs/>
+          <w:color w:val="24292E"/>
+          <w:lang w:eastAsia="en-GB"/>
+        </w:rPr>
+        <w:t>_spec.rb</w:t>
+      </w:r>
+      <w:proofErr w:type="spellEnd"/>
+      <w:r>
+        <w:rPr>
+          <w:rFonts w:ascii="Helvetica" w:eastAsia="Times New Roman" w:hAnsi="Helvetica"/>
+          <w:color w:val="24292E"/>
+          <w:lang w:eastAsia="en-GB"/>
+        </w:rPr>
+        <w:t>’</w:t>
+      </w:r>
+      <w:r>
+        <w:rPr>
+          <w:rFonts w:ascii="Helvetica" w:eastAsia="Times New Roman" w:hAnsi="Helvetica"/>
+          <w:color w:val="24292E"/>
+          <w:lang w:eastAsia="en-GB"/>
+        </w:rPr>
+        <w:t xml:space="preserve"> file also needs to have (required ‘filename’) added to it.</w:t>
+      </w:r>
+    </w:p>
+    <w:p>
+      <w:pPr>
+        <w:pStyle w:val="ListParagraph"/>
+        <w:shd w:val="clear" w:color="auto" w:fill="FFFFFF"/>
+        <w:spacing w:line="276" w:lineRule="auto"/>
+        <w:ind w:left="709"/>
+        <w:rPr>
+          <w:rFonts w:ascii="Helvetica" w:eastAsia="Times New Roman" w:hAnsi="Helvetica"/>
+          <w:color w:val="24292E"/>
+          <w:lang w:eastAsia="en-GB"/>
+        </w:rPr>
+      </w:pPr>
+    </w:p>
+    <w:p>
+      <w:pPr>
+        <w:pStyle w:val="ListParagraph"/>
+        <w:numPr>
+          <w:ilvl w:val="0"/>
+          <w:numId w:val="15"/>
+        </w:numPr>
+        <w:shd w:val="clear" w:color="auto" w:fill="FFFFFF"/>
+        <w:spacing w:line="276" w:lineRule="auto"/>
+        <w:ind w:left="709"/>
+        <w:rPr>
+          <w:rFonts w:ascii="Helvetica" w:eastAsia="Times New Roman" w:hAnsi="Helvetica"/>
+          <w:color w:val="24292E"/>
+          <w:lang w:eastAsia="en-GB"/>
+        </w:rPr>
+      </w:pPr>
+      <w:r>
+        <w:rPr>
+          <w:rFonts w:ascii="Helvetica" w:eastAsia="Times New Roman" w:hAnsi="Helvetica"/>
+          <w:b/>
+          <w:bCs/>
+          <w:color w:val="24292E"/>
+          <w:u w:val="single"/>
+          <w:lang w:eastAsia="en-GB"/>
+        </w:rPr>
+        <w:lastRenderedPageBreak/>
+        <w:t xml:space="preserve">Run </w:t>
+      </w:r>
+      <w:proofErr w:type="spellStart"/>
+      <w:r>
+        <w:rPr>
+          <w:rFonts w:ascii="Helvetica" w:eastAsia="Times New Roman" w:hAnsi="Helvetica"/>
+          <w:b/>
+          <w:bCs/>
+          <w:color w:val="24292E"/>
+          <w:u w:val="single"/>
+          <w:lang w:eastAsia="en-GB"/>
+        </w:rPr>
+        <w:t>rspec</w:t>
+      </w:r>
+      <w:proofErr w:type="spellEnd"/>
+      <w:r>
+        <w:rPr>
+          <w:rFonts w:ascii="Helvetica" w:eastAsia="Times New Roman" w:hAnsi="Helvetica"/>
+          <w:b/>
+          <w:bCs/>
+          <w:color w:val="24292E"/>
+          <w:u w:val="single"/>
+          <w:lang w:eastAsia="en-GB"/>
+        </w:rPr>
+        <w:t>:</w:t>
+      </w:r>
+      <w:r>
+        <w:rPr>
+          <w:rFonts w:ascii="Helvetica" w:eastAsia="Times New Roman" w:hAnsi="Helvetica"/>
+          <w:color w:val="24292E"/>
+          <w:lang w:eastAsia="en-GB"/>
+        </w:rPr>
+        <w:t xml:space="preserve"> got no errors,</w:t>
+      </w:r>
+    </w:p>
+    <w:p>
+      <w:pPr>
+        <w:pStyle w:val="ListParagraph"/>
+        <w:shd w:val="clear" w:color="auto" w:fill="FFFFFF"/>
+        <w:spacing w:line="276" w:lineRule="auto"/>
+        <w:ind w:left="709"/>
+        <w:rPr>
+          <w:rFonts w:ascii="Helvetica" w:eastAsia="Times New Roman" w:hAnsi="Helvetica"/>
+          <w:color w:val="24292E"/>
+          <w:lang w:eastAsia="en-GB"/>
+        </w:rPr>
+      </w:pPr>
+      <w:r>
+        <w:rPr>
+          <w:rFonts w:ascii="Helvetica" w:eastAsia="Times New Roman" w:hAnsi="Helvetica"/>
+          <w:color w:val="24292E"/>
+          <w:lang w:eastAsia="en-GB"/>
+        </w:rPr>
+        <w:t>(</w:t>
+      </w:r>
+      <w:r>
+        <w:rPr>
+          <w:rFonts w:ascii="Helvetica" w:eastAsia="Times New Roman" w:hAnsi="Helvetica"/>
+          <w:b/>
+          <w:bCs/>
+          <w:color w:val="00B050"/>
+          <w:u w:val="single"/>
+          <w:lang w:eastAsia="en-GB"/>
+        </w:rPr>
+        <w:t>GREEN</w:t>
+      </w:r>
+      <w:r>
+        <w:rPr>
+          <w:rFonts w:ascii="Helvetica" w:eastAsia="Times New Roman" w:hAnsi="Helvetica"/>
+          <w:color w:val="24292E"/>
+          <w:lang w:eastAsia="en-GB"/>
+        </w:rPr>
+        <w:t>)</w:t>
+      </w:r>
+    </w:p>
+    <w:p>
+      <w:pPr>
+        <w:pStyle w:val="ListParagraph"/>
+        <w:numPr>
+          <w:ilvl w:val="0"/>
+          <w:numId w:val="15"/>
+        </w:numPr>
+        <w:shd w:val="clear" w:color="auto" w:fill="FFFFFF"/>
+        <w:spacing w:line="276" w:lineRule="auto"/>
+        <w:ind w:left="709"/>
+        <w:rPr>
+          <w:rFonts w:ascii="Helvetica" w:eastAsia="Times New Roman" w:hAnsi="Helvetica"/>
+          <w:color w:val="24292E"/>
+          <w:u w:val="single"/>
+          <w:lang w:eastAsia="en-GB"/>
+        </w:rPr>
+      </w:pPr>
+      <w:r>
+        <w:rPr>
+          <w:rFonts w:ascii="Helvetica" w:eastAsia="Times New Roman" w:hAnsi="Helvetica"/>
+          <w:b/>
+          <w:color w:val="8EAADB" w:themeColor="accent1" w:themeTint="99"/>
+          <w:u w:val="single"/>
+          <w:lang w:eastAsia="en-GB"/>
+          <w14:textOutline w14:w="3175" w14:cap="flat" w14:cmpd="sng" w14:algn="ctr">
+            <w14:solidFill>
+              <w14:schemeClr w14:val="accent1">
+                <w14:lumMod w14:val="75000"/>
+              </w14:schemeClr>
+            </w14:solidFill>
+            <w14:prstDash w14:val="solid"/>
+            <w14:round/>
+          </w14:textOutline>
+        </w:rPr>
+        <w:t>Time to refactor</w:t>
+      </w:r>
+    </w:p>
+    <w:p>
+      <w:pPr>
+        <w:pStyle w:val="ListParagraph"/>
+        <w:shd w:val="clear" w:color="auto" w:fill="FFFFFF"/>
+        <w:spacing w:line="276" w:lineRule="auto"/>
+        <w:ind w:left="709"/>
+        <w:rPr>
+          <w:rFonts w:ascii="Helvetica" w:eastAsia="Times New Roman" w:hAnsi="Helvetica"/>
+          <w:color w:val="24292E"/>
+          <w:u w:val="single"/>
+          <w:lang w:eastAsia="en-GB"/>
+        </w:rPr>
+      </w:pPr>
+    </w:p>
+    <w:p>
+      <w:pPr>
+        <w:pStyle w:val="ListParagraph"/>
+        <w:shd w:val="clear" w:color="auto" w:fill="FFFFFF"/>
+        <w:spacing w:line="276" w:lineRule="auto"/>
+        <w:ind w:left="709"/>
+        <w:rPr>
+          <w:rFonts w:ascii="Helvetica" w:eastAsia="Times New Roman" w:hAnsi="Helvetica"/>
+          <w:color w:val="24292E"/>
+          <w:u w:val="single"/>
+          <w:lang w:eastAsia="en-GB"/>
+        </w:rPr>
+      </w:pPr>
+      <w:r>
+        <w:rPr>
+          <w:rFonts w:ascii="Helvetica" w:eastAsia="Times New Roman" w:hAnsi="Helvetica"/>
+          <w:noProof/>
+          <w:color w:val="24292E"/>
+          <w:u w:val="single"/>
+          <w:lang w:eastAsia="en-GB"/>
+        </w:rPr>
+        <mc:AlternateContent>
+          <mc:Choice Requires="wps">
+            <w:drawing>
+              <wp:anchor distT="0" distB="0" distL="114300" distR="114300" simplePos="0" relativeHeight="251669504" behindDoc="0" locked="0" layoutInCell="1" allowOverlap="1" wp14:anchorId="158D336C" wp14:editId="64FA6F1A">
+                <wp:simplePos x="0" y="0"/>
+                <wp:positionH relativeFrom="column">
+                  <wp:posOffset>460800</wp:posOffset>
+                </wp:positionH>
+                <wp:positionV relativeFrom="paragraph">
+                  <wp:posOffset>55810</wp:posOffset>
+                </wp:positionV>
+                <wp:extent cx="5076000" cy="41500"/>
+                <wp:effectExtent l="12700" t="12700" r="4445" b="22225"/>
+                <wp:wrapNone/>
+                <wp:docPr id="4" name="Straight Connector 4"/>
+                <wp:cNvGraphicFramePr/>
+                <a:graphic xmlns:a="http://schemas.openxmlformats.org/drawingml/2006/main">
+                  <a:graphicData uri="http://schemas.microsoft.com/office/word/2010/wordprocessingShape">
+                    <wps:wsp>
+                      <wps:cNvCnPr/>
+                      <wps:spPr>
+                        <a:xfrm flipV="1">
+                          <a:off x="0" y="0"/>
+                          <a:ext cx="5076000" cy="41500"/>
+                        </a:xfrm>
+                        <a:prstGeom prst="line">
+                          <a:avLst/>
+                        </a:prstGeom>
+                        <a:ln w="19050">
+                          <a:solidFill>
+                            <a:schemeClr val="tx1"/>
+                          </a:solidFill>
+                          <a:prstDash val="sysDot"/>
+                        </a:ln>
+                      </wps:spPr>
+                      <wps:style>
+                        <a:lnRef idx="1">
+                          <a:schemeClr val="dk1"/>
+                        </a:lnRef>
+                        <a:fillRef idx="0">
+                          <a:schemeClr val="dk1"/>
+                        </a:fillRef>
+                        <a:effectRef idx="0">
+                          <a:schemeClr val="dk1"/>
+                        </a:effectRef>
+                        <a:fontRef idx="minor">
+                          <a:schemeClr val="tx1"/>
+                        </a:fontRef>
+                      </wps:style>
+                      <wps:bodyPr/>
+                    </wps:wsp>
+                  </a:graphicData>
+                </a:graphic>
+                <wp14:sizeRelH relativeFrom="margin">
+                  <wp14:pctWidth>0</wp14:pctWidth>
+                </wp14:sizeRelH>
+                <wp14:sizeRelV relativeFrom="margin">
+                  <wp14:pctHeight>0</wp14:pctHeight>
+                </wp14:sizeRelV>
+              </wp:anchor>
+            </w:drawing>
+          </mc:Choice>
+          <mc:Fallback>
+            <w:pict>
+              <v:line w14:anchorId="7F3932DC" id="Straight Connector 4" o:spid="_x0000_s1026" style="position:absolute;flip:y;z-index:251669504;visibility:visible;mso-wrap-style:square;mso-width-percent:0;mso-height-percent:0;mso-wrap-distance-left:9pt;mso-wrap-distance-top:0;mso-wrap-distance-right:9pt;mso-wrap-distance-bottom:0;mso-position-horizontal:absolute;mso-position-horizontal-relative:text;mso-position-vertical:absolute;mso-position-vertical-relative:text;mso-width-percent:0;mso-height-percent:0;mso-width-relative:margin;mso-height-relative:margin" from="36.3pt,4.4pt" to="436pt,7.65pt" o:gfxdata="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" strokecolor="black [3213]" strokeweight="1.5pt">
+                <v:stroke dashstyle="1 1" joinstyle="miter"/>
+              </v:line>
+            </w:pict>
+          </mc:Fallback>
+        </mc:AlternateContent>
+      </w:r>
+    </w:p>
+    <w:p>
+      <w:pPr>
+        <w:pStyle w:val="ListParagraph"/>
+        <w:rPr>
+          <w:rFonts w:ascii="Helvetica" w:eastAsia="Times New Roman" w:hAnsi="Helvetica"/>
+          <w:color w:val="24292E"/>
+          <w:lang w:eastAsia="en-GB"/>
+        </w:rPr>
+      </w:pPr>
+    </w:p>
+    <w:p>
+      <w:pPr>
+        <w:pStyle w:val="ListParagraph"/>
+        <w:numPr>
+          <w:ilvl w:val="0"/>
+          <w:numId w:val="15"/>
+        </w:numPr>
+        <w:shd w:val="clear" w:color="auto" w:fill="FFFFFF"/>
+        <w:spacing w:line="276" w:lineRule="auto"/>
+        <w:ind w:left="709"/>
+        <w:rPr>
+          <w:rFonts w:ascii="Helvetica" w:eastAsia="Times New Roman" w:hAnsi="Helvetica"/>
+          <w:color w:val="24292E"/>
+          <w:lang w:eastAsia="en-GB"/>
+        </w:rPr>
+      </w:pPr>
+      <w:r>
+        <w:rPr>
+          <w:rFonts w:ascii="Helvetica" w:eastAsia="Times New Roman" w:hAnsi="Helvetica"/>
+          <w:color w:val="24292E"/>
+          <w:lang w:eastAsia="en-GB"/>
+        </w:rPr>
+        <w:t xml:space="preserve">Added a new test to </w:t>
+      </w:r>
+      <w:r>
+        <w:rPr>
+          <w:rFonts w:ascii="Helvetica" w:eastAsia="Times New Roman" w:hAnsi="Helvetica"/>
+          <w:color w:val="24292E"/>
+          <w:lang w:eastAsia="en-GB"/>
+        </w:rPr>
+        <w:t>‘</w:t>
+      </w:r>
+      <w:proofErr w:type="spellStart"/>
+      <w:r>
+        <w:rPr>
+          <w:rFonts w:ascii="Helvetica" w:eastAsia="Times New Roman" w:hAnsi="Helvetica"/>
+          <w:i/>
+          <w:iCs/>
+          <w:color w:val="24292E"/>
+          <w:lang w:eastAsia="en-GB"/>
+        </w:rPr>
+        <w:t>plane</w:t>
+      </w:r>
+      <w:r>
+        <w:rPr>
+          <w:rFonts w:ascii="Helvetica" w:eastAsia="Times New Roman" w:hAnsi="Helvetica"/>
+          <w:i/>
+          <w:iCs/>
+          <w:color w:val="24292E"/>
+          <w:lang w:eastAsia="en-GB"/>
+        </w:rPr>
+        <w:t>_spec.rb</w:t>
+      </w:r>
+      <w:proofErr w:type="spellEnd"/>
+      <w:r>
+        <w:rPr>
+          <w:rFonts w:ascii="Helvetica" w:eastAsia="Times New Roman" w:hAnsi="Helvetica"/>
+          <w:color w:val="24292E"/>
+          <w:lang w:eastAsia="en-GB"/>
+        </w:rPr>
+        <w:t>’</w:t>
+      </w:r>
+      <w:r>
+        <w:rPr>
+          <w:rFonts w:ascii="Helvetica" w:eastAsia="Times New Roman" w:hAnsi="Helvetica"/>
+          <w:color w:val="24292E"/>
+          <w:lang w:eastAsia="en-GB"/>
+        </w:rPr>
+        <w:t xml:space="preserve">, looking for </w:t>
+      </w:r>
+      <w:proofErr w:type="spellStart"/>
+      <w:r>
+        <w:rPr>
+          <w:rFonts w:ascii="Helvetica" w:eastAsia="Times New Roman" w:hAnsi="Helvetica"/>
+          <w:color w:val="24292E"/>
+          <w:u w:val="single"/>
+          <w:lang w:eastAsia="en-GB"/>
+        </w:rPr>
+        <w:t>land_plane</w:t>
+      </w:r>
+      <w:proofErr w:type="spellEnd"/>
+      <w:r>
+        <w:rPr>
+          <w:rFonts w:ascii="Helvetica" w:eastAsia="Times New Roman" w:hAnsi="Helvetica"/>
+          <w:color w:val="24292E"/>
+          <w:lang w:eastAsia="en-GB"/>
+        </w:rPr>
+        <w:t xml:space="preserve"> to return a plane.</w:t>
+      </w:r>
+    </w:p>
+    <w:p>
+      <w:pPr>
+        <w:pStyle w:val="ListParagraph"/>
+        <w:numPr>
+          <w:ilvl w:val="0"/>
+          <w:numId w:val="15"/>
+        </w:numPr>
+        <w:shd w:val="clear" w:color="auto" w:fill="FFFFFF"/>
+        <w:spacing w:line="276" w:lineRule="auto"/>
+        <w:ind w:left="709"/>
+        <w:rPr>
+          <w:rFonts w:ascii="Helvetica" w:eastAsia="Times New Roman" w:hAnsi="Helvetica"/>
+          <w:color w:val="24292E"/>
+          <w:lang w:eastAsia="en-GB"/>
+        </w:rPr>
+      </w:pPr>
+      <w:r>
+        <w:rPr>
+          <w:rFonts w:ascii="Helvetica" w:eastAsia="Times New Roman" w:hAnsi="Helvetica"/>
+          <w:b/>
+          <w:bCs/>
+          <w:color w:val="24292E"/>
+          <w:u w:val="single"/>
+          <w:lang w:eastAsia="en-GB"/>
+        </w:rPr>
+        <w:t xml:space="preserve">Run </w:t>
+      </w:r>
+      <w:proofErr w:type="spellStart"/>
+      <w:r>
+        <w:rPr>
+          <w:rFonts w:ascii="Helvetica" w:eastAsia="Times New Roman" w:hAnsi="Helvetica"/>
+          <w:b/>
+          <w:bCs/>
+          <w:color w:val="24292E"/>
+          <w:u w:val="single"/>
+          <w:lang w:eastAsia="en-GB"/>
+        </w:rPr>
+        <w:t>rspec</w:t>
+      </w:r>
+      <w:proofErr w:type="spellEnd"/>
+      <w:r>
+        <w:rPr>
+          <w:rFonts w:ascii="Helvetica" w:eastAsia="Times New Roman" w:hAnsi="Helvetica"/>
+          <w:b/>
+          <w:bCs/>
+          <w:color w:val="24292E"/>
+          <w:u w:val="single"/>
+          <w:lang w:eastAsia="en-GB"/>
+        </w:rPr>
+        <w:t>:</w:t>
+      </w:r>
+      <w:r>
+        <w:rPr>
+          <w:rFonts w:ascii="Helvetica" w:eastAsia="Times New Roman" w:hAnsi="Helvetica"/>
+          <w:color w:val="24292E"/>
+          <w:lang w:eastAsia="en-GB"/>
+        </w:rPr>
+        <w:t xml:space="preserve"> got error (expected a </w:t>
+      </w:r>
+      <w:r>
+        <w:rPr>
+          <w:rFonts w:ascii="Helvetica" w:eastAsia="Times New Roman" w:hAnsi="Helvetica"/>
+          <w:b/>
+          <w:bCs/>
+          <w:color w:val="24292E"/>
+          <w:lang w:eastAsia="en-GB"/>
+        </w:rPr>
+        <w:t>plane</w:t>
+      </w:r>
+      <w:r>
+        <w:rPr>
+          <w:rFonts w:ascii="Helvetica" w:eastAsia="Times New Roman" w:hAnsi="Helvetica"/>
+          <w:color w:val="24292E"/>
+          <w:lang w:eastAsia="en-GB"/>
+        </w:rPr>
+        <w:t xml:space="preserve">, got </w:t>
+      </w:r>
+      <w:r>
+        <w:rPr>
+          <w:rFonts w:ascii="Helvetica" w:eastAsia="Times New Roman" w:hAnsi="Helvetica"/>
+          <w:b/>
+          <w:bCs/>
+          <w:color w:val="24292E"/>
+          <w:lang w:eastAsia="en-GB"/>
+        </w:rPr>
+        <w:t>nil</w:t>
+      </w:r>
+      <w:r>
+        <w:rPr>
+          <w:rFonts w:ascii="Helvetica" w:eastAsia="Times New Roman" w:hAnsi="Helvetica"/>
+          <w:color w:val="24292E"/>
+          <w:lang w:eastAsia="en-GB"/>
+        </w:rPr>
+        <w:t>)</w:t>
+      </w:r>
+      <w:r>
+        <w:rPr>
+          <w:rFonts w:ascii="Helvetica" w:eastAsia="Times New Roman" w:hAnsi="Helvetica"/>
+          <w:color w:val="24292E"/>
+          <w:lang w:eastAsia="en-GB"/>
+        </w:rPr>
+        <w:t xml:space="preserve"> </w:t>
+      </w:r>
+    </w:p>
+    <w:p>
+      <w:pPr>
+        <w:pStyle w:val="ListParagraph"/>
+        <w:shd w:val="clear" w:color="auto" w:fill="FFFFFF"/>
+        <w:spacing w:line="276" w:lineRule="auto"/>
+        <w:ind w:left="709"/>
+        <w:rPr>
+          <w:rFonts w:ascii="Helvetica" w:eastAsia="Times New Roman" w:hAnsi="Helvetica"/>
+          <w:color w:val="24292E"/>
+          <w:lang w:eastAsia="en-GB"/>
+        </w:rPr>
+      </w:pPr>
+      <w:r>
+        <w:rPr>
+          <w:rFonts w:ascii="Helvetica" w:eastAsia="Times New Roman" w:hAnsi="Helvetica"/>
+          <w:color w:val="24292E"/>
+          <w:lang w:eastAsia="en-GB"/>
+        </w:rPr>
+        <w:t>(</w:t>
+      </w:r>
+      <w:r>
+        <w:rPr>
+          <w:rFonts w:ascii="Helvetica" w:eastAsia="Times New Roman" w:hAnsi="Helvetica"/>
+          <w:b/>
+          <w:bCs/>
+          <w:color w:val="FF0000"/>
+          <w:u w:val="single"/>
+          <w:lang w:eastAsia="en-GB"/>
+        </w:rPr>
+        <w:t>RED</w:t>
+      </w:r>
+      <w:r>
+        <w:rPr>
+          <w:rFonts w:ascii="Helvetica" w:eastAsia="Times New Roman" w:hAnsi="Helvetica"/>
+          <w:color w:val="24292E"/>
+          <w:lang w:eastAsia="en-GB"/>
+        </w:rPr>
+        <w:t xml:space="preserve">) </w:t>
+      </w:r>
+    </w:p>
+    <w:p>
+      <w:pPr>
+        <w:pStyle w:val="ListParagraph"/>
+        <w:shd w:val="clear" w:color="auto" w:fill="FFFFFF"/>
+        <w:spacing w:line="276" w:lineRule="auto"/>
+        <w:ind w:left="709"/>
+        <w:rPr>
+          <w:rFonts w:ascii="Helvetica" w:eastAsia="Times New Roman" w:hAnsi="Helvetica"/>
+          <w:color w:val="24292E"/>
+          <w:lang w:eastAsia="en-GB"/>
+        </w:rPr>
+      </w:pPr>
+      <w:r>
+        <w:rPr>
+          <w:rFonts w:ascii="Helvetica" w:eastAsia="Times New Roman" w:hAnsi="Helvetica"/>
+          <w:color w:val="24292E"/>
+          <w:lang w:eastAsia="en-GB"/>
+        </w:rPr>
+        <w:t>The error above occurred because</w:t>
+      </w:r>
+      <w:r>
+        <w:rPr>
+          <w:rFonts w:ascii="Helvetica" w:eastAsia="Times New Roman" w:hAnsi="Helvetica"/>
+          <w:color w:val="24292E"/>
+          <w:lang w:eastAsia="en-GB"/>
+        </w:rPr>
+        <w:t xml:space="preserve"> there’s no instructions in ‘</w:t>
+      </w:r>
+      <w:proofErr w:type="spellStart"/>
+      <w:r>
+        <w:rPr>
+          <w:rFonts w:ascii="Helvetica" w:eastAsia="Times New Roman" w:hAnsi="Helvetica"/>
+          <w:i/>
+          <w:iCs/>
+          <w:color w:val="24292E"/>
+          <w:lang w:eastAsia="en-GB"/>
+        </w:rPr>
+        <w:t>plane.rb</w:t>
+      </w:r>
+      <w:proofErr w:type="spellEnd"/>
+      <w:r>
+        <w:rPr>
+          <w:rFonts w:ascii="Helvetica" w:eastAsia="Times New Roman" w:hAnsi="Helvetica"/>
+          <w:color w:val="24292E"/>
+          <w:lang w:eastAsia="en-GB"/>
+        </w:rPr>
+        <w:t>’ to return new instances of the class Plane.</w:t>
+      </w:r>
+    </w:p>
+    <w:p>
+      <w:pPr>
+        <w:pStyle w:val="ListParagraph"/>
+        <w:shd w:val="clear" w:color="auto" w:fill="FFFFFF"/>
+        <w:spacing w:line="276" w:lineRule="auto"/>
+        <w:ind w:left="709"/>
+        <w:rPr>
+          <w:rFonts w:ascii="Helvetica" w:eastAsia="Times New Roman" w:hAnsi="Helvetica"/>
+          <w:color w:val="FF0000"/>
+          <w:lang w:eastAsia="en-GB"/>
+        </w:rPr>
+      </w:pPr>
+      <w:r>
+        <w:rPr>
+          <w:rFonts w:ascii="Helvetica" w:eastAsia="Times New Roman" w:hAnsi="Helvetica"/>
+          <w:color w:val="FF0000"/>
+          <w:lang w:eastAsia="en-GB"/>
+        </w:rPr>
+        <w:t xml:space="preserve">To resolve this error, </w:t>
+      </w:r>
+      <w:r>
+        <w:rPr>
+          <w:rFonts w:ascii="Helvetica" w:eastAsia="Times New Roman" w:hAnsi="Helvetica"/>
+          <w:color w:val="FF0000"/>
+          <w:lang w:eastAsia="en-GB"/>
+        </w:rPr>
+        <w:t xml:space="preserve">I added (plane = </w:t>
+      </w:r>
+      <w:proofErr w:type="spellStart"/>
+      <w:r>
+        <w:rPr>
+          <w:rFonts w:ascii="Helvetica" w:eastAsia="Times New Roman" w:hAnsi="Helvetica"/>
+          <w:color w:val="FF0000"/>
+          <w:lang w:eastAsia="en-GB"/>
+        </w:rPr>
+        <w:t>Plane.new</w:t>
+      </w:r>
+      <w:proofErr w:type="spellEnd"/>
+      <w:r>
+        <w:rPr>
+          <w:rFonts w:ascii="Helvetica" w:eastAsia="Times New Roman" w:hAnsi="Helvetica"/>
+          <w:color w:val="FF0000"/>
+          <w:lang w:eastAsia="en-GB"/>
+        </w:rPr>
+        <w:t>) to the class Plane.</w:t>
+      </w:r>
+    </w:p>
+    <w:p>
+      <w:pPr>
+        <w:pStyle w:val="ListParagraph"/>
+        <w:shd w:val="clear" w:color="auto" w:fill="FFFFFF"/>
+        <w:spacing w:line="276" w:lineRule="auto"/>
+        <w:ind w:left="709"/>
+        <w:rPr>
+          <w:rFonts w:ascii="Helvetica" w:eastAsia="Times New Roman" w:hAnsi="Helvetica"/>
+          <w:color w:val="FF0000"/>
+          <w:lang w:eastAsia="en-GB"/>
+        </w:rPr>
+      </w:pPr>
+      <w:r>
+        <w:rPr>
+          <w:rFonts w:ascii="Helvetica" w:eastAsia="Times New Roman" w:hAnsi="Helvetica"/>
+          <w:color w:val="FF0000"/>
+          <w:lang w:eastAsia="en-GB"/>
+        </w:rPr>
+        <w:t xml:space="preserve">The above did not work, I realised that I’m testing </w:t>
+      </w:r>
+      <w:r>
+        <w:rPr>
+          <w:rFonts w:ascii="Helvetica" w:eastAsia="Times New Roman" w:hAnsi="Helvetica"/>
+          <w:color w:val="FF0000"/>
+          <w:lang w:eastAsia="en-GB"/>
+        </w:rPr>
+        <w:t xml:space="preserve">method </w:t>
+      </w:r>
+      <w:proofErr w:type="spellStart"/>
+      <w:r>
+        <w:rPr>
+          <w:rFonts w:ascii="Helvetica" w:eastAsia="Times New Roman" w:hAnsi="Helvetica"/>
+          <w:color w:val="FF0000"/>
+          <w:u w:val="single"/>
+          <w:lang w:eastAsia="en-GB"/>
+        </w:rPr>
+        <w:t>land_plane</w:t>
+      </w:r>
+      <w:proofErr w:type="spellEnd"/>
+      <w:r>
+        <w:rPr>
+          <w:rFonts w:ascii="Helvetica" w:eastAsia="Times New Roman" w:hAnsi="Helvetica"/>
+          <w:color w:val="FF0000"/>
+          <w:lang w:eastAsia="en-GB"/>
+        </w:rPr>
+        <w:t xml:space="preserve"> to return plane.</w:t>
+      </w:r>
+      <w:r>
+        <w:rPr>
+          <w:rFonts w:ascii="Helvetica" w:eastAsia="Times New Roman" w:hAnsi="Helvetica"/>
+          <w:color w:val="FF0000"/>
+          <w:lang w:eastAsia="en-GB"/>
+        </w:rPr>
+        <w:t xml:space="preserve"> So just added (“plane”) inside method </w:t>
+      </w:r>
+      <w:proofErr w:type="spellStart"/>
+      <w:r>
+        <w:rPr>
+          <w:rFonts w:ascii="Helvetica" w:eastAsia="Times New Roman" w:hAnsi="Helvetica"/>
+          <w:color w:val="FF0000"/>
+          <w:u w:val="single"/>
+          <w:lang w:eastAsia="en-GB"/>
+        </w:rPr>
+        <w:t>land_plane</w:t>
+      </w:r>
+      <w:proofErr w:type="spellEnd"/>
+      <w:r>
+        <w:rPr>
+          <w:rFonts w:ascii="Helvetica" w:eastAsia="Times New Roman" w:hAnsi="Helvetica"/>
+          <w:color w:val="FF0000"/>
+          <w:u w:val="single"/>
+          <w:lang w:eastAsia="en-GB"/>
+        </w:rPr>
+        <w:t>.</w:t>
+      </w:r>
+    </w:p>
+    <w:p>
+      <w:pPr>
+        <w:pStyle w:val="ListParagraph"/>
+        <w:shd w:val="clear" w:color="auto" w:fill="FFFFFF"/>
+        <w:spacing w:line="276" w:lineRule="auto"/>
+        <w:ind w:left="709"/>
+        <w:rPr>
+          <w:rFonts w:ascii="Helvetica" w:eastAsia="Times New Roman" w:hAnsi="Helvetica"/>
+          <w:color w:val="24292E"/>
+          <w:lang w:eastAsia="en-GB"/>
+        </w:rPr>
+      </w:pPr>
+      <w:r>
+        <w:rPr>
+          <w:rFonts w:ascii="Helvetica" w:eastAsia="Times New Roman" w:hAnsi="Helvetica"/>
+          <w:color w:val="24292E"/>
+          <w:lang w:eastAsia="en-GB"/>
+        </w:rPr>
+        <w:t xml:space="preserve">Neither solution above worked, so I searched for help in the Boris-bikes Walkthrough to get through this one. I made a few mistakes, but the test is now passing both </w:t>
+      </w:r>
+      <w:proofErr w:type="spellStart"/>
+      <w:r>
+        <w:rPr>
+          <w:rFonts w:ascii="Helvetica" w:eastAsia="Times New Roman" w:hAnsi="Helvetica"/>
+          <w:color w:val="24292E"/>
+          <w:lang w:eastAsia="en-GB"/>
+        </w:rPr>
+        <w:t>rspec</w:t>
+      </w:r>
+      <w:proofErr w:type="spellEnd"/>
+      <w:r>
+        <w:rPr>
+          <w:rFonts w:ascii="Helvetica" w:eastAsia="Times New Roman" w:hAnsi="Helvetica"/>
+          <w:color w:val="24292E"/>
+          <w:lang w:eastAsia="en-GB"/>
+        </w:rPr>
+        <w:t xml:space="preserve"> and in Feature testing.</w:t>
+      </w:r>
+    </w:p>
+    <w:p>
+      <w:pPr>
+        <w:pStyle w:val="ListParagraph"/>
+        <w:numPr>
+          <w:ilvl w:val="0"/>
+          <w:numId w:val="15"/>
+        </w:numPr>
+        <w:shd w:val="clear" w:color="auto" w:fill="FFFFFF"/>
+        <w:spacing w:line="276" w:lineRule="auto"/>
+        <w:ind w:left="709"/>
+        <w:rPr>
+          <w:rFonts w:ascii="Helvetica" w:eastAsia="Times New Roman" w:hAnsi="Helvetica"/>
+          <w:color w:val="24292E"/>
+          <w:lang w:eastAsia="en-GB"/>
+        </w:rPr>
+      </w:pPr>
+      <w:r>
+        <w:rPr>
+          <w:rFonts w:ascii="Helvetica" w:eastAsia="Times New Roman" w:hAnsi="Helvetica"/>
+          <w:b/>
+          <w:bCs/>
+          <w:color w:val="24292E"/>
+          <w:u w:val="single"/>
+          <w:lang w:eastAsia="en-GB"/>
+        </w:rPr>
+        <w:t xml:space="preserve">Run </w:t>
+      </w:r>
+      <w:proofErr w:type="spellStart"/>
+      <w:r>
+        <w:rPr>
+          <w:rFonts w:ascii="Helvetica" w:eastAsia="Times New Roman" w:hAnsi="Helvetica"/>
+          <w:b/>
+          <w:bCs/>
+          <w:color w:val="24292E"/>
+          <w:u w:val="single"/>
+          <w:lang w:eastAsia="en-GB"/>
+        </w:rPr>
+        <w:t>rspec</w:t>
+      </w:r>
+      <w:proofErr w:type="spellEnd"/>
+      <w:r>
+        <w:rPr>
+          <w:rFonts w:ascii="Helvetica" w:eastAsia="Times New Roman" w:hAnsi="Helvetica"/>
+          <w:b/>
+          <w:bCs/>
+          <w:color w:val="24292E"/>
+          <w:u w:val="single"/>
+          <w:lang w:eastAsia="en-GB"/>
+        </w:rPr>
+        <w:t>:</w:t>
+      </w:r>
+      <w:r>
+        <w:rPr>
+          <w:rFonts w:ascii="Helvetica" w:eastAsia="Times New Roman" w:hAnsi="Helvetica"/>
+          <w:color w:val="24292E"/>
+          <w:lang w:eastAsia="en-GB"/>
+        </w:rPr>
+        <w:t xml:space="preserve"> got no errors,</w:t>
+      </w:r>
+    </w:p>
+    <w:p>
+      <w:pPr>
+        <w:pStyle w:val="ListParagraph"/>
+        <w:shd w:val="clear" w:color="auto" w:fill="FFFFFF"/>
+        <w:spacing w:line="276" w:lineRule="auto"/>
+        <w:ind w:left="709"/>
+        <w:rPr>
+          <w:rFonts w:ascii="Helvetica" w:eastAsia="Times New Roman" w:hAnsi="Helvetica"/>
+          <w:color w:val="24292E"/>
+          <w:lang w:eastAsia="en-GB"/>
+        </w:rPr>
+      </w:pPr>
+      <w:r>
+        <w:rPr>
+          <w:rFonts w:ascii="Helvetica" w:eastAsia="Times New Roman" w:hAnsi="Helvetica"/>
+          <w:color w:val="24292E"/>
+          <w:lang w:eastAsia="en-GB"/>
+        </w:rPr>
+        <w:t>(</w:t>
+      </w:r>
+      <w:r>
+        <w:rPr>
+          <w:rFonts w:ascii="Helvetica" w:eastAsia="Times New Roman" w:hAnsi="Helvetica"/>
+          <w:b/>
+          <w:bCs/>
+          <w:color w:val="00B050"/>
+          <w:u w:val="single"/>
+          <w:lang w:eastAsia="en-GB"/>
+        </w:rPr>
+        <w:t>GREEN</w:t>
+      </w:r>
+      <w:r>
+        <w:rPr>
+          <w:rFonts w:ascii="Helvetica" w:eastAsia="Times New Roman" w:hAnsi="Helvetica"/>
+          <w:color w:val="24292E"/>
+          <w:lang w:eastAsia="en-GB"/>
+        </w:rPr>
+        <w:t>)</w:t>
+      </w:r>
+    </w:p>
+    <w:p>
+      <w:pPr>
+        <w:pStyle w:val="ListParagraph"/>
+        <w:numPr>
+          <w:ilvl w:val="0"/>
+          <w:numId w:val="15"/>
+        </w:numPr>
+        <w:shd w:val="clear" w:color="auto" w:fill="FFFFFF"/>
+        <w:spacing w:line="276" w:lineRule="auto"/>
+        <w:ind w:left="709"/>
+        <w:rPr>
+          <w:rFonts w:ascii="Helvetica" w:eastAsia="Times New Roman" w:hAnsi="Helvetica"/>
+          <w:color w:val="24292E"/>
+          <w:u w:val="single"/>
+          <w:lang w:eastAsia="en-GB"/>
+        </w:rPr>
+      </w:pPr>
+      <w:r>
+        <w:rPr>
+          <w:rFonts w:ascii="Helvetica" w:eastAsia="Times New Roman" w:hAnsi="Helvetica"/>
+          <w:b/>
+          <w:color w:val="8EAADB" w:themeColor="accent1" w:themeTint="99"/>
+          <w:u w:val="single"/>
+          <w:lang w:eastAsia="en-GB"/>
+          <w14:textOutline w14:w="3175" w14:cap="flat" w14:cmpd="sng" w14:algn="ctr">
+            <w14:solidFill>
+              <w14:schemeClr w14:val="accent1">
+                <w14:lumMod w14:val="75000"/>
+              </w14:schemeClr>
+            </w14:solidFill>
+            <w14:prstDash w14:val="solid"/>
+            <w14:round/>
+          </w14:textOutline>
+        </w:rPr>
+        <w:t>Time to refactor</w:t>
+      </w:r>
+    </w:p>
+    <w:p>
+      <w:pPr>
+        <w:pStyle w:val="ListParagraph"/>
+        <w:shd w:val="clear" w:color="auto" w:fill="FFFFFF"/>
+        <w:spacing w:line="276" w:lineRule="auto"/>
+        <w:ind w:left="709"/>
+        <w:rPr>
+          <w:rFonts w:ascii="Helvetica" w:eastAsia="Times New Roman" w:hAnsi="Helvetica"/>
+          <w:color w:val="24292E"/>
+          <w:u w:val="single"/>
+          <w:lang w:eastAsia="en-GB"/>
+        </w:rPr>
+      </w:pPr>
+    </w:p>
+    <w:p>
+      <w:pPr>
+        <w:pStyle w:val="ListParagraph"/>
+        <w:shd w:val="clear" w:color="auto" w:fill="FFFFFF"/>
+        <w:spacing w:line="276" w:lineRule="auto"/>
+        <w:ind w:left="709"/>
+        <w:rPr>
+          <w:rFonts w:ascii="Helvetica" w:eastAsia="Times New Roman" w:hAnsi="Helvetica"/>
+          <w:color w:val="24292E"/>
+          <w:u w:val="single"/>
+          <w:lang w:eastAsia="en-GB"/>
+        </w:rPr>
+      </w:pPr>
+      <w:r>
+        <w:rPr>
+          <w:rFonts w:ascii="Helvetica" w:eastAsia="Times New Roman" w:hAnsi="Helvetica"/>
+          <w:noProof/>
+          <w:color w:val="24292E"/>
+          <w:u w:val="single"/>
+          <w:lang w:eastAsia="en-GB"/>
+        </w:rPr>
+        <mc:AlternateContent>
+          <mc:Choice Requires="wps">
+            <w:drawing>
+              <wp:anchor distT="0" distB="0" distL="114300" distR="114300" simplePos="0" relativeHeight="251671552" behindDoc="0" locked="0" layoutInCell="1" allowOverlap="1" wp14:anchorId="6FF42EAA" wp14:editId="05AF142A">
+                <wp:simplePos x="0" y="0"/>
+                <wp:positionH relativeFrom="column">
+                  <wp:posOffset>460800</wp:posOffset>
+                </wp:positionH>
+                <wp:positionV relativeFrom="paragraph">
+                  <wp:posOffset>55810</wp:posOffset>
+                </wp:positionV>
+                <wp:extent cx="5076000" cy="41500"/>
+                <wp:effectExtent l="12700" t="12700" r="4445" b="22225"/>
+                <wp:wrapNone/>
+                <wp:docPr id="5" name="Straight Connector 5"/>
+                <wp:cNvGraphicFramePr/>
+                <a:graphic xmlns:a="http://schemas.openxmlformats.org/drawingml/2006/main">
+                  <a:graphicData uri="http://schemas.microsoft.com/office/word/2010/wordprocessingShape">
+                    <wps:wsp>
+                      <wps:cNvCnPr/>
+                      <wps:spPr>
+                        <a:xfrm flipV="1">
+                          <a:off x="0" y="0"/>
+                          <a:ext cx="5076000" cy="41500"/>
+                        </a:xfrm>
+                        <a:prstGeom prst="line">
+                          <a:avLst/>
+                        </a:prstGeom>
+                        <a:ln w="19050">
+                          <a:solidFill>
+                            <a:schemeClr val="tx1"/>
+                          </a:solidFill>
+                          <a:prstDash val="sysDot"/>
+                        </a:ln>
+                      </wps:spPr>
+                      <wps:style>
+                        <a:lnRef idx="1">
+                          <a:schemeClr val="dk1"/>
+                        </a:lnRef>
+                        <a:fillRef idx="0">
+                          <a:schemeClr val="dk1"/>
+                        </a:fillRef>
+                        <a:effectRef idx="0">
+                          <a:schemeClr val="dk1"/>
+                        </a:effectRef>
+                        <a:fontRef idx="minor">
+                          <a:schemeClr val="tx1"/>
+                        </a:fontRef>
+                      </wps:style>
+                      <wps:bodyPr/>
+                    </wps:wsp>
+                  </a:graphicData>
+                </a:graphic>
+                <wp14:sizeRelH relativeFrom="margin">
+                  <wp14:pctWidth>0</wp14:pctWidth>
+                </wp14:sizeRelH>
+                <wp14:sizeRelV relativeFrom="margin">
+                  <wp14:pctHeight>0</wp14:pctHeight>
+                </wp14:sizeRelV>
+              </wp:anchor>
+            </w:drawing>
+          </mc:Choice>
+          <mc:Fallback>
+            <w:pict>
+              <v:line w14:anchorId="245D9556" id="Straight Connector 5" o:spid="_x0000_s1026" style="position:absolute;flip:y;z-index:251671552;visibility:visible;mso-wrap-style:square;mso-width-percent:0;mso-height-percent:0;mso-wrap-distance-left:9pt;mso-wrap-distance-top:0;mso-wrap-distance-right:9pt;mso-wrap-distance-bottom:0;mso-position-horizontal:absolute;mso-position-horizontal-relative:text;mso-position-vertical:absolute;mso-position-vertical-relative:text;mso-width-percent:0;mso-height-percent:0;mso-width-relative:margin;mso-height-relative:margin" from="36.3pt,4.4pt" to="436pt,7.65pt" o:gfxdata="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" strokecolor="black [3213]" strokeweight="1.5pt">
+                <v:stroke dashstyle="1 1" joinstyle="miter"/>
+              </v:line>
+            </w:pict>
+          </mc:Fallback>
+        </mc:AlternateContent>
+      </w:r>
+    </w:p>
+    <w:p>
+      <w:pPr>
+        <w:pStyle w:val="ListParagraph"/>
+        <w:rPr>
+          <w:rFonts w:ascii="Helvetica" w:eastAsia="Times New Roman" w:hAnsi="Helvetica"/>
+          <w:color w:val="24292E"/>
+          <w:lang w:eastAsia="en-GB"/>
+        </w:rPr>
+      </w:pPr>
+    </w:p>
+    <w:p>
+      <w:pPr>
+        <w:pStyle w:val="ListParagraph"/>
+        <w:numPr>
+          <w:ilvl w:val="0"/>
+          <w:numId w:val="15"/>
+        </w:numPr>
+        <w:shd w:val="clear" w:color="auto" w:fill="FFFFFF"/>
+        <w:spacing w:line="276" w:lineRule="auto"/>
+        <w:ind w:left="709"/>
+        <w:rPr>
+          <w:rFonts w:ascii="Helvetica" w:eastAsia="Times New Roman" w:hAnsi="Helvetica"/>
+          <w:color w:val="24292E"/>
+          <w:lang w:eastAsia="en-GB"/>
+        </w:rPr>
+      </w:pPr>
+      <w:r>
+        <w:rPr>
+          <w:rFonts w:ascii="Helvetica" w:eastAsia="Times New Roman" w:hAnsi="Helvetica"/>
+          <w:color w:val="24292E"/>
+          <w:lang w:eastAsia="en-GB"/>
+        </w:rPr>
+        <w:t xml:space="preserve">This is the end of testing for this story. All test </w:t>
+      </w:r>
+      <w:proofErr w:type="gramStart"/>
+      <w:r>
+        <w:rPr>
+          <w:rFonts w:ascii="Helvetica" w:eastAsia="Times New Roman" w:hAnsi="Helvetica"/>
+          <w:color w:val="24292E"/>
+          <w:lang w:eastAsia="en-GB"/>
+        </w:rPr>
+        <w:t>are</w:t>
+      </w:r>
+      <w:proofErr w:type="gramEnd"/>
+      <w:r>
+        <w:rPr>
+          <w:rFonts w:ascii="Helvetica" w:eastAsia="Times New Roman" w:hAnsi="Helvetica"/>
+          <w:color w:val="24292E"/>
+          <w:lang w:eastAsia="en-GB"/>
+        </w:rPr>
+        <w:t xml:space="preserve"> working.</w:t>
+      </w:r>
+    </w:p>
+    <w:p>
+      <w:pPr>
+        <w:pStyle w:val="ListParagraph"/>
+        <w:shd w:val="clear" w:color="auto" w:fill="FFFFFF"/>
+        <w:spacing w:line="276" w:lineRule="auto"/>
+        <w:ind w:left="709"/>
+        <w:rPr>
+          <w:rFonts w:ascii="Helvetica" w:eastAsia="Times New Roman" w:hAnsi="Helvetica"/>
+          <w:color w:val="24292E"/>
+          <w:lang w:eastAsia="en-GB"/>
+        </w:rPr>
+      </w:pPr>
+      <w:r>
+        <w:rPr>
+          <w:rFonts w:ascii="Helvetica" w:eastAsia="Times New Roman" w:hAnsi="Helvetica"/>
+          <w:color w:val="24292E"/>
+          <w:lang w:eastAsia="en-GB"/>
+        </w:rPr>
+        <w:t>(</w:t>
+      </w:r>
+      <w:r>
+        <w:rPr>
+          <w:rFonts w:ascii="Helvetica" w:eastAsia="Times New Roman" w:hAnsi="Helvetica"/>
+          <w:b/>
+          <w:bCs/>
+          <w:color w:val="00B050"/>
+          <w:u w:val="single"/>
+          <w:lang w:eastAsia="en-GB"/>
+        </w:rPr>
+        <w:t>GREEN</w:t>
+      </w:r>
+      <w:r>
+        <w:rPr>
+          <w:rFonts w:ascii="Helvetica" w:eastAsia="Times New Roman" w:hAnsi="Helvetica"/>
+          <w:color w:val="24292E"/>
+          <w:lang w:eastAsia="en-GB"/>
+        </w:rPr>
+        <w:t>)</w:t>
+      </w:r>
       <w:bookmarkStart w:id="0" w:name="_GoBack"/>
       <w:bookmarkEnd w:id="0"/>
+    </w:p>
+    <w:p>
+      <w:pPr>
+        <w:pStyle w:val="ListParagraph"/>
+        <w:shd w:val="clear" w:color="auto" w:fill="FFFFFF"/>
+        <w:spacing w:line="276" w:lineRule="auto"/>
+        <w:ind w:left="709"/>
+        <w:rPr>
+          <w:rFonts w:ascii="Helvetica" w:eastAsia="Times New Roman" w:hAnsi="Helvetica"/>
+          <w:color w:val="24292E"/>
+          <w:lang w:eastAsia="en-GB"/>
+        </w:rPr>
+      </w:pPr>
     </w:p>
     <w:p>
       <w:pPr>
@@ -5422,7 +7191,7 @@
   <w:abstractNum w:abstractNumId="6" w15:restartNumberingAfterBreak="0">
     <w:nsid w:val="23F35450"/>
     <w:multiLevelType w:val="hybridMultilevel"/>
-    <w:tmpl w:val="6B784B2A"/>
+    <w:tmpl w:val="4D86833E"/>
     <w:lvl w:ilvl="0" w:tplc="0809000F">
       <w:start w:val="1"/>
       <w:numFmt w:val="decimal"/>
@@ -7473,7 +9242,7 @@
 </file>
 
 <file path=customXml/itemProps1.xml><?xml version="1.0" encoding="utf-8"?>
-<ds:datastoreItem xmlns:ds="http://schemas.openxmlformats.org/officeDocument/2006/customXml" ds:itemID="{DE412AFA-0CDF-6D4A-B2B5-8085513B7B6F}">
+<ds:datastoreItem xmlns:ds="http://schemas.openxmlformats.org/officeDocument/2006/customXml" ds:itemID="{40878AF1-9ABA-A145-900C-62CDDD58A572}">
   <ds:schemaRefs>
     <ds:schemaRef ds:uri="http://schemas.openxmlformats.org/officeDocument/2006/bibliography"/>
   </ds:schemaRefs>

</xml_diff>

<commit_message>
Airport take off plane:
Project not passing rspec on the take off step.
Airport filr not talking to plane file.
</commit_message>
<xml_diff>
--- a/Domain_Model_airport.docx
+++ b/Domain_Model_airport.docx
@@ -3333,23 +3333,7 @@
           <w:color w:val="24292E"/>
           <w:lang w:eastAsia="en-GB"/>
         </w:rPr>
-        <w:t xml:space="preserve">: uninitialized constant </w:t>
-      </w:r>
-      <w:r>
-        <w:rPr>
-          <w:rFonts w:ascii="Helvetica" w:eastAsia="Times New Roman" w:hAnsi="Helvetica"/>
-          <w:color w:val="24292E"/>
-          <w:lang w:eastAsia="en-GB"/>
-        </w:rPr>
-        <w:t>Plane</w:t>
-      </w:r>
-      <w:r>
-        <w:rPr>
-          <w:rFonts w:ascii="Helvetica" w:eastAsia="Times New Roman" w:hAnsi="Helvetica"/>
-          <w:color w:val="24292E"/>
-          <w:lang w:eastAsia="en-GB"/>
-        </w:rPr>
-        <w:t>)</w:t>
+        <w:t>: uninitialized constant Plane)</w:t>
       </w:r>
     </w:p>
     <w:p>
@@ -4202,15 +4186,7 @@
           <w:color w:val="FF0000"/>
           <w:lang w:eastAsia="en-GB"/>
         </w:rPr>
-        <w:t xml:space="preserve">To resolve this error, </w:t>
-      </w:r>
-      <w:r>
-        <w:rPr>
-          <w:rFonts w:ascii="Helvetica" w:eastAsia="Times New Roman" w:hAnsi="Helvetica"/>
-          <w:color w:val="FF0000"/>
-          <w:lang w:eastAsia="en-GB"/>
-        </w:rPr>
-        <w:t xml:space="preserve">I added (plane = </w:t>
+        <w:t xml:space="preserve">To resolve this error, I added (plane = </w:t>
       </w:r>
       <w:proofErr w:type="spellStart"/>
       <w:r>
@@ -4521,7 +4497,7 @@
         <mc:AlternateContent>
           <mc:Choice Requires="wps">
             <w:drawing>
-              <wp:anchor distT="0" distB="0" distL="114300" distR="114300" simplePos="0" relativeHeight="251671552" behindDoc="0" locked="0" layoutInCell="1" allowOverlap="1" wp14:anchorId="6FF42EAA" wp14:editId="05AF142A">
+              <wp:anchor distT="0" distB="0" distL="114300" distR="114300" simplePos="0" relativeHeight="251671552" behindDoc="0" locked="0" layoutInCell="1" allowOverlap="1" wp14:anchorId="6FF42EAA" wp14:editId="6D5EA5D1">
                 <wp:simplePos x="0" y="0"/>
                 <wp:positionH relativeFrom="column">
                   <wp:posOffset>460800</wp:posOffset>
@@ -4582,7 +4558,7 @@
           </mc:Choice>
           <mc:Fallback>
             <w:pict>
-              <v:line w14:anchorId="245D9556" id="Straight Connector 5" o:spid="_x0000_s1026" style="position:absolute;flip:y;z-index:251671552;visibility:visible;mso-wrap-style:square;mso-width-percent:0;mso-height-percent:0;mso-wrap-distance-left:9pt;mso-wrap-distance-top:0;mso-wrap-distance-right:9pt;mso-wrap-distance-bottom:0;mso-position-horizontal:absolute;mso-position-horizontal-relative:text;mso-position-vertical:absolute;mso-position-vertical-relative:text;mso-width-percent:0;mso-height-percent:0;mso-width-relative:margin;mso-height-relative:margin" from="36.3pt,4.4pt" to="436pt,7.65pt" o:gfxdata="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" strokecolor="black [3213]" strokeweight="1.5pt">
+              <v:line w14:anchorId="55975925" id="Straight Connector 5" o:spid="_x0000_s1026" style="position:absolute;flip:y;z-index:251671552;visibility:visible;mso-wrap-style:square;mso-width-percent:0;mso-height-percent:0;mso-wrap-distance-left:9pt;mso-wrap-distance-top:0;mso-wrap-distance-right:9pt;mso-wrap-distance-bottom:0;mso-position-horizontal:absolute;mso-position-horizontal-relative:text;mso-position-vertical:absolute;mso-position-vertical-relative:text;mso-width-percent:0;mso-height-percent:0;mso-width-relative:margin;mso-height-relative:margin" from="36.3pt,4.4pt" to="436pt,7.65pt" o:gfxdata="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" strokecolor="black [3213]" strokeweight="1.5pt">
                 <v:stroke dashstyle="1 1" joinstyle="miter"/>
               </v:line>
             </w:pict>
@@ -4622,25 +4598,23 @@
           <w:color w:val="24292E"/>
           <w:lang w:eastAsia="en-GB"/>
         </w:rPr>
-        <w:t xml:space="preserve">This is the end of testing for this story. All test </w:t>
-      </w:r>
-      <w:proofErr w:type="gramStart"/>
-      <w:r>
-        <w:rPr>
-          <w:rFonts w:ascii="Helvetica" w:eastAsia="Times New Roman" w:hAnsi="Helvetica"/>
-          <w:color w:val="24292E"/>
-          <w:lang w:eastAsia="en-GB"/>
-        </w:rPr>
-        <w:t>are</w:t>
-      </w:r>
-      <w:proofErr w:type="gramEnd"/>
-      <w:r>
-        <w:rPr>
-          <w:rFonts w:ascii="Helvetica" w:eastAsia="Times New Roman" w:hAnsi="Helvetica"/>
-          <w:color w:val="24292E"/>
-          <w:lang w:eastAsia="en-GB"/>
-        </w:rPr>
-        <w:t xml:space="preserve"> working.</w:t>
+        <w:t>This is the end of testing for this story. All test</w:t>
+      </w:r>
+      <w:r>
+        <w:rPr>
+          <w:rFonts w:ascii="Helvetica" w:eastAsia="Times New Roman" w:hAnsi="Helvetica"/>
+          <w:color w:val="24292E"/>
+          <w:lang w:eastAsia="en-GB"/>
+        </w:rPr>
+        <w:t>s</w:t>
+      </w:r>
+      <w:r>
+        <w:rPr>
+          <w:rFonts w:ascii="Helvetica" w:eastAsia="Times New Roman" w:hAnsi="Helvetica"/>
+          <w:color w:val="24292E"/>
+          <w:lang w:eastAsia="en-GB"/>
+        </w:rPr>
+        <w:t xml:space="preserve"> are working.</w:t>
       </w:r>
     </w:p>
     <w:p>
@@ -4682,8 +4656,6 @@
         </w:rPr>
         <w:t>)</w:t>
       </w:r>
-      <w:bookmarkStart w:id="0" w:name="_GoBack"/>
-      <w:bookmarkEnd w:id="0"/>
     </w:p>
     <w:p>
       <w:pPr>
@@ -4877,6 +4849,2291 @@
           <w:lang w:eastAsia="en-GB"/>
         </w:rPr>
         <w:t>I want to instruct a plane to take off from an airport and confirm that it is no longer in the airport</w:t>
+      </w:r>
+    </w:p>
+    <w:p>
+      <w:pPr>
+        <w:shd w:val="clear" w:color="auto" w:fill="FFFFFF"/>
+        <w:ind w:left="284"/>
+        <w:rPr>
+          <w:rFonts w:ascii="Helvetica" w:eastAsia="Times New Roman" w:hAnsi="Helvetica"/>
+          <w:color w:val="24292E"/>
+          <w:lang w:eastAsia="en-GB"/>
+        </w:rPr>
+      </w:pPr>
+    </w:p>
+    <w:tbl>
+      <w:tblPr>
+        <w:tblStyle w:val="TableGrid"/>
+        <w:tblW w:w="0" w:type="auto"/>
+        <w:tblInd w:w="284" w:type="dxa"/>
+        <w:tblLook w:val="04A0" w:firstRow="1" w:lastRow="0" w:firstColumn="1" w:lastColumn="0" w:noHBand="0" w:noVBand="1"/>
+      </w:tblPr>
+      <w:tblGrid>
+        <w:gridCol w:w="4362"/>
+        <w:gridCol w:w="4364"/>
+      </w:tblGrid>
+      <w:tr>
+        <w:tc>
+          <w:tcPr>
+            <w:tcW w:w="4505" w:type="dxa"/>
+          </w:tcPr>
+          <w:p>
+            <w:pPr>
+              <w:jc w:val="center"/>
+              <w:rPr>
+                <w:rFonts w:ascii="Helvetica" w:eastAsia="Times New Roman" w:hAnsi="Helvetica"/>
+                <w:b/>
+                <w:bCs/>
+                <w:color w:val="24292E"/>
+                <w:lang w:eastAsia="en-GB"/>
+              </w:rPr>
+            </w:pPr>
+            <w:r>
+              <w:rPr>
+                <w:rFonts w:ascii="Helvetica" w:eastAsia="Times New Roman" w:hAnsi="Helvetica"/>
+                <w:b/>
+                <w:bCs/>
+                <w:color w:val="24292E"/>
+                <w:lang w:eastAsia="en-GB"/>
+              </w:rPr>
+              <w:t>Object</w:t>
+            </w:r>
+          </w:p>
+        </w:tc>
+        <w:tc>
+          <w:tcPr>
+            <w:tcW w:w="4505" w:type="dxa"/>
+          </w:tcPr>
+          <w:p>
+            <w:pPr>
+              <w:jc w:val="center"/>
+              <w:rPr>
+                <w:rFonts w:ascii="Helvetica" w:eastAsia="Times New Roman" w:hAnsi="Helvetica"/>
+                <w:b/>
+                <w:bCs/>
+                <w:color w:val="24292E"/>
+                <w:lang w:eastAsia="en-GB"/>
+              </w:rPr>
+            </w:pPr>
+            <w:r>
+              <w:rPr>
+                <w:rFonts w:ascii="Helvetica" w:eastAsia="Times New Roman" w:hAnsi="Helvetica"/>
+                <w:b/>
+                <w:bCs/>
+                <w:color w:val="24292E"/>
+                <w:lang w:eastAsia="en-GB"/>
+              </w:rPr>
+              <w:t>Message</w:t>
+            </w:r>
+          </w:p>
+        </w:tc>
+      </w:tr>
+      <w:tr>
+        <w:tc>
+          <w:tcPr>
+            <w:tcW w:w="4505" w:type="dxa"/>
+          </w:tcPr>
+          <w:p>
+            <w:pPr>
+              <w:pStyle w:val="ListParagraph"/>
+              <w:numPr>
+                <w:ilvl w:val="0"/>
+                <w:numId w:val="2"/>
+              </w:numPr>
+              <w:ind w:left="445" w:hanging="423"/>
+              <w:rPr>
+                <w:rFonts w:ascii="Helvetica" w:eastAsia="Times New Roman" w:hAnsi="Helvetica"/>
+                <w:color w:val="24292E"/>
+                <w:lang w:eastAsia="en-GB"/>
+              </w:rPr>
+            </w:pPr>
+            <w:r>
+              <w:rPr>
+                <w:rFonts w:ascii="Helvetica" w:eastAsia="Times New Roman" w:hAnsi="Helvetica"/>
+                <w:color w:val="24292E"/>
+                <w:lang w:eastAsia="en-GB"/>
+              </w:rPr>
+              <w:t>air traffic controller</w:t>
+            </w:r>
+          </w:p>
+        </w:tc>
+        <w:tc>
+          <w:tcPr>
+            <w:tcW w:w="4505" w:type="dxa"/>
+          </w:tcPr>
+          <w:p>
+            <w:pPr>
+              <w:pStyle w:val="ListParagraph"/>
+              <w:numPr>
+                <w:ilvl w:val="0"/>
+                <w:numId w:val="2"/>
+              </w:numPr>
+              <w:rPr>
+                <w:rFonts w:ascii="Helvetica" w:eastAsia="Times New Roman" w:hAnsi="Helvetica"/>
+                <w:color w:val="24292E"/>
+                <w:lang w:eastAsia="en-GB"/>
+              </w:rPr>
+            </w:pPr>
+          </w:p>
+        </w:tc>
+      </w:tr>
+      <w:tr>
+        <w:tc>
+          <w:tcPr>
+            <w:tcW w:w="4505" w:type="dxa"/>
+          </w:tcPr>
+          <w:p>
+            <w:pPr>
+              <w:pStyle w:val="ListParagraph"/>
+              <w:numPr>
+                <w:ilvl w:val="0"/>
+                <w:numId w:val="2"/>
+              </w:numPr>
+              <w:ind w:left="459" w:hanging="459"/>
+              <w:rPr>
+                <w:rFonts w:ascii="Helvetica" w:eastAsia="Times New Roman" w:hAnsi="Helvetica"/>
+                <w:color w:val="24292E"/>
+                <w:lang w:eastAsia="en-GB"/>
+              </w:rPr>
+            </w:pPr>
+            <w:r>
+              <w:rPr>
+                <w:rFonts w:ascii="Helvetica" w:eastAsia="Times New Roman" w:hAnsi="Helvetica"/>
+                <w:color w:val="24292E"/>
+                <w:lang w:eastAsia="en-GB"/>
+              </w:rPr>
+              <w:t>plane</w:t>
+            </w:r>
+          </w:p>
+        </w:tc>
+        <w:tc>
+          <w:tcPr>
+            <w:tcW w:w="4505" w:type="dxa"/>
+          </w:tcPr>
+          <w:p>
+            <w:pPr>
+              <w:pStyle w:val="ListParagraph"/>
+              <w:numPr>
+                <w:ilvl w:val="0"/>
+                <w:numId w:val="2"/>
+              </w:numPr>
+              <w:ind w:left="475" w:hanging="475"/>
+              <w:rPr>
+                <w:rFonts w:ascii="Helvetica" w:eastAsia="Times New Roman" w:hAnsi="Helvetica"/>
+                <w:color w:val="24292E"/>
+                <w:lang w:eastAsia="en-GB"/>
+              </w:rPr>
+            </w:pPr>
+            <w:r>
+              <w:rPr>
+                <w:rFonts w:ascii="Helvetica" w:eastAsia="Times New Roman" w:hAnsi="Helvetica"/>
+                <w:color w:val="24292E"/>
+                <w:lang w:eastAsia="en-GB"/>
+              </w:rPr>
+              <w:t>take off</w:t>
+            </w:r>
+          </w:p>
+        </w:tc>
+      </w:tr>
+      <w:tr>
+        <w:tc>
+          <w:tcPr>
+            <w:tcW w:w="4505" w:type="dxa"/>
+          </w:tcPr>
+          <w:p>
+            <w:pPr>
+              <w:pStyle w:val="ListParagraph"/>
+              <w:numPr>
+                <w:ilvl w:val="0"/>
+                <w:numId w:val="2"/>
+              </w:numPr>
+              <w:ind w:left="459" w:hanging="459"/>
+              <w:rPr>
+                <w:rFonts w:ascii="Helvetica" w:eastAsia="Times New Roman" w:hAnsi="Helvetica"/>
+                <w:color w:val="24292E"/>
+                <w:lang w:eastAsia="en-GB"/>
+              </w:rPr>
+            </w:pPr>
+            <w:r>
+              <w:rPr>
+                <w:rFonts w:ascii="Helvetica" w:eastAsia="Times New Roman" w:hAnsi="Helvetica"/>
+                <w:color w:val="24292E"/>
+                <w:lang w:eastAsia="en-GB"/>
+              </w:rPr>
+              <w:t>airport</w:t>
+            </w:r>
+          </w:p>
+        </w:tc>
+        <w:tc>
+          <w:tcPr>
+            <w:tcW w:w="4505" w:type="dxa"/>
+          </w:tcPr>
+          <w:p>
+            <w:pPr>
+              <w:pStyle w:val="ListParagraph"/>
+              <w:numPr>
+                <w:ilvl w:val="0"/>
+                <w:numId w:val="2"/>
+              </w:numPr>
+              <w:ind w:left="475" w:hanging="475"/>
+              <w:rPr>
+                <w:rFonts w:ascii="Helvetica" w:eastAsia="Times New Roman" w:hAnsi="Helvetica"/>
+                <w:color w:val="24292E"/>
+                <w:lang w:eastAsia="en-GB"/>
+              </w:rPr>
+            </w:pPr>
+            <w:r>
+              <w:rPr>
+                <w:rFonts w:ascii="Helvetica" w:eastAsia="Times New Roman" w:hAnsi="Helvetica"/>
+                <w:color w:val="24292E"/>
+                <w:lang w:eastAsia="en-GB"/>
+              </w:rPr>
+              <w:t xml:space="preserve">plane in airport after </w:t>
+            </w:r>
+            <w:proofErr w:type="spellStart"/>
+            <w:proofErr w:type="gramStart"/>
+            <w:r>
+              <w:rPr>
+                <w:rFonts w:ascii="Helvetica" w:eastAsia="Times New Roman" w:hAnsi="Helvetica"/>
+                <w:color w:val="24292E"/>
+                <w:lang w:eastAsia="en-GB"/>
+              </w:rPr>
+              <w:t>take</w:t>
+            </w:r>
+            <w:proofErr w:type="gramEnd"/>
+            <w:r>
+              <w:rPr>
+                <w:rFonts w:ascii="Helvetica" w:eastAsia="Times New Roman" w:hAnsi="Helvetica"/>
+                <w:color w:val="24292E"/>
+                <w:lang w:eastAsia="en-GB"/>
+              </w:rPr>
+              <w:t>_off</w:t>
+            </w:r>
+            <w:proofErr w:type="spellEnd"/>
+            <w:r>
+              <w:rPr>
+                <w:rFonts w:ascii="Helvetica" w:eastAsia="Times New Roman" w:hAnsi="Helvetica"/>
+                <w:color w:val="24292E"/>
+                <w:lang w:eastAsia="en-GB"/>
+              </w:rPr>
+              <w:t>?</w:t>
+            </w:r>
+          </w:p>
+        </w:tc>
+      </w:tr>
+    </w:tbl>
+    <w:p>
+      <w:pPr>
+        <w:ind w:left="283"/>
+        <w:rPr>
+          <w:rFonts w:ascii="Helvetica" w:eastAsia="Times New Roman" w:hAnsi="Helvetica"/>
+          <w:color w:val="24292E"/>
+          <w:lang w:eastAsia="en-GB"/>
+        </w:rPr>
+      </w:pPr>
+    </w:p>
+    <w:p>
+      <w:pPr>
+        <w:ind w:left="283"/>
+        <w:jc w:val="center"/>
+        <w:rPr>
+          <w:rFonts w:ascii="Helvetica" w:eastAsia="Times New Roman" w:hAnsi="Helvetica"/>
+          <w:color w:val="24292E"/>
+          <w:lang w:eastAsia="en-GB"/>
+        </w:rPr>
+      </w:pPr>
+      <w:r>
+        <w:rPr>
+          <w:rFonts w:ascii="Helvetica" w:eastAsia="Times New Roman" w:hAnsi="Helvetica"/>
+          <w:color w:val="24292E"/>
+          <w:lang w:eastAsia="en-GB"/>
+        </w:rPr>
+        <w:t xml:space="preserve">airport (will instruct) </w:t>
+      </w:r>
+      <w:r>
+        <w:rPr>
+          <w:rFonts w:ascii="Helvetica" w:eastAsia="Times New Roman" w:hAnsi="Helvetica"/>
+          <w:color w:val="24292E"/>
+          <w:lang w:eastAsia="en-GB"/>
+        </w:rPr>
+        <w:sym w:font="Wingdings" w:char="F0DF"/>
+      </w:r>
+      <w:r>
+        <w:rPr>
+          <w:rFonts w:ascii="Helvetica" w:eastAsia="Times New Roman" w:hAnsi="Helvetica"/>
+          <w:color w:val="24292E"/>
+          <w:lang w:eastAsia="en-GB"/>
+        </w:rPr>
+        <w:t xml:space="preserve"> </w:t>
+      </w:r>
+      <w:r>
+        <w:rPr>
+          <w:rFonts w:ascii="Helvetica" w:eastAsia="Times New Roman" w:hAnsi="Helvetica"/>
+          <w:color w:val="24292E"/>
+          <w:lang w:eastAsia="en-GB"/>
+        </w:rPr>
+        <w:t xml:space="preserve"> </w:t>
+      </w:r>
+      <w:r>
+        <w:rPr>
+          <w:rFonts w:ascii="Helvetica" w:eastAsia="Times New Roman" w:hAnsi="Helvetica"/>
+          <w:color w:val="24292E"/>
+          <w:lang w:eastAsia="en-GB"/>
+        </w:rPr>
+        <w:t>plane</w:t>
+      </w:r>
+      <w:r>
+        <w:rPr>
+          <w:rFonts w:ascii="Helvetica" w:eastAsia="Times New Roman" w:hAnsi="Helvetica"/>
+          <w:color w:val="24292E"/>
+          <w:lang w:eastAsia="en-GB"/>
+        </w:rPr>
+        <w:t xml:space="preserve"> </w:t>
+      </w:r>
+      <w:r>
+        <w:rPr>
+          <w:rFonts w:ascii="Helvetica" w:eastAsia="Times New Roman" w:hAnsi="Helvetica"/>
+          <w:color w:val="24292E"/>
+          <w:lang w:eastAsia="en-GB"/>
+        </w:rPr>
+        <w:t xml:space="preserve"> </w:t>
+      </w:r>
+      <w:r>
+        <w:rPr>
+          <w:rFonts w:ascii="Helvetica" w:eastAsia="Times New Roman" w:hAnsi="Helvetica"/>
+          <w:color w:val="24292E"/>
+          <w:lang w:eastAsia="en-GB"/>
+        </w:rPr>
+        <w:sym w:font="Wingdings" w:char="F0E0"/>
+      </w:r>
+      <w:r>
+        <w:rPr>
+          <w:rFonts w:ascii="Helvetica" w:eastAsia="Times New Roman" w:hAnsi="Helvetica"/>
+          <w:color w:val="24292E"/>
+          <w:lang w:eastAsia="en-GB"/>
+        </w:rPr>
+        <w:t xml:space="preserve"> to take</w:t>
+      </w:r>
+      <w:r>
+        <w:rPr>
+          <w:rFonts w:ascii="Helvetica" w:eastAsia="Times New Roman" w:hAnsi="Helvetica"/>
+          <w:color w:val="24292E"/>
+          <w:lang w:eastAsia="en-GB"/>
+        </w:rPr>
+        <w:t xml:space="preserve"> </w:t>
+      </w:r>
+      <w:r>
+        <w:rPr>
+          <w:rFonts w:ascii="Helvetica" w:eastAsia="Times New Roman" w:hAnsi="Helvetica"/>
+          <w:color w:val="24292E"/>
+          <w:lang w:eastAsia="en-GB"/>
+        </w:rPr>
+        <w:t>off (</w:t>
+      </w:r>
+      <w:r>
+        <w:rPr>
+          <w:rFonts w:ascii="Helvetica" w:eastAsia="Times New Roman" w:hAnsi="Helvetica"/>
+          <w:color w:val="24292E"/>
+          <w:lang w:eastAsia="en-GB"/>
+        </w:rPr>
+        <w:t xml:space="preserve">using </w:t>
+      </w:r>
+      <w:proofErr w:type="spellStart"/>
+      <w:r>
+        <w:rPr>
+          <w:rFonts w:ascii="Helvetica" w:eastAsia="Times New Roman" w:hAnsi="Helvetica"/>
+          <w:color w:val="24292E"/>
+          <w:u w:val="single"/>
+          <w:lang w:eastAsia="en-GB"/>
+        </w:rPr>
+        <w:t>take_</w:t>
+      </w:r>
+      <w:r>
+        <w:rPr>
+          <w:rFonts w:ascii="Helvetica" w:eastAsia="Times New Roman" w:hAnsi="Helvetica"/>
+          <w:color w:val="24292E"/>
+          <w:lang w:eastAsia="en-GB"/>
+        </w:rPr>
+        <w:t>off</w:t>
+      </w:r>
+      <w:proofErr w:type="spellEnd"/>
+      <w:r>
+        <w:rPr>
+          <w:rFonts w:ascii="Helvetica" w:eastAsia="Times New Roman" w:hAnsi="Helvetica"/>
+          <w:color w:val="24292E"/>
+          <w:lang w:eastAsia="en-GB"/>
+        </w:rPr>
+        <w:t xml:space="preserve"> </w:t>
+      </w:r>
+      <w:r>
+        <w:rPr>
+          <w:rFonts w:ascii="Helvetica" w:eastAsia="Times New Roman" w:hAnsi="Helvetica"/>
+          <w:color w:val="24292E"/>
+          <w:lang w:eastAsia="en-GB"/>
+        </w:rPr>
+        <w:t>method</w:t>
+      </w:r>
+      <w:r>
+        <w:rPr>
+          <w:rFonts w:ascii="Helvetica" w:eastAsia="Times New Roman" w:hAnsi="Helvetica"/>
+          <w:color w:val="24292E"/>
+          <w:lang w:eastAsia="en-GB"/>
+        </w:rPr>
+        <w:t>)</w:t>
+      </w:r>
+    </w:p>
+    <w:p>
+      <w:pPr>
+        <w:ind w:left="283"/>
+        <w:jc w:val="center"/>
+        <w:rPr>
+          <w:rFonts w:ascii="Helvetica" w:eastAsia="Times New Roman" w:hAnsi="Helvetica"/>
+          <w:color w:val="24292E"/>
+          <w:lang w:eastAsia="en-GB"/>
+        </w:rPr>
+      </w:pPr>
+      <w:r>
+        <w:rPr>
+          <w:rFonts w:ascii="Helvetica" w:eastAsia="Times New Roman" w:hAnsi="Helvetica"/>
+          <w:color w:val="24292E"/>
+          <w:lang w:eastAsia="en-GB"/>
+        </w:rPr>
+        <w:t xml:space="preserve">airport </w:t>
+      </w:r>
+      <w:r>
+        <w:rPr>
+          <w:rFonts w:ascii="Helvetica" w:eastAsia="Times New Roman" w:hAnsi="Helvetica"/>
+          <w:color w:val="24292E"/>
+          <w:lang w:eastAsia="en-GB"/>
+        </w:rPr>
+        <w:t xml:space="preserve">will confirm </w:t>
+      </w:r>
+      <w:r>
+        <w:rPr>
+          <w:rFonts w:ascii="Helvetica" w:eastAsia="Times New Roman" w:hAnsi="Helvetica"/>
+          <w:color w:val="24292E"/>
+          <w:lang w:eastAsia="en-GB"/>
+        </w:rPr>
+        <w:t>that plane left</w:t>
+      </w:r>
+    </w:p>
+    <w:p>
+      <w:pPr>
+        <w:ind w:left="283"/>
+        <w:rPr>
+          <w:rFonts w:ascii="Helvetica" w:eastAsia="Times New Roman" w:hAnsi="Helvetica"/>
+          <w:color w:val="24292E"/>
+          <w:lang w:eastAsia="en-GB"/>
+        </w:rPr>
+      </w:pPr>
+    </w:p>
+    <w:p>
+      <w:pPr>
+        <w:ind w:left="283"/>
+        <w:rPr>
+          <w:rFonts w:ascii="Helvetica" w:eastAsia="Times New Roman" w:hAnsi="Helvetica"/>
+          <w:color w:val="24292E"/>
+          <w:lang w:eastAsia="en-GB"/>
+        </w:rPr>
+      </w:pPr>
+    </w:p>
+    <w:p>
+      <w:pPr>
+        <w:pStyle w:val="ListParagraph"/>
+        <w:numPr>
+          <w:ilvl w:val="0"/>
+          <w:numId w:val="20"/>
+        </w:numPr>
+        <w:ind w:left="567" w:hanging="350"/>
+        <w:rPr>
+          <w:rFonts w:ascii="Helvetica" w:eastAsia="Times New Roman" w:hAnsi="Helvetica"/>
+          <w:color w:val="24292E"/>
+          <w:lang w:eastAsia="en-GB"/>
+        </w:rPr>
+      </w:pPr>
+      <w:r>
+        <w:rPr>
+          <w:rFonts w:ascii="Helvetica" w:eastAsia="Times New Roman" w:hAnsi="Helvetica"/>
+          <w:color w:val="24292E"/>
+          <w:lang w:eastAsia="en-GB"/>
+        </w:rPr>
+        <w:t>Feature test:</w:t>
+      </w:r>
+    </w:p>
+    <w:p>
+      <w:pPr>
+        <w:pStyle w:val="ListParagraph"/>
+        <w:ind w:left="567"/>
+        <w:rPr>
+          <w:rFonts w:ascii="Helvetica" w:eastAsia="Times New Roman" w:hAnsi="Helvetica"/>
+          <w:color w:val="24292E"/>
+          <w:lang w:eastAsia="en-GB"/>
+        </w:rPr>
+      </w:pPr>
+      <w:r>
+        <w:rPr>
+          <w:rFonts w:ascii="Helvetica" w:eastAsia="Times New Roman" w:hAnsi="Helvetica"/>
+          <w:color w:val="24292E"/>
+          <w:lang w:eastAsia="en-GB"/>
+        </w:rPr>
+        <w:t>Testing for airport to instruct plane to take off.</w:t>
+      </w:r>
+    </w:p>
+    <w:p>
+      <w:pPr>
+        <w:pStyle w:val="ListParagraph"/>
+        <w:ind w:left="567"/>
+        <w:rPr>
+          <w:rFonts w:ascii="Helvetica" w:eastAsia="Times New Roman" w:hAnsi="Helvetica"/>
+          <w:color w:val="24292E"/>
+          <w:lang w:eastAsia="en-GB"/>
+        </w:rPr>
+      </w:pPr>
+      <w:r>
+        <w:rPr>
+          <w:rFonts w:ascii="Helvetica" w:eastAsia="Times New Roman" w:hAnsi="Helvetica"/>
+          <w:color w:val="24292E"/>
+          <w:lang w:eastAsia="en-GB"/>
+        </w:rPr>
+        <w:t>(</w:t>
+      </w:r>
+      <w:proofErr w:type="spellStart"/>
+      <w:r>
+        <w:rPr>
+          <w:rFonts w:ascii="Helvetica" w:eastAsia="Times New Roman" w:hAnsi="Helvetica"/>
+          <w:color w:val="24292E"/>
+          <w:lang w:eastAsia="en-GB"/>
+        </w:rPr>
+        <w:t>NoMethodError</w:t>
+      </w:r>
+      <w:proofErr w:type="spellEnd"/>
+      <w:r>
+        <w:rPr>
+          <w:rFonts w:ascii="Helvetica" w:eastAsia="Times New Roman" w:hAnsi="Helvetica"/>
+          <w:color w:val="24292E"/>
+          <w:lang w:eastAsia="en-GB"/>
+        </w:rPr>
+        <w:t xml:space="preserve">: undefined method </w:t>
+      </w:r>
+      <w:proofErr w:type="spellStart"/>
+      <w:proofErr w:type="gramStart"/>
+      <w:r>
+        <w:rPr>
+          <w:rFonts w:ascii="Helvetica" w:eastAsia="Times New Roman" w:hAnsi="Helvetica"/>
+          <w:color w:val="24292E"/>
+          <w:u w:val="single"/>
+          <w:lang w:eastAsia="en-GB"/>
+        </w:rPr>
+        <w:t>take</w:t>
+      </w:r>
+      <w:proofErr w:type="gramEnd"/>
+      <w:r>
+        <w:rPr>
+          <w:rFonts w:ascii="Helvetica" w:eastAsia="Times New Roman" w:hAnsi="Helvetica"/>
+          <w:color w:val="24292E"/>
+          <w:u w:val="single"/>
+          <w:lang w:eastAsia="en-GB"/>
+        </w:rPr>
+        <w:t>_off</w:t>
+      </w:r>
+      <w:proofErr w:type="spellEnd"/>
+      <w:r>
+        <w:rPr>
+          <w:rFonts w:ascii="Helvetica" w:eastAsia="Times New Roman" w:hAnsi="Helvetica"/>
+          <w:color w:val="24292E"/>
+          <w:lang w:eastAsia="en-GB"/>
+        </w:rPr>
+        <w:t>, lets got to ‘</w:t>
+      </w:r>
+      <w:proofErr w:type="spellStart"/>
+      <w:r>
+        <w:rPr>
+          <w:rFonts w:ascii="Helvetica" w:eastAsia="Times New Roman" w:hAnsi="Helvetica"/>
+          <w:i/>
+          <w:iCs/>
+          <w:color w:val="24292E"/>
+          <w:lang w:eastAsia="en-GB"/>
+        </w:rPr>
+        <w:t>airport_spec.rb</w:t>
+      </w:r>
+      <w:proofErr w:type="spellEnd"/>
+      <w:r>
+        <w:rPr>
+          <w:rFonts w:ascii="Helvetica" w:eastAsia="Times New Roman" w:hAnsi="Helvetica"/>
+          <w:color w:val="24292E"/>
+          <w:lang w:eastAsia="en-GB"/>
+        </w:rPr>
+        <w:t xml:space="preserve">’ and add a new test </w:t>
+      </w:r>
+      <w:r>
+        <w:rPr>
+          <w:rFonts w:ascii="Helvetica" w:eastAsia="Times New Roman" w:hAnsi="Helvetica"/>
+          <w:color w:val="24292E"/>
+          <w:lang w:eastAsia="en-GB"/>
+        </w:rPr>
+        <w:t xml:space="preserve">for the new </w:t>
+      </w:r>
+      <w:proofErr w:type="spellStart"/>
+      <w:r>
+        <w:rPr>
+          <w:rFonts w:ascii="Helvetica" w:eastAsia="Times New Roman" w:hAnsi="Helvetica"/>
+          <w:color w:val="24292E"/>
+          <w:u w:val="single"/>
+          <w:lang w:eastAsia="en-GB"/>
+        </w:rPr>
+        <w:t>take_off</w:t>
+      </w:r>
+      <w:proofErr w:type="spellEnd"/>
+      <w:r>
+        <w:rPr>
+          <w:rFonts w:ascii="Helvetica" w:eastAsia="Times New Roman" w:hAnsi="Helvetica"/>
+          <w:color w:val="24292E"/>
+          <w:lang w:eastAsia="en-GB"/>
+        </w:rPr>
+        <w:t xml:space="preserve"> method we need.</w:t>
+      </w:r>
+    </w:p>
+    <w:p>
+      <w:pPr>
+        <w:pStyle w:val="ListParagraph"/>
+        <w:ind w:left="567"/>
+        <w:rPr>
+          <w:rFonts w:ascii="Helvetica" w:eastAsia="Times New Roman" w:hAnsi="Helvetica"/>
+          <w:color w:val="24292E"/>
+          <w:lang w:eastAsia="en-GB"/>
+        </w:rPr>
+      </w:pPr>
+    </w:p>
+    <w:p>
+      <w:pPr>
+        <w:pStyle w:val="ListParagraph"/>
+        <w:numPr>
+          <w:ilvl w:val="0"/>
+          <w:numId w:val="20"/>
+        </w:numPr>
+        <w:ind w:left="567"/>
+        <w:rPr>
+          <w:rFonts w:ascii="Helvetica" w:eastAsia="Times New Roman" w:hAnsi="Helvetica"/>
+          <w:color w:val="24292E"/>
+          <w:lang w:eastAsia="en-GB"/>
+        </w:rPr>
+      </w:pPr>
+      <w:r>
+        <w:rPr>
+          <w:rFonts w:ascii="Helvetica" w:eastAsia="Times New Roman" w:hAnsi="Helvetica"/>
+          <w:b/>
+          <w:bCs/>
+          <w:color w:val="24292E"/>
+          <w:u w:val="single"/>
+          <w:lang w:eastAsia="en-GB"/>
+        </w:rPr>
+        <w:t xml:space="preserve">Run </w:t>
+      </w:r>
+      <w:proofErr w:type="spellStart"/>
+      <w:r>
+        <w:rPr>
+          <w:rFonts w:ascii="Helvetica" w:eastAsia="Times New Roman" w:hAnsi="Helvetica"/>
+          <w:b/>
+          <w:bCs/>
+          <w:color w:val="24292E"/>
+          <w:u w:val="single"/>
+          <w:lang w:eastAsia="en-GB"/>
+        </w:rPr>
+        <w:t>rspec</w:t>
+      </w:r>
+      <w:proofErr w:type="spellEnd"/>
+      <w:r>
+        <w:rPr>
+          <w:rFonts w:ascii="Helvetica" w:eastAsia="Times New Roman" w:hAnsi="Helvetica"/>
+          <w:b/>
+          <w:bCs/>
+          <w:color w:val="24292E"/>
+          <w:u w:val="single"/>
+          <w:lang w:eastAsia="en-GB"/>
+        </w:rPr>
+        <w:t>:</w:t>
+      </w:r>
+      <w:r>
+        <w:rPr>
+          <w:rFonts w:ascii="Helvetica" w:eastAsia="Times New Roman" w:hAnsi="Helvetica"/>
+          <w:color w:val="24292E"/>
+          <w:lang w:eastAsia="en-GB"/>
+        </w:rPr>
+        <w:t xml:space="preserve"> got </w:t>
+      </w:r>
+      <w:proofErr w:type="gramStart"/>
+      <w:r>
+        <w:rPr>
+          <w:rFonts w:ascii="Helvetica" w:eastAsia="Times New Roman" w:hAnsi="Helvetica"/>
+          <w:color w:val="24292E"/>
+          <w:lang w:eastAsia="en-GB"/>
+        </w:rPr>
+        <w:t>(</w:t>
+      </w:r>
+      <w:r>
+        <w:rPr>
+          <w:rFonts w:ascii="Helvetica" w:eastAsia="Times New Roman" w:hAnsi="Helvetica"/>
+          <w:color w:val="24292E"/>
+          <w:lang w:eastAsia="en-GB"/>
+        </w:rPr>
+        <w:t xml:space="preserve"> </w:t>
+      </w:r>
+      <w:r>
+        <w:rPr>
+          <w:rFonts w:ascii="Helvetica" w:eastAsia="Times New Roman" w:hAnsi="Helvetica"/>
+          <w:color w:val="24292E"/>
+          <w:lang w:eastAsia="en-GB"/>
+        </w:rPr>
+        <w:t>Failure</w:t>
+      </w:r>
+      <w:proofErr w:type="gramEnd"/>
+      <w:r>
+        <w:rPr>
+          <w:rFonts w:ascii="Helvetica" w:eastAsia="Times New Roman" w:hAnsi="Helvetica"/>
+          <w:color w:val="24292E"/>
+          <w:lang w:eastAsia="en-GB"/>
+        </w:rPr>
+        <w:t xml:space="preserve">/Error: not responding to </w:t>
+      </w:r>
+      <w:proofErr w:type="spellStart"/>
+      <w:r>
+        <w:rPr>
+          <w:rFonts w:ascii="Helvetica" w:eastAsia="Times New Roman" w:hAnsi="Helvetica"/>
+          <w:color w:val="24292E"/>
+          <w:u w:val="single"/>
+          <w:lang w:eastAsia="en-GB"/>
+        </w:rPr>
+        <w:t>take_off</w:t>
+      </w:r>
+      <w:proofErr w:type="spellEnd"/>
+      <w:r>
+        <w:rPr>
+          <w:rFonts w:ascii="Helvetica" w:eastAsia="Times New Roman" w:hAnsi="Helvetica"/>
+          <w:color w:val="24292E"/>
+          <w:u w:val="single"/>
+          <w:lang w:eastAsia="en-GB"/>
+        </w:rPr>
+        <w:t xml:space="preserve"> </w:t>
+      </w:r>
+      <w:r>
+        <w:rPr>
+          <w:rFonts w:ascii="Helvetica" w:eastAsia="Times New Roman" w:hAnsi="Helvetica"/>
+          <w:color w:val="24292E"/>
+          <w:lang w:eastAsia="en-GB"/>
+        </w:rPr>
+        <w:t>)</w:t>
+      </w:r>
+    </w:p>
+    <w:p>
+      <w:pPr>
+        <w:pStyle w:val="ListParagraph"/>
+        <w:ind w:left="567"/>
+        <w:rPr>
+          <w:rFonts w:ascii="Helvetica" w:eastAsia="Times New Roman" w:hAnsi="Helvetica"/>
+          <w:color w:val="24292E"/>
+          <w:lang w:eastAsia="en-GB"/>
+        </w:rPr>
+      </w:pPr>
+      <w:r>
+        <w:rPr>
+          <w:rFonts w:ascii="Helvetica" w:eastAsia="Times New Roman" w:hAnsi="Helvetica"/>
+          <w:b/>
+          <w:bCs/>
+          <w:color w:val="FF0000"/>
+          <w:u w:val="single"/>
+          <w:lang w:eastAsia="en-GB"/>
+        </w:rPr>
+        <w:t>(RED)</w:t>
+      </w:r>
+    </w:p>
+    <w:p>
+      <w:pPr>
+        <w:pStyle w:val="ListParagraph"/>
+        <w:ind w:left="567"/>
+        <w:rPr>
+          <w:rFonts w:ascii="Helvetica" w:eastAsia="Times New Roman" w:hAnsi="Helvetica"/>
+          <w:color w:val="24292E"/>
+          <w:lang w:eastAsia="en-GB"/>
+        </w:rPr>
+      </w:pPr>
+      <w:r>
+        <w:rPr>
+          <w:rFonts w:ascii="Helvetica" w:eastAsia="Times New Roman" w:hAnsi="Helvetica"/>
+          <w:color w:val="24292E"/>
+          <w:lang w:eastAsia="en-GB"/>
+        </w:rPr>
+        <w:t xml:space="preserve">To fix the error above </w:t>
+      </w:r>
+      <w:r>
+        <w:rPr>
+          <w:rFonts w:ascii="Helvetica" w:eastAsia="Times New Roman" w:hAnsi="Helvetica"/>
+          <w:color w:val="24292E"/>
+          <w:lang w:eastAsia="en-GB"/>
+        </w:rPr>
+        <w:t>we</w:t>
+      </w:r>
+      <w:r>
+        <w:rPr>
+          <w:rFonts w:ascii="Helvetica" w:eastAsia="Times New Roman" w:hAnsi="Helvetica"/>
+          <w:color w:val="24292E"/>
+          <w:lang w:eastAsia="en-GB"/>
+        </w:rPr>
+        <w:t>’ll create a method in ‘</w:t>
+      </w:r>
+      <w:proofErr w:type="spellStart"/>
+      <w:r>
+        <w:rPr>
+          <w:rFonts w:ascii="Helvetica" w:eastAsia="Times New Roman" w:hAnsi="Helvetica"/>
+          <w:i/>
+          <w:iCs/>
+          <w:color w:val="24292E"/>
+          <w:lang w:eastAsia="en-GB"/>
+        </w:rPr>
+        <w:t>airport.rb</w:t>
+      </w:r>
+      <w:proofErr w:type="spellEnd"/>
+      <w:r>
+        <w:rPr>
+          <w:rFonts w:ascii="Helvetica" w:eastAsia="Times New Roman" w:hAnsi="Helvetica"/>
+          <w:color w:val="24292E"/>
+          <w:lang w:eastAsia="en-GB"/>
+        </w:rPr>
+        <w:t xml:space="preserve">’ called </w:t>
+      </w:r>
+      <w:proofErr w:type="spellStart"/>
+      <w:r>
+        <w:rPr>
+          <w:rFonts w:ascii="Helvetica" w:eastAsia="Times New Roman" w:hAnsi="Helvetica"/>
+          <w:color w:val="24292E"/>
+          <w:u w:val="single"/>
+          <w:lang w:eastAsia="en-GB"/>
+        </w:rPr>
+        <w:t>take_off</w:t>
+      </w:r>
+      <w:proofErr w:type="spellEnd"/>
+      <w:r>
+        <w:rPr>
+          <w:rFonts w:ascii="Helvetica" w:eastAsia="Times New Roman" w:hAnsi="Helvetica"/>
+          <w:color w:val="24292E"/>
+          <w:lang w:eastAsia="en-GB"/>
+        </w:rPr>
+        <w:t>.</w:t>
+      </w:r>
+    </w:p>
+    <w:p>
+      <w:pPr>
+        <w:pStyle w:val="ListParagraph"/>
+        <w:numPr>
+          <w:ilvl w:val="0"/>
+          <w:numId w:val="20"/>
+        </w:numPr>
+        <w:ind w:left="567"/>
+        <w:rPr>
+          <w:rFonts w:ascii="Helvetica" w:eastAsia="Times New Roman" w:hAnsi="Helvetica"/>
+          <w:color w:val="24292E"/>
+          <w:lang w:eastAsia="en-GB"/>
+        </w:rPr>
+      </w:pPr>
+      <w:r>
+        <w:rPr>
+          <w:rFonts w:ascii="Helvetica" w:eastAsia="Times New Roman" w:hAnsi="Helvetica"/>
+          <w:b/>
+          <w:bCs/>
+          <w:color w:val="24292E"/>
+          <w:u w:val="single"/>
+          <w:lang w:eastAsia="en-GB"/>
+        </w:rPr>
+        <w:t xml:space="preserve">Run </w:t>
+      </w:r>
+      <w:proofErr w:type="spellStart"/>
+      <w:r>
+        <w:rPr>
+          <w:rFonts w:ascii="Helvetica" w:eastAsia="Times New Roman" w:hAnsi="Helvetica"/>
+          <w:b/>
+          <w:bCs/>
+          <w:color w:val="24292E"/>
+          <w:u w:val="single"/>
+          <w:lang w:eastAsia="en-GB"/>
+        </w:rPr>
+        <w:t>rspec</w:t>
+      </w:r>
+      <w:proofErr w:type="spellEnd"/>
+      <w:r>
+        <w:rPr>
+          <w:rFonts w:ascii="Helvetica" w:eastAsia="Times New Roman" w:hAnsi="Helvetica"/>
+          <w:b/>
+          <w:bCs/>
+          <w:color w:val="24292E"/>
+          <w:u w:val="single"/>
+          <w:lang w:eastAsia="en-GB"/>
+        </w:rPr>
+        <w:t>:</w:t>
+      </w:r>
+      <w:r>
+        <w:rPr>
+          <w:rFonts w:ascii="Helvetica" w:eastAsia="Times New Roman" w:hAnsi="Helvetica"/>
+          <w:color w:val="24292E"/>
+          <w:lang w:eastAsia="en-GB"/>
+        </w:rPr>
+        <w:t xml:space="preserve"> no errors</w:t>
+      </w:r>
+    </w:p>
+    <w:p>
+      <w:pPr>
+        <w:pStyle w:val="ListParagraph"/>
+        <w:ind w:left="567"/>
+        <w:rPr>
+          <w:rFonts w:ascii="Helvetica" w:eastAsia="Times New Roman" w:hAnsi="Helvetica"/>
+          <w:b/>
+          <w:bCs/>
+          <w:color w:val="00B050"/>
+          <w:u w:val="single"/>
+          <w:lang w:eastAsia="en-GB"/>
+        </w:rPr>
+      </w:pPr>
+      <w:r>
+        <w:rPr>
+          <w:rFonts w:ascii="Helvetica" w:eastAsia="Times New Roman" w:hAnsi="Helvetica"/>
+          <w:b/>
+          <w:bCs/>
+          <w:color w:val="00B050"/>
+          <w:u w:val="single"/>
+          <w:lang w:eastAsia="en-GB"/>
+        </w:rPr>
+        <w:t>(GREEN)</w:t>
+      </w:r>
+    </w:p>
+    <w:p>
+      <w:pPr>
+        <w:pStyle w:val="ListParagraph"/>
+        <w:numPr>
+          <w:ilvl w:val="0"/>
+          <w:numId w:val="20"/>
+        </w:numPr>
+        <w:shd w:val="clear" w:color="auto" w:fill="FFFFFF"/>
+        <w:spacing w:line="276" w:lineRule="auto"/>
+        <w:ind w:left="567"/>
+        <w:rPr>
+          <w:rFonts w:ascii="Helvetica" w:eastAsia="Times New Roman" w:hAnsi="Helvetica"/>
+          <w:color w:val="24292E"/>
+          <w:u w:val="single"/>
+          <w:lang w:eastAsia="en-GB"/>
+        </w:rPr>
+      </w:pPr>
+      <w:r>
+        <w:rPr>
+          <w:rFonts w:ascii="Helvetica" w:eastAsia="Times New Roman" w:hAnsi="Helvetica"/>
+          <w:b/>
+          <w:color w:val="8EAADB" w:themeColor="accent1" w:themeTint="99"/>
+          <w:u w:val="single"/>
+          <w:lang w:eastAsia="en-GB"/>
+          <w14:textOutline w14:w="3175" w14:cap="flat" w14:cmpd="sng" w14:algn="ctr">
+            <w14:solidFill>
+              <w14:schemeClr w14:val="accent1">
+                <w14:lumMod w14:val="75000"/>
+              </w14:schemeClr>
+            </w14:solidFill>
+            <w14:prstDash w14:val="solid"/>
+            <w14:round/>
+          </w14:textOutline>
+        </w:rPr>
+        <w:t>Time to refactor</w:t>
+      </w:r>
+    </w:p>
+    <w:p>
+      <w:pPr>
+        <w:pStyle w:val="ListParagraph"/>
+        <w:shd w:val="clear" w:color="auto" w:fill="FFFFFF"/>
+        <w:spacing w:line="276" w:lineRule="auto"/>
+        <w:ind w:left="709"/>
+        <w:rPr>
+          <w:rFonts w:ascii="Helvetica" w:eastAsia="Times New Roman" w:hAnsi="Helvetica"/>
+          <w:color w:val="24292E"/>
+          <w:u w:val="single"/>
+          <w:lang w:eastAsia="en-GB"/>
+        </w:rPr>
+      </w:pPr>
+    </w:p>
+    <w:p>
+      <w:pPr>
+        <w:pStyle w:val="ListParagraph"/>
+        <w:shd w:val="clear" w:color="auto" w:fill="FFFFFF"/>
+        <w:spacing w:line="276" w:lineRule="auto"/>
+        <w:ind w:left="709"/>
+        <w:rPr>
+          <w:rFonts w:ascii="Helvetica" w:eastAsia="Times New Roman" w:hAnsi="Helvetica"/>
+          <w:color w:val="24292E"/>
+          <w:u w:val="single"/>
+          <w:lang w:eastAsia="en-GB"/>
+        </w:rPr>
+      </w:pPr>
+      <w:r>
+        <w:rPr>
+          <w:rFonts w:ascii="Helvetica" w:eastAsia="Times New Roman" w:hAnsi="Helvetica"/>
+          <w:noProof/>
+          <w:color w:val="24292E"/>
+          <w:u w:val="single"/>
+          <w:lang w:eastAsia="en-GB"/>
+        </w:rPr>
+        <mc:AlternateContent>
+          <mc:Choice Requires="wps">
+            <w:drawing>
+              <wp:anchor distT="0" distB="0" distL="114300" distR="114300" simplePos="0" relativeHeight="251673600" behindDoc="0" locked="0" layoutInCell="1" allowOverlap="1" wp14:anchorId="573244B4" wp14:editId="0A8AFCB8">
+                <wp:simplePos x="0" y="0"/>
+                <wp:positionH relativeFrom="column">
+                  <wp:posOffset>458927</wp:posOffset>
+                </wp:positionH>
+                <wp:positionV relativeFrom="paragraph">
+                  <wp:posOffset>52730</wp:posOffset>
+                </wp:positionV>
+                <wp:extent cx="5075555" cy="0"/>
+                <wp:effectExtent l="0" t="12700" r="4445" b="12700"/>
+                <wp:wrapNone/>
+                <wp:docPr id="11" name="Straight Connector 11"/>
+                <wp:cNvGraphicFramePr/>
+                <a:graphic xmlns:a="http://schemas.openxmlformats.org/drawingml/2006/main">
+                  <a:graphicData uri="http://schemas.microsoft.com/office/word/2010/wordprocessingShape">
+                    <wps:wsp>
+                      <wps:cNvCnPr/>
+                      <wps:spPr>
+                        <a:xfrm flipV="1">
+                          <a:off x="0" y="0"/>
+                          <a:ext cx="5075555" cy="0"/>
+                        </a:xfrm>
+                        <a:prstGeom prst="line">
+                          <a:avLst/>
+                        </a:prstGeom>
+                        <a:ln w="19050">
+                          <a:solidFill>
+                            <a:schemeClr val="tx1"/>
+                          </a:solidFill>
+                          <a:prstDash val="sysDot"/>
+                        </a:ln>
+                      </wps:spPr>
+                      <wps:style>
+                        <a:lnRef idx="1">
+                          <a:schemeClr val="dk1"/>
+                        </a:lnRef>
+                        <a:fillRef idx="0">
+                          <a:schemeClr val="dk1"/>
+                        </a:fillRef>
+                        <a:effectRef idx="0">
+                          <a:schemeClr val="dk1"/>
+                        </a:effectRef>
+                        <a:fontRef idx="minor">
+                          <a:schemeClr val="tx1"/>
+                        </a:fontRef>
+                      </wps:style>
+                      <wps:bodyPr/>
+                    </wps:wsp>
+                  </a:graphicData>
+                </a:graphic>
+                <wp14:sizeRelH relativeFrom="margin">
+                  <wp14:pctWidth>0</wp14:pctWidth>
+                </wp14:sizeRelH>
+                <wp14:sizeRelV relativeFrom="margin">
+                  <wp14:pctHeight>0</wp14:pctHeight>
+                </wp14:sizeRelV>
+              </wp:anchor>
+            </w:drawing>
+          </mc:Choice>
+          <mc:Fallback>
+            <w:pict>
+              <v:line w14:anchorId="15D15B73" id="Straight Connector 11" o:spid="_x0000_s1026" style="position:absolute;flip:y;z-index:251673600;visibility:visible;mso-wrap-style:square;mso-width-percent:0;mso-height-percent:0;mso-wrap-distance-left:9pt;mso-wrap-distance-top:0;mso-wrap-distance-right:9pt;mso-wrap-distance-bottom:0;mso-position-horizontal:absolute;mso-position-horizontal-relative:text;mso-position-vertical:absolute;mso-position-vertical-relative:text;mso-width-percent:0;mso-height-percent:0;mso-width-relative:margin;mso-height-relative:margin" from="36.15pt,4.15pt" to="435.8pt,4.15pt" o:gfxdata="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" strokecolor="black [3213]" strokeweight="1.5pt">
+                <v:stroke dashstyle="1 1" joinstyle="miter"/>
+              </v:line>
+            </w:pict>
+          </mc:Fallback>
+        </mc:AlternateContent>
+      </w:r>
+    </w:p>
+    <w:p>
+      <w:pPr>
+        <w:pStyle w:val="ListParagraph"/>
+        <w:ind w:left="567"/>
+        <w:rPr>
+          <w:rFonts w:ascii="Helvetica" w:eastAsia="Times New Roman" w:hAnsi="Helvetica"/>
+          <w:color w:val="24292E"/>
+          <w:lang w:eastAsia="en-GB"/>
+        </w:rPr>
+      </w:pPr>
+    </w:p>
+    <w:p>
+      <w:pPr>
+        <w:pStyle w:val="ListParagraph"/>
+        <w:numPr>
+          <w:ilvl w:val="0"/>
+          <w:numId w:val="20"/>
+        </w:numPr>
+        <w:ind w:left="567"/>
+        <w:rPr>
+          <w:rFonts w:ascii="Helvetica" w:eastAsia="Times New Roman" w:hAnsi="Helvetica"/>
+          <w:color w:val="24292E"/>
+          <w:lang w:eastAsia="en-GB"/>
+        </w:rPr>
+      </w:pPr>
+      <w:r>
+        <w:rPr>
+          <w:rFonts w:ascii="Helvetica" w:eastAsia="Times New Roman" w:hAnsi="Helvetica"/>
+          <w:color w:val="24292E"/>
+          <w:lang w:eastAsia="en-GB"/>
+        </w:rPr>
+        <w:t>Feature test:</w:t>
+      </w:r>
+    </w:p>
+    <w:p>
+      <w:pPr>
+        <w:pStyle w:val="ListParagraph"/>
+        <w:ind w:left="567"/>
+        <w:rPr>
+          <w:rFonts w:ascii="Helvetica" w:eastAsia="Times New Roman" w:hAnsi="Helvetica"/>
+          <w:color w:val="24292E"/>
+          <w:lang w:eastAsia="en-GB"/>
+        </w:rPr>
+      </w:pPr>
+      <w:r>
+        <w:rPr>
+          <w:rFonts w:ascii="Helvetica" w:eastAsia="Times New Roman" w:hAnsi="Helvetica"/>
+          <w:color w:val="24292E"/>
+          <w:lang w:eastAsia="en-GB"/>
+        </w:rPr>
+        <w:t xml:space="preserve">Now that our </w:t>
+      </w:r>
+      <w:proofErr w:type="spellStart"/>
+      <w:r>
+        <w:rPr>
+          <w:rFonts w:ascii="Helvetica" w:eastAsia="Times New Roman" w:hAnsi="Helvetica"/>
+          <w:color w:val="24292E"/>
+          <w:u w:val="single"/>
+          <w:lang w:eastAsia="en-GB"/>
+        </w:rPr>
+        <w:t>take_off</w:t>
+      </w:r>
+      <w:proofErr w:type="spellEnd"/>
+      <w:r>
+        <w:rPr>
+          <w:rFonts w:ascii="Helvetica" w:eastAsia="Times New Roman" w:hAnsi="Helvetica"/>
+          <w:color w:val="24292E"/>
+          <w:lang w:eastAsia="en-GB"/>
+        </w:rPr>
+        <w:t xml:space="preserve"> method is working, we need confirm the plane has actually took off.</w:t>
+      </w:r>
+    </w:p>
+    <w:p>
+      <w:pPr>
+        <w:pStyle w:val="ListParagraph"/>
+        <w:ind w:left="567"/>
+        <w:rPr>
+          <w:rFonts w:ascii="Helvetica" w:eastAsia="Times New Roman" w:hAnsi="Helvetica"/>
+          <w:color w:val="24292E"/>
+          <w:lang w:eastAsia="en-GB"/>
+        </w:rPr>
+      </w:pPr>
+      <w:r>
+        <w:rPr>
+          <w:rFonts w:ascii="Helvetica" w:eastAsia="Times New Roman" w:hAnsi="Helvetica"/>
+          <w:color w:val="24292E"/>
+          <w:lang w:eastAsia="en-GB"/>
+        </w:rPr>
+        <w:t>Added new test to ‘</w:t>
+      </w:r>
+      <w:proofErr w:type="spellStart"/>
+      <w:r>
+        <w:rPr>
+          <w:rFonts w:ascii="Helvetica" w:eastAsia="Times New Roman" w:hAnsi="Helvetica"/>
+          <w:i/>
+          <w:iCs/>
+          <w:color w:val="24292E"/>
+          <w:lang w:eastAsia="en-GB"/>
+        </w:rPr>
+        <w:t>plane_spec.rb</w:t>
+      </w:r>
+      <w:proofErr w:type="spellEnd"/>
+      <w:r>
+        <w:rPr>
+          <w:rFonts w:ascii="Helvetica" w:eastAsia="Times New Roman" w:hAnsi="Helvetica"/>
+          <w:color w:val="24292E"/>
+          <w:lang w:eastAsia="en-GB"/>
+        </w:rPr>
+        <w:t>’ testing for (</w:t>
+      </w:r>
+      <w:proofErr w:type="spellStart"/>
+      <w:r>
+        <w:rPr>
+          <w:rFonts w:ascii="Helvetica" w:eastAsia="Times New Roman" w:hAnsi="Helvetica"/>
+          <w:color w:val="24292E"/>
+          <w:lang w:eastAsia="en-GB"/>
+        </w:rPr>
+        <w:t>respond_to</w:t>
+      </w:r>
+      <w:proofErr w:type="spellEnd"/>
+      <w:r>
+        <w:rPr>
+          <w:rFonts w:ascii="Helvetica" w:eastAsia="Times New Roman" w:hAnsi="Helvetica"/>
+          <w:color w:val="24292E"/>
+          <w:lang w:eastAsia="en-GB"/>
+        </w:rPr>
+        <w:t xml:space="preserve">) method </w:t>
+      </w:r>
+      <w:proofErr w:type="spellStart"/>
+      <w:r>
+        <w:rPr>
+          <w:rFonts w:ascii="Helvetica" w:eastAsia="Times New Roman" w:hAnsi="Helvetica"/>
+          <w:color w:val="24292E"/>
+          <w:u w:val="single"/>
+          <w:lang w:eastAsia="en-GB"/>
+        </w:rPr>
+        <w:t>plane_flying</w:t>
+      </w:r>
+      <w:proofErr w:type="spellEnd"/>
+      <w:r>
+        <w:rPr>
+          <w:rFonts w:ascii="Helvetica" w:eastAsia="Times New Roman" w:hAnsi="Helvetica"/>
+          <w:color w:val="24292E"/>
+          <w:u w:val="single"/>
+          <w:lang w:eastAsia="en-GB"/>
+        </w:rPr>
+        <w:t>?</w:t>
+      </w:r>
+    </w:p>
+    <w:p>
+      <w:pPr>
+        <w:pStyle w:val="ListParagraph"/>
+        <w:ind w:left="567"/>
+        <w:rPr>
+          <w:rFonts w:ascii="Helvetica" w:eastAsia="Times New Roman" w:hAnsi="Helvetica"/>
+          <w:color w:val="24292E"/>
+          <w:lang w:eastAsia="en-GB"/>
+        </w:rPr>
+      </w:pPr>
+    </w:p>
+    <w:p>
+      <w:pPr>
+        <w:pStyle w:val="ListParagraph"/>
+        <w:numPr>
+          <w:ilvl w:val="0"/>
+          <w:numId w:val="20"/>
+        </w:numPr>
+        <w:ind w:left="567"/>
+        <w:rPr>
+          <w:rFonts w:ascii="Helvetica" w:eastAsia="Times New Roman" w:hAnsi="Helvetica"/>
+          <w:color w:val="24292E"/>
+          <w:lang w:eastAsia="en-GB"/>
+        </w:rPr>
+      </w:pPr>
+      <w:r>
+        <w:rPr>
+          <w:rFonts w:ascii="Helvetica" w:eastAsia="Times New Roman" w:hAnsi="Helvetica"/>
+          <w:b/>
+          <w:bCs/>
+          <w:color w:val="24292E"/>
+          <w:u w:val="single"/>
+          <w:lang w:eastAsia="en-GB"/>
+        </w:rPr>
+        <w:t xml:space="preserve">Run </w:t>
+      </w:r>
+      <w:proofErr w:type="spellStart"/>
+      <w:r>
+        <w:rPr>
+          <w:rFonts w:ascii="Helvetica" w:eastAsia="Times New Roman" w:hAnsi="Helvetica"/>
+          <w:b/>
+          <w:bCs/>
+          <w:color w:val="24292E"/>
+          <w:u w:val="single"/>
+          <w:lang w:eastAsia="en-GB"/>
+        </w:rPr>
+        <w:t>rspec</w:t>
+      </w:r>
+      <w:proofErr w:type="spellEnd"/>
+      <w:r>
+        <w:rPr>
+          <w:rFonts w:ascii="Helvetica" w:eastAsia="Times New Roman" w:hAnsi="Helvetica"/>
+          <w:b/>
+          <w:bCs/>
+          <w:color w:val="24292E"/>
+          <w:u w:val="single"/>
+          <w:lang w:eastAsia="en-GB"/>
+        </w:rPr>
+        <w:t>:</w:t>
+      </w:r>
+      <w:r>
+        <w:rPr>
+          <w:rFonts w:ascii="Helvetica" w:eastAsia="Times New Roman" w:hAnsi="Helvetica"/>
+          <w:color w:val="24292E"/>
+          <w:lang w:eastAsia="en-GB"/>
+        </w:rPr>
+        <w:t xml:space="preserve"> got </w:t>
+      </w:r>
+      <w:proofErr w:type="gramStart"/>
+      <w:r>
+        <w:rPr>
+          <w:rFonts w:ascii="Helvetica" w:eastAsia="Times New Roman" w:hAnsi="Helvetica"/>
+          <w:color w:val="24292E"/>
+          <w:lang w:eastAsia="en-GB"/>
+        </w:rPr>
+        <w:t>(</w:t>
+      </w:r>
+      <w:r>
+        <w:rPr>
+          <w:rFonts w:ascii="Helvetica" w:eastAsia="Times New Roman" w:hAnsi="Helvetica"/>
+          <w:color w:val="24292E"/>
+          <w:lang w:eastAsia="en-GB"/>
+        </w:rPr>
+        <w:t xml:space="preserve"> </w:t>
+      </w:r>
+      <w:r>
+        <w:rPr>
+          <w:rFonts w:ascii="Helvetica" w:eastAsia="Times New Roman" w:hAnsi="Helvetica"/>
+          <w:color w:val="24292E"/>
+          <w:lang w:eastAsia="en-GB"/>
+        </w:rPr>
+        <w:t>Failure</w:t>
+      </w:r>
+      <w:proofErr w:type="gramEnd"/>
+      <w:r>
+        <w:rPr>
+          <w:rFonts w:ascii="Helvetica" w:eastAsia="Times New Roman" w:hAnsi="Helvetica"/>
+          <w:color w:val="24292E"/>
+          <w:lang w:eastAsia="en-GB"/>
+        </w:rPr>
+        <w:t xml:space="preserve">/Error: not responding to </w:t>
+      </w:r>
+      <w:r>
+        <w:rPr>
+          <w:rFonts w:ascii="Helvetica" w:eastAsia="Times New Roman" w:hAnsi="Helvetica"/>
+          <w:color w:val="24292E"/>
+          <w:u w:val="single"/>
+          <w:lang w:eastAsia="en-GB"/>
+        </w:rPr>
+        <w:t>:</w:t>
+      </w:r>
+      <w:proofErr w:type="spellStart"/>
+      <w:r>
+        <w:rPr>
+          <w:rFonts w:ascii="Helvetica" w:eastAsia="Times New Roman" w:hAnsi="Helvetica"/>
+          <w:color w:val="24292E"/>
+          <w:u w:val="single"/>
+          <w:lang w:eastAsia="en-GB"/>
+        </w:rPr>
+        <w:t>plane_flying</w:t>
+      </w:r>
+      <w:proofErr w:type="spellEnd"/>
+      <w:r>
+        <w:rPr>
+          <w:rFonts w:ascii="Helvetica" w:eastAsia="Times New Roman" w:hAnsi="Helvetica"/>
+          <w:color w:val="24292E"/>
+          <w:u w:val="single"/>
+          <w:lang w:eastAsia="en-GB"/>
+        </w:rPr>
+        <w:t>?</w:t>
+      </w:r>
+      <w:r>
+        <w:rPr>
+          <w:rFonts w:ascii="Helvetica" w:eastAsia="Times New Roman" w:hAnsi="Helvetica"/>
+          <w:color w:val="24292E"/>
+          <w:lang w:eastAsia="en-GB"/>
+        </w:rPr>
+        <w:t xml:space="preserve"> )</w:t>
+      </w:r>
+    </w:p>
+    <w:p>
+      <w:pPr>
+        <w:pStyle w:val="ListParagraph"/>
+        <w:ind w:left="567"/>
+        <w:rPr>
+          <w:rFonts w:ascii="Helvetica" w:eastAsia="Times New Roman" w:hAnsi="Helvetica"/>
+          <w:color w:val="24292E"/>
+          <w:lang w:eastAsia="en-GB"/>
+        </w:rPr>
+      </w:pPr>
+      <w:r>
+        <w:rPr>
+          <w:rFonts w:ascii="Helvetica" w:eastAsia="Times New Roman" w:hAnsi="Helvetica"/>
+          <w:b/>
+          <w:bCs/>
+          <w:color w:val="FF0000"/>
+          <w:u w:val="single"/>
+          <w:lang w:eastAsia="en-GB"/>
+        </w:rPr>
+        <w:t>(RED)</w:t>
+      </w:r>
+    </w:p>
+    <w:p>
+      <w:pPr>
+        <w:pStyle w:val="ListParagraph"/>
+        <w:ind w:left="567"/>
+        <w:rPr>
+          <w:rFonts w:ascii="Helvetica" w:eastAsia="Times New Roman" w:hAnsi="Helvetica"/>
+          <w:color w:val="24292E"/>
+          <w:lang w:eastAsia="en-GB"/>
+        </w:rPr>
+      </w:pPr>
+      <w:r>
+        <w:rPr>
+          <w:rFonts w:ascii="Helvetica" w:eastAsia="Times New Roman" w:hAnsi="Helvetica"/>
+          <w:color w:val="24292E"/>
+          <w:lang w:eastAsia="en-GB"/>
+        </w:rPr>
+        <w:t xml:space="preserve">To fix the error above </w:t>
+      </w:r>
+      <w:r>
+        <w:rPr>
+          <w:rFonts w:ascii="Helvetica" w:eastAsia="Times New Roman" w:hAnsi="Helvetica"/>
+          <w:color w:val="24292E"/>
+          <w:lang w:eastAsia="en-GB"/>
+        </w:rPr>
+        <w:t>we</w:t>
+      </w:r>
+      <w:r>
+        <w:rPr>
+          <w:rFonts w:ascii="Helvetica" w:eastAsia="Times New Roman" w:hAnsi="Helvetica"/>
+          <w:color w:val="24292E"/>
+          <w:lang w:eastAsia="en-GB"/>
+        </w:rPr>
+        <w:t>’ll create a method in ‘</w:t>
+      </w:r>
+      <w:proofErr w:type="spellStart"/>
+      <w:r>
+        <w:rPr>
+          <w:rFonts w:ascii="Helvetica" w:eastAsia="Times New Roman" w:hAnsi="Helvetica"/>
+          <w:i/>
+          <w:iCs/>
+          <w:color w:val="24292E"/>
+          <w:lang w:eastAsia="en-GB"/>
+        </w:rPr>
+        <w:t>plane</w:t>
+      </w:r>
+      <w:r>
+        <w:rPr>
+          <w:rFonts w:ascii="Helvetica" w:eastAsia="Times New Roman" w:hAnsi="Helvetica"/>
+          <w:i/>
+          <w:iCs/>
+          <w:color w:val="24292E"/>
+          <w:lang w:eastAsia="en-GB"/>
+        </w:rPr>
+        <w:t>.rb</w:t>
+      </w:r>
+      <w:proofErr w:type="spellEnd"/>
+      <w:r>
+        <w:rPr>
+          <w:rFonts w:ascii="Helvetica" w:eastAsia="Times New Roman" w:hAnsi="Helvetica"/>
+          <w:color w:val="24292E"/>
+          <w:lang w:eastAsia="en-GB"/>
+        </w:rPr>
+        <w:t xml:space="preserve">’ called </w:t>
+      </w:r>
+      <w:proofErr w:type="spellStart"/>
+      <w:r>
+        <w:rPr>
+          <w:rFonts w:ascii="Helvetica" w:eastAsia="Times New Roman" w:hAnsi="Helvetica"/>
+          <w:color w:val="24292E"/>
+          <w:u w:val="single"/>
+          <w:lang w:eastAsia="en-GB"/>
+        </w:rPr>
+        <w:t>plane_</w:t>
+      </w:r>
+      <w:proofErr w:type="gramStart"/>
+      <w:r>
+        <w:rPr>
+          <w:rFonts w:ascii="Helvetica" w:eastAsia="Times New Roman" w:hAnsi="Helvetica"/>
+          <w:color w:val="24292E"/>
+          <w:u w:val="single"/>
+          <w:lang w:eastAsia="en-GB"/>
+        </w:rPr>
+        <w:t>flying</w:t>
+      </w:r>
+      <w:proofErr w:type="spellEnd"/>
+      <w:r>
+        <w:rPr>
+          <w:rFonts w:ascii="Helvetica" w:eastAsia="Times New Roman" w:hAnsi="Helvetica"/>
+          <w:color w:val="24292E"/>
+          <w:u w:val="single"/>
+          <w:lang w:eastAsia="en-GB"/>
+        </w:rPr>
+        <w:t>?</w:t>
+      </w:r>
+      <w:r>
+        <w:rPr>
+          <w:rFonts w:ascii="Helvetica" w:eastAsia="Times New Roman" w:hAnsi="Helvetica"/>
+          <w:color w:val="24292E"/>
+          <w:lang w:eastAsia="en-GB"/>
+        </w:rPr>
+        <w:t>.</w:t>
+      </w:r>
+      <w:proofErr w:type="gramEnd"/>
+    </w:p>
+    <w:p>
+      <w:pPr>
+        <w:pStyle w:val="ListParagraph"/>
+        <w:numPr>
+          <w:ilvl w:val="0"/>
+          <w:numId w:val="20"/>
+        </w:numPr>
+        <w:ind w:left="567"/>
+        <w:rPr>
+          <w:rFonts w:ascii="Helvetica" w:eastAsia="Times New Roman" w:hAnsi="Helvetica"/>
+          <w:color w:val="24292E"/>
+          <w:lang w:eastAsia="en-GB"/>
+        </w:rPr>
+      </w:pPr>
+      <w:r>
+        <w:rPr>
+          <w:rFonts w:ascii="Helvetica" w:eastAsia="Times New Roman" w:hAnsi="Helvetica"/>
+          <w:b/>
+          <w:bCs/>
+          <w:color w:val="24292E"/>
+          <w:u w:val="single"/>
+          <w:lang w:eastAsia="en-GB"/>
+        </w:rPr>
+        <w:t xml:space="preserve">Run </w:t>
+      </w:r>
+      <w:proofErr w:type="spellStart"/>
+      <w:r>
+        <w:rPr>
+          <w:rFonts w:ascii="Helvetica" w:eastAsia="Times New Roman" w:hAnsi="Helvetica"/>
+          <w:b/>
+          <w:bCs/>
+          <w:color w:val="24292E"/>
+          <w:u w:val="single"/>
+          <w:lang w:eastAsia="en-GB"/>
+        </w:rPr>
+        <w:t>rspec</w:t>
+      </w:r>
+      <w:proofErr w:type="spellEnd"/>
+      <w:r>
+        <w:rPr>
+          <w:rFonts w:ascii="Helvetica" w:eastAsia="Times New Roman" w:hAnsi="Helvetica"/>
+          <w:b/>
+          <w:bCs/>
+          <w:color w:val="24292E"/>
+          <w:u w:val="single"/>
+          <w:lang w:eastAsia="en-GB"/>
+        </w:rPr>
+        <w:t>:</w:t>
+      </w:r>
+      <w:r>
+        <w:rPr>
+          <w:rFonts w:ascii="Helvetica" w:eastAsia="Times New Roman" w:hAnsi="Helvetica"/>
+          <w:color w:val="24292E"/>
+          <w:lang w:eastAsia="en-GB"/>
+        </w:rPr>
+        <w:t xml:space="preserve"> no errors</w:t>
+      </w:r>
+    </w:p>
+    <w:p>
+      <w:pPr>
+        <w:pStyle w:val="ListParagraph"/>
+        <w:ind w:left="567"/>
+        <w:rPr>
+          <w:rFonts w:ascii="Helvetica" w:eastAsia="Times New Roman" w:hAnsi="Helvetica"/>
+          <w:color w:val="24292E"/>
+          <w:lang w:eastAsia="en-GB"/>
+        </w:rPr>
+      </w:pPr>
+      <w:r>
+        <w:rPr>
+          <w:rFonts w:ascii="Helvetica" w:eastAsia="Times New Roman" w:hAnsi="Helvetica"/>
+          <w:b/>
+          <w:bCs/>
+          <w:color w:val="00B050"/>
+          <w:u w:val="single"/>
+          <w:lang w:eastAsia="en-GB"/>
+        </w:rPr>
+        <w:t>(GREEN)</w:t>
+      </w:r>
+    </w:p>
+    <w:p>
+      <w:pPr>
+        <w:pStyle w:val="ListParagraph"/>
+        <w:numPr>
+          <w:ilvl w:val="0"/>
+          <w:numId w:val="20"/>
+        </w:numPr>
+        <w:ind w:left="567"/>
+        <w:rPr>
+          <w:rFonts w:ascii="Helvetica" w:eastAsia="Times New Roman" w:hAnsi="Helvetica"/>
+          <w:color w:val="24292E"/>
+          <w:lang w:eastAsia="en-GB"/>
+        </w:rPr>
+      </w:pPr>
+      <w:r>
+        <w:rPr>
+          <w:rFonts w:ascii="Helvetica" w:eastAsia="Times New Roman" w:hAnsi="Helvetica"/>
+          <w:b/>
+          <w:color w:val="8EAADB" w:themeColor="accent1" w:themeTint="99"/>
+          <w:u w:val="single"/>
+          <w:lang w:eastAsia="en-GB"/>
+          <w14:textOutline w14:w="3175" w14:cap="flat" w14:cmpd="sng" w14:algn="ctr">
+            <w14:solidFill>
+              <w14:schemeClr w14:val="accent1">
+                <w14:lumMod w14:val="75000"/>
+              </w14:schemeClr>
+            </w14:solidFill>
+            <w14:prstDash w14:val="solid"/>
+            <w14:round/>
+          </w14:textOutline>
+        </w:rPr>
+        <w:t>Time to refactor</w:t>
+      </w:r>
+    </w:p>
+    <w:p>
+      <w:pPr>
+        <w:pStyle w:val="ListParagraph"/>
+        <w:ind w:left="567"/>
+        <w:rPr>
+          <w:rFonts w:ascii="Helvetica" w:eastAsia="Times New Roman" w:hAnsi="Helvetica"/>
+          <w:color w:val="24292E"/>
+          <w:lang w:eastAsia="en-GB"/>
+        </w:rPr>
+      </w:pPr>
+    </w:p>
+    <w:p>
+      <w:pPr>
+        <w:pStyle w:val="ListParagraph"/>
+        <w:ind w:left="567"/>
+        <w:rPr>
+          <w:rFonts w:ascii="Helvetica" w:eastAsia="Times New Roman" w:hAnsi="Helvetica"/>
+          <w:color w:val="24292E"/>
+          <w:lang w:eastAsia="en-GB"/>
+        </w:rPr>
+      </w:pPr>
+      <w:r>
+        <w:rPr>
+          <w:rFonts w:ascii="Helvetica" w:eastAsia="Times New Roman" w:hAnsi="Helvetica"/>
+          <w:noProof/>
+          <w:color w:val="24292E"/>
+          <w:u w:val="single"/>
+          <w:lang w:eastAsia="en-GB"/>
+        </w:rPr>
+        <mc:AlternateContent>
+          <mc:Choice Requires="wps">
+            <w:drawing>
+              <wp:anchor distT="0" distB="0" distL="114300" distR="114300" simplePos="0" relativeHeight="251675648" behindDoc="0" locked="0" layoutInCell="1" allowOverlap="1" wp14:anchorId="3D127DF9" wp14:editId="1C8D6044">
+                <wp:simplePos x="0" y="0"/>
+                <wp:positionH relativeFrom="column">
+                  <wp:posOffset>461645</wp:posOffset>
+                </wp:positionH>
+                <wp:positionV relativeFrom="paragraph">
+                  <wp:posOffset>84252</wp:posOffset>
+                </wp:positionV>
+                <wp:extent cx="5075555" cy="0"/>
+                <wp:effectExtent l="0" t="12700" r="4445" b="12700"/>
+                <wp:wrapNone/>
+                <wp:docPr id="12" name="Straight Connector 12"/>
+                <wp:cNvGraphicFramePr/>
+                <a:graphic xmlns:a="http://schemas.openxmlformats.org/drawingml/2006/main">
+                  <a:graphicData uri="http://schemas.microsoft.com/office/word/2010/wordprocessingShape">
+                    <wps:wsp>
+                      <wps:cNvCnPr/>
+                      <wps:spPr>
+                        <a:xfrm flipV="1">
+                          <a:off x="0" y="0"/>
+                          <a:ext cx="5075555" cy="0"/>
+                        </a:xfrm>
+                        <a:prstGeom prst="line">
+                          <a:avLst/>
+                        </a:prstGeom>
+                        <a:ln w="19050">
+                          <a:solidFill>
+                            <a:schemeClr val="tx1"/>
+                          </a:solidFill>
+                          <a:prstDash val="sysDot"/>
+                        </a:ln>
+                      </wps:spPr>
+                      <wps:style>
+                        <a:lnRef idx="1">
+                          <a:schemeClr val="dk1"/>
+                        </a:lnRef>
+                        <a:fillRef idx="0">
+                          <a:schemeClr val="dk1"/>
+                        </a:fillRef>
+                        <a:effectRef idx="0">
+                          <a:schemeClr val="dk1"/>
+                        </a:effectRef>
+                        <a:fontRef idx="minor">
+                          <a:schemeClr val="tx1"/>
+                        </a:fontRef>
+                      </wps:style>
+                      <wps:bodyPr/>
+                    </wps:wsp>
+                  </a:graphicData>
+                </a:graphic>
+                <wp14:sizeRelH relativeFrom="margin">
+                  <wp14:pctWidth>0</wp14:pctWidth>
+                </wp14:sizeRelH>
+                <wp14:sizeRelV relativeFrom="margin">
+                  <wp14:pctHeight>0</wp14:pctHeight>
+                </wp14:sizeRelV>
+              </wp:anchor>
+            </w:drawing>
+          </mc:Choice>
+          <mc:Fallback>
+            <w:pict>
+              <v:line w14:anchorId="441F5492" id="Straight Connector 12" o:spid="_x0000_s1026" style="position:absolute;flip:y;z-index:251675648;visibility:visible;mso-wrap-style:square;mso-width-percent:0;mso-height-percent:0;mso-wrap-distance-left:9pt;mso-wrap-distance-top:0;mso-wrap-distance-right:9pt;mso-wrap-distance-bottom:0;mso-position-horizontal:absolute;mso-position-horizontal-relative:text;mso-position-vertical:absolute;mso-position-vertical-relative:text;mso-width-percent:0;mso-height-percent:0;mso-width-relative:margin;mso-height-relative:margin" from="36.35pt,6.65pt" to="436pt,6.65pt" o:gfxdata="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" strokecolor="black [3213]" strokeweight="1.5pt">
+                <v:stroke dashstyle="1 1" joinstyle="miter"/>
+              </v:line>
+            </w:pict>
+          </mc:Fallback>
+        </mc:AlternateContent>
+      </w:r>
+    </w:p>
+    <w:p>
+      <w:pPr>
+        <w:pStyle w:val="ListParagraph"/>
+        <w:ind w:left="567"/>
+        <w:rPr>
+          <w:rFonts w:ascii="Helvetica" w:eastAsia="Times New Roman" w:hAnsi="Helvetica"/>
+          <w:color w:val="24292E"/>
+          <w:lang w:eastAsia="en-GB"/>
+        </w:rPr>
+      </w:pPr>
+    </w:p>
+    <w:p>
+      <w:pPr>
+        <w:pStyle w:val="ListParagraph"/>
+        <w:numPr>
+          <w:ilvl w:val="0"/>
+          <w:numId w:val="20"/>
+        </w:numPr>
+        <w:ind w:left="567"/>
+        <w:rPr>
+          <w:rFonts w:ascii="Helvetica" w:eastAsia="Times New Roman" w:hAnsi="Helvetica"/>
+          <w:color w:val="24292E"/>
+          <w:lang w:eastAsia="en-GB"/>
+        </w:rPr>
+      </w:pPr>
+      <w:r>
+        <w:rPr>
+          <w:rFonts w:ascii="Helvetica" w:eastAsia="Times New Roman" w:hAnsi="Helvetica"/>
+          <w:color w:val="24292E"/>
+          <w:lang w:eastAsia="en-GB"/>
+        </w:rPr>
+        <w:t>Feature test:</w:t>
+      </w:r>
+    </w:p>
+    <w:p>
+      <w:pPr>
+        <w:pStyle w:val="ListParagraph"/>
+        <w:ind w:left="567"/>
+        <w:rPr>
+          <w:rFonts w:ascii="Helvetica" w:eastAsia="Times New Roman" w:hAnsi="Helvetica"/>
+          <w:color w:val="24292E"/>
+          <w:lang w:eastAsia="en-GB"/>
+        </w:rPr>
+      </w:pPr>
+      <w:r>
+        <w:rPr>
+          <w:rFonts w:ascii="Helvetica" w:eastAsia="Times New Roman" w:hAnsi="Helvetica"/>
+          <w:color w:val="24292E"/>
+          <w:lang w:eastAsia="en-GB"/>
+        </w:rPr>
+        <w:t>In this test we are looking for our new method in ‘</w:t>
+      </w:r>
+      <w:proofErr w:type="spellStart"/>
+      <w:r>
+        <w:rPr>
+          <w:rFonts w:ascii="Helvetica" w:eastAsia="Times New Roman" w:hAnsi="Helvetica"/>
+          <w:i/>
+          <w:iCs/>
+          <w:color w:val="24292E"/>
+          <w:lang w:eastAsia="en-GB"/>
+        </w:rPr>
+        <w:t>plane.rb</w:t>
+      </w:r>
+      <w:proofErr w:type="spellEnd"/>
+      <w:r>
+        <w:rPr>
+          <w:rFonts w:ascii="Helvetica" w:eastAsia="Times New Roman" w:hAnsi="Helvetica"/>
+          <w:color w:val="24292E"/>
+          <w:lang w:eastAsia="en-GB"/>
+        </w:rPr>
+        <w:t xml:space="preserve">’ to return a value, but as our </w:t>
+      </w:r>
+      <w:proofErr w:type="spellStart"/>
+      <w:r>
+        <w:rPr>
+          <w:rFonts w:ascii="Helvetica" w:eastAsia="Times New Roman" w:hAnsi="Helvetica"/>
+          <w:color w:val="24292E"/>
+          <w:u w:val="single"/>
+          <w:lang w:eastAsia="en-GB"/>
+        </w:rPr>
+        <w:t>take_off</w:t>
+      </w:r>
+      <w:proofErr w:type="spellEnd"/>
+      <w:r>
+        <w:rPr>
+          <w:rFonts w:ascii="Helvetica" w:eastAsia="Times New Roman" w:hAnsi="Helvetica"/>
+          <w:color w:val="24292E"/>
+          <w:lang w:eastAsia="en-GB"/>
+        </w:rPr>
+        <w:t xml:space="preserve"> method in ‘</w:t>
+      </w:r>
+      <w:proofErr w:type="spellStart"/>
+      <w:r>
+        <w:rPr>
+          <w:rFonts w:ascii="Helvetica" w:eastAsia="Times New Roman" w:hAnsi="Helvetica"/>
+          <w:i/>
+          <w:iCs/>
+          <w:color w:val="24292E"/>
+          <w:lang w:eastAsia="en-GB"/>
+        </w:rPr>
+        <w:t>airport.rb</w:t>
+      </w:r>
+      <w:proofErr w:type="spellEnd"/>
+      <w:r>
+        <w:rPr>
+          <w:rFonts w:ascii="Helvetica" w:eastAsia="Times New Roman" w:hAnsi="Helvetica"/>
+          <w:color w:val="24292E"/>
+          <w:lang w:eastAsia="en-GB"/>
+        </w:rPr>
+        <w:t xml:space="preserve">’ is returning </w:t>
+      </w:r>
+      <w:r>
+        <w:rPr>
+          <w:rFonts w:ascii="Helvetica" w:eastAsia="Times New Roman" w:hAnsi="Helvetica"/>
+          <w:b/>
+          <w:bCs/>
+          <w:color w:val="24292E"/>
+          <w:lang w:eastAsia="en-GB"/>
+        </w:rPr>
+        <w:t>nil</w:t>
+      </w:r>
+      <w:r>
+        <w:rPr>
+          <w:rFonts w:ascii="Helvetica" w:eastAsia="Times New Roman" w:hAnsi="Helvetica"/>
+          <w:color w:val="24292E"/>
+          <w:lang w:eastAsia="en-GB"/>
+        </w:rPr>
+        <w:t xml:space="preserve"> this is failing the test.</w:t>
+      </w:r>
+    </w:p>
+    <w:p>
+      <w:pPr>
+        <w:pStyle w:val="ListParagraph"/>
+        <w:ind w:left="567"/>
+        <w:rPr>
+          <w:rFonts w:ascii="Helvetica" w:eastAsia="Times New Roman" w:hAnsi="Helvetica"/>
+          <w:color w:val="24292E"/>
+          <w:lang w:eastAsia="en-GB"/>
+        </w:rPr>
+      </w:pPr>
+    </w:p>
+    <w:p>
+      <w:pPr>
+        <w:pStyle w:val="ListParagraph"/>
+        <w:numPr>
+          <w:ilvl w:val="0"/>
+          <w:numId w:val="20"/>
+        </w:numPr>
+        <w:ind w:left="567"/>
+        <w:rPr>
+          <w:rFonts w:ascii="Helvetica" w:eastAsia="Times New Roman" w:hAnsi="Helvetica"/>
+          <w:color w:val="24292E"/>
+          <w:lang w:eastAsia="en-GB"/>
+        </w:rPr>
+      </w:pPr>
+      <w:r>
+        <w:rPr>
+          <w:rFonts w:ascii="Helvetica" w:eastAsia="Times New Roman" w:hAnsi="Helvetica"/>
+          <w:b/>
+          <w:bCs/>
+          <w:color w:val="24292E"/>
+          <w:u w:val="single"/>
+          <w:lang w:eastAsia="en-GB"/>
+        </w:rPr>
+        <w:t xml:space="preserve">Run </w:t>
+      </w:r>
+      <w:proofErr w:type="spellStart"/>
+      <w:r>
+        <w:rPr>
+          <w:rFonts w:ascii="Helvetica" w:eastAsia="Times New Roman" w:hAnsi="Helvetica"/>
+          <w:b/>
+          <w:bCs/>
+          <w:color w:val="24292E"/>
+          <w:u w:val="single"/>
+          <w:lang w:eastAsia="en-GB"/>
+        </w:rPr>
+        <w:t>rspec</w:t>
+      </w:r>
+      <w:proofErr w:type="spellEnd"/>
+      <w:r>
+        <w:rPr>
+          <w:rFonts w:ascii="Helvetica" w:eastAsia="Times New Roman" w:hAnsi="Helvetica"/>
+          <w:b/>
+          <w:bCs/>
+          <w:color w:val="24292E"/>
+          <w:u w:val="single"/>
+          <w:lang w:eastAsia="en-GB"/>
+        </w:rPr>
+        <w:t>:</w:t>
+      </w:r>
+      <w:r>
+        <w:rPr>
+          <w:rFonts w:ascii="Helvetica" w:eastAsia="Times New Roman" w:hAnsi="Helvetica"/>
+          <w:color w:val="24292E"/>
+          <w:lang w:eastAsia="en-GB"/>
+        </w:rPr>
+        <w:t xml:space="preserve"> got</w:t>
+      </w:r>
+      <w:r>
+        <w:rPr>
+          <w:rFonts w:ascii="Helvetica" w:eastAsia="Times New Roman" w:hAnsi="Helvetica"/>
+          <w:color w:val="24292E"/>
+          <w:lang w:eastAsia="en-GB"/>
+        </w:rPr>
+        <w:t xml:space="preserve"> </w:t>
+      </w:r>
+      <w:proofErr w:type="gramStart"/>
+      <w:r>
+        <w:rPr>
+          <w:rFonts w:ascii="Helvetica" w:eastAsia="Times New Roman" w:hAnsi="Helvetica"/>
+          <w:color w:val="24292E"/>
+          <w:lang w:eastAsia="en-GB"/>
+        </w:rPr>
+        <w:t xml:space="preserve">( </w:t>
+      </w:r>
+      <w:r>
+        <w:rPr>
+          <w:rFonts w:ascii="Helvetica" w:eastAsia="Times New Roman" w:hAnsi="Helvetica"/>
+          <w:color w:val="24292E"/>
+          <w:lang w:eastAsia="en-GB"/>
+        </w:rPr>
+        <w:t>Failure</w:t>
+      </w:r>
+      <w:proofErr w:type="gramEnd"/>
+      <w:r>
+        <w:rPr>
+          <w:rFonts w:ascii="Helvetica" w:eastAsia="Times New Roman" w:hAnsi="Helvetica"/>
+          <w:color w:val="24292E"/>
+          <w:lang w:eastAsia="en-GB"/>
+        </w:rPr>
+        <w:t>/Error</w:t>
+      </w:r>
+      <w:r>
+        <w:rPr>
+          <w:rFonts w:ascii="Helvetica" w:eastAsia="Times New Roman" w:hAnsi="Helvetica"/>
+          <w:color w:val="24292E"/>
+          <w:lang w:eastAsia="en-GB"/>
+        </w:rPr>
+        <w:t xml:space="preserve">: expected nil to respond to </w:t>
+      </w:r>
+      <w:proofErr w:type="spellStart"/>
+      <w:r>
+        <w:rPr>
+          <w:rFonts w:ascii="Helvetica" w:eastAsia="Times New Roman" w:hAnsi="Helvetica"/>
+          <w:color w:val="24292E"/>
+          <w:u w:val="single"/>
+          <w:lang w:eastAsia="en-GB"/>
+        </w:rPr>
+        <w:t>plane_flying</w:t>
+      </w:r>
+      <w:proofErr w:type="spellEnd"/>
+      <w:r>
+        <w:rPr>
+          <w:rFonts w:ascii="Helvetica" w:eastAsia="Times New Roman" w:hAnsi="Helvetica"/>
+          <w:color w:val="24292E"/>
+          <w:lang w:eastAsia="en-GB"/>
+        </w:rPr>
+        <w:t xml:space="preserve"> )</w:t>
+      </w:r>
+    </w:p>
+    <w:p>
+      <w:pPr>
+        <w:pStyle w:val="ListParagraph"/>
+        <w:ind w:left="567"/>
+        <w:rPr>
+          <w:rFonts w:ascii="Helvetica" w:eastAsia="Times New Roman" w:hAnsi="Helvetica"/>
+          <w:b/>
+          <w:bCs/>
+          <w:color w:val="FF0000"/>
+          <w:u w:val="single"/>
+          <w:lang w:eastAsia="en-GB"/>
+        </w:rPr>
+      </w:pPr>
+      <w:r>
+        <w:rPr>
+          <w:rFonts w:ascii="Helvetica" w:eastAsia="Times New Roman" w:hAnsi="Helvetica"/>
+          <w:b/>
+          <w:bCs/>
+          <w:color w:val="FF0000"/>
+          <w:u w:val="single"/>
+          <w:lang w:eastAsia="en-GB"/>
+        </w:rPr>
+        <w:t>(RED)</w:t>
+      </w:r>
+    </w:p>
+    <w:p>
+      <w:pPr>
+        <w:pStyle w:val="ListParagraph"/>
+        <w:ind w:left="567"/>
+        <w:rPr>
+          <w:rFonts w:ascii="Helvetica" w:eastAsia="Times New Roman" w:hAnsi="Helvetica"/>
+          <w:color w:val="24292E"/>
+          <w:lang w:eastAsia="en-GB"/>
+        </w:rPr>
+      </w:pPr>
+      <w:r>
+        <w:rPr>
+          <w:rFonts w:ascii="Helvetica" w:eastAsia="Times New Roman" w:hAnsi="Helvetica"/>
+          <w:color w:val="24292E"/>
+          <w:lang w:eastAsia="en-GB"/>
+        </w:rPr>
+        <w:t>To fix the error above we’ll</w:t>
+      </w:r>
+      <w:r>
+        <w:rPr>
+          <w:rFonts w:ascii="Helvetica" w:eastAsia="Times New Roman" w:hAnsi="Helvetica"/>
+          <w:color w:val="24292E"/>
+          <w:lang w:eastAsia="en-GB"/>
+        </w:rPr>
+        <w:t xml:space="preserve"> return a new instance of class Plane from the </w:t>
+      </w:r>
+      <w:proofErr w:type="spellStart"/>
+      <w:r>
+        <w:rPr>
+          <w:rFonts w:ascii="Helvetica" w:eastAsia="Times New Roman" w:hAnsi="Helvetica"/>
+          <w:color w:val="24292E"/>
+          <w:u w:val="single"/>
+          <w:lang w:eastAsia="en-GB"/>
+        </w:rPr>
+        <w:t>take_off</w:t>
+      </w:r>
+      <w:proofErr w:type="spellEnd"/>
+      <w:r>
+        <w:rPr>
+          <w:rFonts w:ascii="Helvetica" w:eastAsia="Times New Roman" w:hAnsi="Helvetica"/>
+          <w:color w:val="24292E"/>
+          <w:lang w:eastAsia="en-GB"/>
+        </w:rPr>
+        <w:t xml:space="preserve"> method.</w:t>
+      </w:r>
+    </w:p>
+    <w:p>
+      <w:pPr>
+        <w:pStyle w:val="ListParagraph"/>
+        <w:ind w:left="567"/>
+        <w:rPr>
+          <w:rFonts w:ascii="Helvetica" w:eastAsia="Times New Roman" w:hAnsi="Helvetica"/>
+          <w:color w:val="24292E"/>
+          <w:lang w:eastAsia="en-GB"/>
+        </w:rPr>
+      </w:pPr>
+      <w:r>
+        <w:rPr>
+          <w:rFonts w:ascii="Helvetica" w:eastAsia="Times New Roman" w:hAnsi="Helvetica"/>
+          <w:color w:val="24292E"/>
+          <w:lang w:eastAsia="en-GB"/>
+        </w:rPr>
+        <w:t>Could not get pass this test.</w:t>
+      </w:r>
+      <w:bookmarkStart w:id="0" w:name="_GoBack"/>
+      <w:bookmarkEnd w:id="0"/>
+    </w:p>
+    <w:p>
+      <w:pPr>
+        <w:pStyle w:val="ListParagraph"/>
+        <w:numPr>
+          <w:ilvl w:val="0"/>
+          <w:numId w:val="20"/>
+        </w:numPr>
+        <w:ind w:left="567"/>
+        <w:rPr>
+          <w:rFonts w:ascii="Helvetica" w:eastAsia="Times New Roman" w:hAnsi="Helvetica"/>
+          <w:color w:val="24292E"/>
+          <w:lang w:eastAsia="en-GB"/>
+        </w:rPr>
+      </w:pPr>
+      <w:r>
+        <w:rPr>
+          <w:rFonts w:ascii="Helvetica" w:eastAsia="Times New Roman" w:hAnsi="Helvetica"/>
+          <w:b/>
+          <w:bCs/>
+          <w:color w:val="24292E"/>
+          <w:u w:val="single"/>
+          <w:lang w:eastAsia="en-GB"/>
+        </w:rPr>
+        <w:t xml:space="preserve">Run </w:t>
+      </w:r>
+      <w:proofErr w:type="spellStart"/>
+      <w:r>
+        <w:rPr>
+          <w:rFonts w:ascii="Helvetica" w:eastAsia="Times New Roman" w:hAnsi="Helvetica"/>
+          <w:b/>
+          <w:bCs/>
+          <w:color w:val="24292E"/>
+          <w:u w:val="single"/>
+          <w:lang w:eastAsia="en-GB"/>
+        </w:rPr>
+        <w:t>rspec</w:t>
+      </w:r>
+      <w:proofErr w:type="spellEnd"/>
+      <w:r>
+        <w:rPr>
+          <w:rFonts w:ascii="Helvetica" w:eastAsia="Times New Roman" w:hAnsi="Helvetica"/>
+          <w:b/>
+          <w:bCs/>
+          <w:color w:val="24292E"/>
+          <w:u w:val="single"/>
+          <w:lang w:eastAsia="en-GB"/>
+        </w:rPr>
+        <w:t>:</w:t>
+      </w:r>
+      <w:r>
+        <w:rPr>
+          <w:rFonts w:ascii="Helvetica" w:eastAsia="Times New Roman" w:hAnsi="Helvetica"/>
+          <w:color w:val="24292E"/>
+          <w:lang w:eastAsia="en-GB"/>
+        </w:rPr>
+        <w:t xml:space="preserve"> no errors</w:t>
+      </w:r>
+    </w:p>
+    <w:p>
+      <w:pPr>
+        <w:rPr>
+          <w:rFonts w:ascii="Helvetica" w:eastAsia="Times New Roman" w:hAnsi="Helvetica"/>
+          <w:color w:val="24292E"/>
+          <w:lang w:eastAsia="en-GB"/>
+        </w:rPr>
+      </w:pPr>
+      <w:r>
+        <w:rPr>
+          <w:rFonts w:ascii="Helvetica" w:eastAsia="Times New Roman" w:hAnsi="Helvetica"/>
+          <w:color w:val="24292E"/>
+          <w:lang w:eastAsia="en-GB"/>
+        </w:rPr>
+        <w:lastRenderedPageBreak/>
+        <w:br w:type="page"/>
+      </w:r>
+    </w:p>
+    <w:p>
+      <w:pPr>
+        <w:shd w:val="clear" w:color="auto" w:fill="F6F8FA"/>
+        <w:tabs>
+          <w:tab w:val="left" w:pos="916"/>
+          <w:tab w:val="left" w:pos="1832"/>
+          <w:tab w:val="left" w:pos="2748"/>
+          <w:tab w:val="left" w:pos="3664"/>
+          <w:tab w:val="left" w:pos="4580"/>
+          <w:tab w:val="left" w:pos="5496"/>
+          <w:tab w:val="left" w:pos="6412"/>
+          <w:tab w:val="left" w:pos="7328"/>
+          <w:tab w:val="left" w:pos="8244"/>
+          <w:tab w:val="left" w:pos="9160"/>
+          <w:tab w:val="left" w:pos="10076"/>
+          <w:tab w:val="left" w:pos="10992"/>
+          <w:tab w:val="left" w:pos="11908"/>
+          <w:tab w:val="left" w:pos="12824"/>
+          <w:tab w:val="left" w:pos="13740"/>
+          <w:tab w:val="left" w:pos="14656"/>
+        </w:tabs>
+        <w:ind w:left="284"/>
+        <w:rPr>
+          <w:rFonts w:ascii="Consolas" w:eastAsia="Times New Roman" w:hAnsi="Consolas" w:cs="Consolas"/>
+          <w:color w:val="24292E"/>
+          <w:sz w:val="20"/>
+          <w:szCs w:val="20"/>
+          <w:bdr w:val="none" w:sz="0" w:space="0" w:color="auto" w:frame="1"/>
+          <w:lang w:eastAsia="en-GB"/>
+        </w:rPr>
+      </w:pPr>
+      <w:r>
+        <w:rPr>
+          <w:rFonts w:ascii="Consolas" w:eastAsia="Times New Roman" w:hAnsi="Consolas" w:cs="Consolas"/>
+          <w:color w:val="24292E"/>
+          <w:sz w:val="20"/>
+          <w:szCs w:val="20"/>
+          <w:bdr w:val="none" w:sz="0" w:space="0" w:color="auto" w:frame="1"/>
+          <w:lang w:eastAsia="en-GB"/>
+        </w:rPr>
+        <w:lastRenderedPageBreak/>
+        <w:t xml:space="preserve">As an air traffic controller </w:t>
+      </w:r>
+    </w:p>
+    <w:p>
+      <w:pPr>
+        <w:shd w:val="clear" w:color="auto" w:fill="F6F8FA"/>
+        <w:tabs>
+          <w:tab w:val="left" w:pos="916"/>
+          <w:tab w:val="left" w:pos="1832"/>
+          <w:tab w:val="left" w:pos="2748"/>
+          <w:tab w:val="left" w:pos="3664"/>
+          <w:tab w:val="left" w:pos="4580"/>
+          <w:tab w:val="left" w:pos="5496"/>
+          <w:tab w:val="left" w:pos="6412"/>
+          <w:tab w:val="left" w:pos="7328"/>
+          <w:tab w:val="left" w:pos="8244"/>
+          <w:tab w:val="left" w:pos="9160"/>
+          <w:tab w:val="left" w:pos="10076"/>
+          <w:tab w:val="left" w:pos="10992"/>
+          <w:tab w:val="left" w:pos="11908"/>
+          <w:tab w:val="left" w:pos="12824"/>
+          <w:tab w:val="left" w:pos="13740"/>
+          <w:tab w:val="left" w:pos="14656"/>
+        </w:tabs>
+        <w:ind w:left="284"/>
+        <w:rPr>
+          <w:rFonts w:ascii="Consolas" w:eastAsia="Times New Roman" w:hAnsi="Consolas" w:cs="Consolas"/>
+          <w:color w:val="24292E"/>
+          <w:sz w:val="20"/>
+          <w:szCs w:val="20"/>
+          <w:bdr w:val="none" w:sz="0" w:space="0" w:color="auto" w:frame="1"/>
+          <w:lang w:eastAsia="en-GB"/>
+        </w:rPr>
+      </w:pPr>
+      <w:r>
+        <w:rPr>
+          <w:rFonts w:ascii="Consolas" w:eastAsia="Times New Roman" w:hAnsi="Consolas" w:cs="Consolas"/>
+          <w:color w:val="24292E"/>
+          <w:sz w:val="20"/>
+          <w:szCs w:val="20"/>
+          <w:bdr w:val="none" w:sz="0" w:space="0" w:color="auto" w:frame="1"/>
+          <w:lang w:eastAsia="en-GB"/>
+        </w:rPr>
+        <w:t xml:space="preserve">To ensure safety </w:t>
+      </w:r>
+    </w:p>
+    <w:p>
+      <w:pPr>
+        <w:shd w:val="clear" w:color="auto" w:fill="F6F8FA"/>
+        <w:tabs>
+          <w:tab w:val="left" w:pos="916"/>
+          <w:tab w:val="left" w:pos="1832"/>
+          <w:tab w:val="left" w:pos="2748"/>
+          <w:tab w:val="left" w:pos="3664"/>
+          <w:tab w:val="left" w:pos="4580"/>
+          <w:tab w:val="left" w:pos="5496"/>
+          <w:tab w:val="left" w:pos="6412"/>
+          <w:tab w:val="left" w:pos="7328"/>
+          <w:tab w:val="left" w:pos="8244"/>
+          <w:tab w:val="left" w:pos="9160"/>
+          <w:tab w:val="left" w:pos="10076"/>
+          <w:tab w:val="left" w:pos="10992"/>
+          <w:tab w:val="left" w:pos="11908"/>
+          <w:tab w:val="left" w:pos="12824"/>
+          <w:tab w:val="left" w:pos="13740"/>
+          <w:tab w:val="left" w:pos="14656"/>
+        </w:tabs>
+        <w:ind w:left="284"/>
+        <w:rPr>
+          <w:rFonts w:ascii="Consolas" w:eastAsia="Times New Roman" w:hAnsi="Consolas" w:cs="Consolas"/>
+          <w:color w:val="24292E"/>
+          <w:sz w:val="20"/>
+          <w:szCs w:val="20"/>
+          <w:bdr w:val="none" w:sz="0" w:space="0" w:color="auto" w:frame="1"/>
+          <w:lang w:eastAsia="en-GB"/>
+        </w:rPr>
+      </w:pPr>
+      <w:r>
+        <w:rPr>
+          <w:rFonts w:ascii="Consolas" w:eastAsia="Times New Roman" w:hAnsi="Consolas" w:cs="Consolas"/>
+          <w:color w:val="24292E"/>
+          <w:sz w:val="20"/>
+          <w:szCs w:val="20"/>
+          <w:bdr w:val="none" w:sz="0" w:space="0" w:color="auto" w:frame="1"/>
+          <w:lang w:eastAsia="en-GB"/>
+        </w:rPr>
+        <w:t xml:space="preserve">I want to prevent landing when the airport is full </w:t>
       </w:r>
     </w:p>
     <w:p>
@@ -5098,6 +7355,17 @@
     </w:p>
     <w:p>
       <w:pPr>
+        <w:shd w:val="clear" w:color="auto" w:fill="FFFFFF"/>
+        <w:ind w:left="284"/>
+        <w:rPr>
+          <w:rFonts w:ascii="Helvetica" w:eastAsia="Times New Roman" w:hAnsi="Helvetica"/>
+          <w:color w:val="24292E"/>
+          <w:lang w:eastAsia="en-GB"/>
+        </w:rPr>
+      </w:pPr>
+    </w:p>
+    <w:p>
+      <w:pPr>
         <w:shd w:val="clear" w:color="auto" w:fill="F6F8FA"/>
         <w:tabs>
           <w:tab w:val="left" w:pos="916"/>
@@ -5136,8 +7404,7 @@
           <w:bdr w:val="none" w:sz="0" w:space="0" w:color="auto" w:frame="1"/>
           <w:lang w:eastAsia="en-GB"/>
         </w:rPr>
-        <w:lastRenderedPageBreak/>
-        <w:t xml:space="preserve">As an air traffic controller </w:t>
+        <w:t>As the system designer</w:t>
       </w:r>
     </w:p>
     <w:p>
@@ -5180,7 +7447,7 @@
           <w:bdr w:val="none" w:sz="0" w:space="0" w:color="auto" w:frame="1"/>
           <w:lang w:eastAsia="en-GB"/>
         </w:rPr>
-        <w:t xml:space="preserve">To ensure safety </w:t>
+        <w:t>So that the software can be used for many different airports</w:t>
       </w:r>
     </w:p>
     <w:p>
@@ -5223,7 +7490,7 @@
           <w:bdr w:val="none" w:sz="0" w:space="0" w:color="auto" w:frame="1"/>
           <w:lang w:eastAsia="en-GB"/>
         </w:rPr>
-        <w:t xml:space="preserve">I want to prevent landing when the airport is full </w:t>
+        <w:t>I would like a default airport capacity that can be overridden as appropriate</w:t>
       </w:r>
     </w:p>
     <w:p>
@@ -5427,24 +7694,6 @@
     </w:tbl>
     <w:p>
       <w:pPr>
-        <w:ind w:left="283"/>
-        <w:rPr>
-          <w:rFonts w:ascii="Helvetica" w:eastAsia="Times New Roman" w:hAnsi="Helvetica"/>
-          <w:color w:val="24292E"/>
-          <w:lang w:eastAsia="en-GB"/>
-        </w:rPr>
-      </w:pPr>
-      <w:r>
-        <w:rPr>
-          <w:rFonts w:ascii="Helvetica" w:eastAsia="Times New Roman" w:hAnsi="Helvetica"/>
-          <w:color w:val="24292E"/>
-          <w:lang w:eastAsia="en-GB"/>
-        </w:rPr>
-        <w:br w:type="page"/>
-      </w:r>
-    </w:p>
-    <w:p>
-      <w:pPr>
         <w:shd w:val="clear" w:color="auto" w:fill="FFFFFF"/>
         <w:ind w:left="284"/>
         <w:rPr>
@@ -5453,6 +7702,23 @@
           <w:lang w:eastAsia="en-GB"/>
         </w:rPr>
       </w:pPr>
+    </w:p>
+    <w:p>
+      <w:pPr>
+        <w:rPr>
+          <w:rFonts w:ascii="Helvetica" w:eastAsia="Times New Roman" w:hAnsi="Helvetica"/>
+          <w:color w:val="24292E"/>
+          <w:lang w:eastAsia="en-GB"/>
+        </w:rPr>
+      </w:pPr>
+      <w:r>
+        <w:rPr>
+          <w:rFonts w:ascii="Helvetica" w:eastAsia="Times New Roman" w:hAnsi="Helvetica"/>
+          <w:color w:val="24292E"/>
+          <w:lang w:eastAsia="en-GB"/>
+        </w:rPr>
+        <w:br w:type="page"/>
+      </w:r>
     </w:p>
     <w:p>
       <w:pPr>
@@ -5494,7 +7760,8 @@
           <w:bdr w:val="none" w:sz="0" w:space="0" w:color="auto" w:frame="1"/>
           <w:lang w:eastAsia="en-GB"/>
         </w:rPr>
-        <w:t>As the system designer</w:t>
+        <w:lastRenderedPageBreak/>
+        <w:t xml:space="preserve">As an air traffic controller </w:t>
       </w:r>
     </w:p>
     <w:p>
@@ -5537,7 +7804,7 @@
           <w:bdr w:val="none" w:sz="0" w:space="0" w:color="auto" w:frame="1"/>
           <w:lang w:eastAsia="en-GB"/>
         </w:rPr>
-        <w:t>So that the software can be used for many different airports</w:t>
+        <w:t xml:space="preserve">To ensure safety </w:t>
       </w:r>
     </w:p>
     <w:p>
@@ -5580,7 +7847,31 @@
           <w:bdr w:val="none" w:sz="0" w:space="0" w:color="auto" w:frame="1"/>
           <w:lang w:eastAsia="en-GB"/>
         </w:rPr>
-        <w:t>I would like a default airport capacity that can be overridden as appropriate</w:t>
+        <w:t xml:space="preserve">I want to prevent </w:t>
+      </w:r>
+      <w:proofErr w:type="spellStart"/>
+      <w:r>
+        <w:rPr>
+          <w:rFonts w:ascii="Consolas" w:eastAsia="Times New Roman" w:hAnsi="Consolas" w:cs="Consolas"/>
+          <w:color w:val="24292E"/>
+          <w:sz w:val="20"/>
+          <w:szCs w:val="20"/>
+          <w:bdr w:val="none" w:sz="0" w:space="0" w:color="auto" w:frame="1"/>
+          <w:lang w:eastAsia="en-GB"/>
+        </w:rPr>
+        <w:t>takeoff</w:t>
+      </w:r>
+      <w:proofErr w:type="spellEnd"/>
+      <w:r>
+        <w:rPr>
+          <w:rFonts w:ascii="Consolas" w:eastAsia="Times New Roman" w:hAnsi="Consolas" w:cs="Consolas"/>
+          <w:color w:val="24292E"/>
+          <w:sz w:val="20"/>
+          <w:szCs w:val="20"/>
+          <w:bdr w:val="none" w:sz="0" w:space="0" w:color="auto" w:frame="1"/>
+          <w:lang w:eastAsia="en-GB"/>
+        </w:rPr>
+        <w:t xml:space="preserve"> when weather is stormy </w:t>
       </w:r>
     </w:p>
     <w:p>
@@ -5937,31 +8228,7 @@
           <w:bdr w:val="none" w:sz="0" w:space="0" w:color="auto" w:frame="1"/>
           <w:lang w:eastAsia="en-GB"/>
         </w:rPr>
-        <w:t xml:space="preserve">I want to prevent </w:t>
-      </w:r>
-      <w:proofErr w:type="spellStart"/>
-      <w:r>
-        <w:rPr>
-          <w:rFonts w:ascii="Consolas" w:eastAsia="Times New Roman" w:hAnsi="Consolas" w:cs="Consolas"/>
-          <w:color w:val="24292E"/>
-          <w:sz w:val="20"/>
-          <w:szCs w:val="20"/>
-          <w:bdr w:val="none" w:sz="0" w:space="0" w:color="auto" w:frame="1"/>
-          <w:lang w:eastAsia="en-GB"/>
-        </w:rPr>
-        <w:t>takeoff</w:t>
-      </w:r>
-      <w:proofErr w:type="spellEnd"/>
-      <w:r>
-        <w:rPr>
-          <w:rFonts w:ascii="Consolas" w:eastAsia="Times New Roman" w:hAnsi="Consolas" w:cs="Consolas"/>
-          <w:color w:val="24292E"/>
-          <w:sz w:val="20"/>
-          <w:szCs w:val="20"/>
-          <w:bdr w:val="none" w:sz="0" w:space="0" w:color="auto" w:frame="1"/>
-          <w:lang w:eastAsia="en-GB"/>
-        </w:rPr>
-        <w:t xml:space="preserve"> when weather is stormy </w:t>
+        <w:t xml:space="preserve">I want to prevent landing when weather is stormy </w:t>
       </w:r>
     </w:p>
     <w:p>
@@ -6166,363 +8433,6 @@
     <w:p>
       <w:pPr>
         <w:shd w:val="clear" w:color="auto" w:fill="FFFFFF"/>
-        <w:ind w:left="284"/>
-        <w:rPr>
-          <w:rFonts w:ascii="Helvetica" w:eastAsia="Times New Roman" w:hAnsi="Helvetica"/>
-          <w:color w:val="24292E"/>
-          <w:lang w:eastAsia="en-GB"/>
-        </w:rPr>
-      </w:pPr>
-    </w:p>
-    <w:p>
-      <w:pPr>
-        <w:rPr>
-          <w:rFonts w:ascii="Helvetica" w:eastAsia="Times New Roman" w:hAnsi="Helvetica"/>
-          <w:color w:val="24292E"/>
-          <w:lang w:eastAsia="en-GB"/>
-        </w:rPr>
-      </w:pPr>
-      <w:r>
-        <w:rPr>
-          <w:rFonts w:ascii="Helvetica" w:eastAsia="Times New Roman" w:hAnsi="Helvetica"/>
-          <w:color w:val="24292E"/>
-          <w:lang w:eastAsia="en-GB"/>
-        </w:rPr>
-        <w:br w:type="page"/>
-      </w:r>
-    </w:p>
-    <w:p>
-      <w:pPr>
-        <w:shd w:val="clear" w:color="auto" w:fill="F6F8FA"/>
-        <w:tabs>
-          <w:tab w:val="left" w:pos="916"/>
-          <w:tab w:val="left" w:pos="1832"/>
-          <w:tab w:val="left" w:pos="2748"/>
-          <w:tab w:val="left" w:pos="3664"/>
-          <w:tab w:val="left" w:pos="4580"/>
-          <w:tab w:val="left" w:pos="5496"/>
-          <w:tab w:val="left" w:pos="6412"/>
-          <w:tab w:val="left" w:pos="7328"/>
-          <w:tab w:val="left" w:pos="8244"/>
-          <w:tab w:val="left" w:pos="9160"/>
-          <w:tab w:val="left" w:pos="10076"/>
-          <w:tab w:val="left" w:pos="10992"/>
-          <w:tab w:val="left" w:pos="11908"/>
-          <w:tab w:val="left" w:pos="12824"/>
-          <w:tab w:val="left" w:pos="13740"/>
-          <w:tab w:val="left" w:pos="14656"/>
-        </w:tabs>
-        <w:ind w:left="284"/>
-        <w:rPr>
-          <w:rFonts w:ascii="Consolas" w:eastAsia="Times New Roman" w:hAnsi="Consolas" w:cs="Consolas"/>
-          <w:color w:val="24292E"/>
-          <w:sz w:val="20"/>
-          <w:szCs w:val="20"/>
-          <w:bdr w:val="none" w:sz="0" w:space="0" w:color="auto" w:frame="1"/>
-          <w:lang w:eastAsia="en-GB"/>
-        </w:rPr>
-      </w:pPr>
-      <w:r>
-        <w:rPr>
-          <w:rFonts w:ascii="Consolas" w:eastAsia="Times New Roman" w:hAnsi="Consolas" w:cs="Consolas"/>
-          <w:color w:val="24292E"/>
-          <w:sz w:val="20"/>
-          <w:szCs w:val="20"/>
-          <w:bdr w:val="none" w:sz="0" w:space="0" w:color="auto" w:frame="1"/>
-          <w:lang w:eastAsia="en-GB"/>
-        </w:rPr>
-        <w:lastRenderedPageBreak/>
-        <w:t xml:space="preserve">As an air traffic controller </w:t>
-      </w:r>
-    </w:p>
-    <w:p>
-      <w:pPr>
-        <w:shd w:val="clear" w:color="auto" w:fill="F6F8FA"/>
-        <w:tabs>
-          <w:tab w:val="left" w:pos="916"/>
-          <w:tab w:val="left" w:pos="1832"/>
-          <w:tab w:val="left" w:pos="2748"/>
-          <w:tab w:val="left" w:pos="3664"/>
-          <w:tab w:val="left" w:pos="4580"/>
-          <w:tab w:val="left" w:pos="5496"/>
-          <w:tab w:val="left" w:pos="6412"/>
-          <w:tab w:val="left" w:pos="7328"/>
-          <w:tab w:val="left" w:pos="8244"/>
-          <w:tab w:val="left" w:pos="9160"/>
-          <w:tab w:val="left" w:pos="10076"/>
-          <w:tab w:val="left" w:pos="10992"/>
-          <w:tab w:val="left" w:pos="11908"/>
-          <w:tab w:val="left" w:pos="12824"/>
-          <w:tab w:val="left" w:pos="13740"/>
-          <w:tab w:val="left" w:pos="14656"/>
-        </w:tabs>
-        <w:ind w:left="284"/>
-        <w:rPr>
-          <w:rFonts w:ascii="Consolas" w:eastAsia="Times New Roman" w:hAnsi="Consolas" w:cs="Consolas"/>
-          <w:color w:val="24292E"/>
-          <w:sz w:val="20"/>
-          <w:szCs w:val="20"/>
-          <w:bdr w:val="none" w:sz="0" w:space="0" w:color="auto" w:frame="1"/>
-          <w:lang w:eastAsia="en-GB"/>
-        </w:rPr>
-      </w:pPr>
-      <w:r>
-        <w:rPr>
-          <w:rFonts w:ascii="Consolas" w:eastAsia="Times New Roman" w:hAnsi="Consolas" w:cs="Consolas"/>
-          <w:color w:val="24292E"/>
-          <w:sz w:val="20"/>
-          <w:szCs w:val="20"/>
-          <w:bdr w:val="none" w:sz="0" w:space="0" w:color="auto" w:frame="1"/>
-          <w:lang w:eastAsia="en-GB"/>
-        </w:rPr>
-        <w:t xml:space="preserve">To ensure safety </w:t>
-      </w:r>
-    </w:p>
-    <w:p>
-      <w:pPr>
-        <w:shd w:val="clear" w:color="auto" w:fill="F6F8FA"/>
-        <w:tabs>
-          <w:tab w:val="left" w:pos="916"/>
-          <w:tab w:val="left" w:pos="1832"/>
-          <w:tab w:val="left" w:pos="2748"/>
-          <w:tab w:val="left" w:pos="3664"/>
-          <w:tab w:val="left" w:pos="4580"/>
-          <w:tab w:val="left" w:pos="5496"/>
-          <w:tab w:val="left" w:pos="6412"/>
-          <w:tab w:val="left" w:pos="7328"/>
-          <w:tab w:val="left" w:pos="8244"/>
-          <w:tab w:val="left" w:pos="9160"/>
-          <w:tab w:val="left" w:pos="10076"/>
-          <w:tab w:val="left" w:pos="10992"/>
-          <w:tab w:val="left" w:pos="11908"/>
-          <w:tab w:val="left" w:pos="12824"/>
-          <w:tab w:val="left" w:pos="13740"/>
-          <w:tab w:val="left" w:pos="14656"/>
-        </w:tabs>
-        <w:ind w:left="284"/>
-        <w:rPr>
-          <w:rFonts w:ascii="Consolas" w:eastAsia="Times New Roman" w:hAnsi="Consolas" w:cs="Consolas"/>
-          <w:color w:val="24292E"/>
-          <w:sz w:val="20"/>
-          <w:szCs w:val="20"/>
-          <w:bdr w:val="none" w:sz="0" w:space="0" w:color="auto" w:frame="1"/>
-          <w:lang w:eastAsia="en-GB"/>
-        </w:rPr>
-      </w:pPr>
-      <w:r>
-        <w:rPr>
-          <w:rFonts w:ascii="Consolas" w:eastAsia="Times New Roman" w:hAnsi="Consolas" w:cs="Consolas"/>
-          <w:color w:val="24292E"/>
-          <w:sz w:val="20"/>
-          <w:szCs w:val="20"/>
-          <w:bdr w:val="none" w:sz="0" w:space="0" w:color="auto" w:frame="1"/>
-          <w:lang w:eastAsia="en-GB"/>
-        </w:rPr>
-        <w:t xml:space="preserve">I want to prevent landing when weather is stormy </w:t>
-      </w:r>
-    </w:p>
-    <w:p>
-      <w:pPr>
-        <w:shd w:val="clear" w:color="auto" w:fill="FFFFFF"/>
-        <w:ind w:left="284"/>
-        <w:rPr>
-          <w:rFonts w:ascii="Helvetica" w:eastAsia="Times New Roman" w:hAnsi="Helvetica"/>
-          <w:color w:val="24292E"/>
-          <w:lang w:eastAsia="en-GB"/>
-        </w:rPr>
-      </w:pPr>
-    </w:p>
-    <w:tbl>
-      <w:tblPr>
-        <w:tblStyle w:val="TableGrid"/>
-        <w:tblW w:w="0" w:type="auto"/>
-        <w:tblInd w:w="284" w:type="dxa"/>
-        <w:tblLook w:val="04A0" w:firstRow="1" w:lastRow="0" w:firstColumn="1" w:lastColumn="0" w:noHBand="0" w:noVBand="1"/>
-      </w:tblPr>
-      <w:tblGrid>
-        <w:gridCol w:w="4357"/>
-        <w:gridCol w:w="4369"/>
-      </w:tblGrid>
-      <w:tr>
-        <w:tc>
-          <w:tcPr>
-            <w:tcW w:w="4505" w:type="dxa"/>
-          </w:tcPr>
-          <w:p>
-            <w:pPr>
-              <w:jc w:val="center"/>
-              <w:rPr>
-                <w:rFonts w:ascii="Helvetica" w:eastAsia="Times New Roman" w:hAnsi="Helvetica"/>
-                <w:b/>
-                <w:bCs/>
-                <w:color w:val="24292E"/>
-                <w:lang w:eastAsia="en-GB"/>
-              </w:rPr>
-            </w:pPr>
-            <w:r>
-              <w:rPr>
-                <w:rFonts w:ascii="Helvetica" w:eastAsia="Times New Roman" w:hAnsi="Helvetica"/>
-                <w:b/>
-                <w:bCs/>
-                <w:color w:val="24292E"/>
-                <w:lang w:eastAsia="en-GB"/>
-              </w:rPr>
-              <w:t>Object</w:t>
-            </w:r>
-          </w:p>
-        </w:tc>
-        <w:tc>
-          <w:tcPr>
-            <w:tcW w:w="4505" w:type="dxa"/>
-          </w:tcPr>
-          <w:p>
-            <w:pPr>
-              <w:jc w:val="center"/>
-              <w:rPr>
-                <w:rFonts w:ascii="Helvetica" w:eastAsia="Times New Roman" w:hAnsi="Helvetica"/>
-                <w:b/>
-                <w:bCs/>
-                <w:color w:val="24292E"/>
-                <w:lang w:eastAsia="en-GB"/>
-              </w:rPr>
-            </w:pPr>
-            <w:r>
-              <w:rPr>
-                <w:rFonts w:ascii="Helvetica" w:eastAsia="Times New Roman" w:hAnsi="Helvetica"/>
-                <w:b/>
-                <w:bCs/>
-                <w:color w:val="24292E"/>
-                <w:lang w:eastAsia="en-GB"/>
-              </w:rPr>
-              <w:t>Message</w:t>
-            </w:r>
-          </w:p>
-        </w:tc>
-      </w:tr>
-      <w:tr>
-        <w:tc>
-          <w:tcPr>
-            <w:tcW w:w="4505" w:type="dxa"/>
-          </w:tcPr>
-          <w:p>
-            <w:pPr>
-              <w:pStyle w:val="ListParagraph"/>
-              <w:numPr>
-                <w:ilvl w:val="0"/>
-                <w:numId w:val="2"/>
-              </w:numPr>
-              <w:rPr>
-                <w:rFonts w:ascii="Helvetica" w:eastAsia="Times New Roman" w:hAnsi="Helvetica"/>
-                <w:color w:val="24292E"/>
-                <w:lang w:eastAsia="en-GB"/>
-              </w:rPr>
-            </w:pPr>
-          </w:p>
-        </w:tc>
-        <w:tc>
-          <w:tcPr>
-            <w:tcW w:w="4505" w:type="dxa"/>
-          </w:tcPr>
-          <w:p>
-            <w:pPr>
-              <w:pStyle w:val="ListParagraph"/>
-              <w:numPr>
-                <w:ilvl w:val="0"/>
-                <w:numId w:val="2"/>
-              </w:numPr>
-              <w:rPr>
-                <w:rFonts w:ascii="Helvetica" w:eastAsia="Times New Roman" w:hAnsi="Helvetica"/>
-                <w:color w:val="24292E"/>
-                <w:lang w:eastAsia="en-GB"/>
-              </w:rPr>
-            </w:pPr>
-          </w:p>
-        </w:tc>
-      </w:tr>
-      <w:tr>
-        <w:tc>
-          <w:tcPr>
-            <w:tcW w:w="4505" w:type="dxa"/>
-          </w:tcPr>
-          <w:p>
-            <w:pPr>
-              <w:pStyle w:val="ListParagraph"/>
-              <w:numPr>
-                <w:ilvl w:val="0"/>
-                <w:numId w:val="2"/>
-              </w:numPr>
-              <w:rPr>
-                <w:rFonts w:ascii="Helvetica" w:eastAsia="Times New Roman" w:hAnsi="Helvetica"/>
-                <w:color w:val="24292E"/>
-                <w:lang w:eastAsia="en-GB"/>
-              </w:rPr>
-            </w:pPr>
-          </w:p>
-        </w:tc>
-        <w:tc>
-          <w:tcPr>
-            <w:tcW w:w="4505" w:type="dxa"/>
-          </w:tcPr>
-          <w:p>
-            <w:pPr>
-              <w:pStyle w:val="ListParagraph"/>
-              <w:numPr>
-                <w:ilvl w:val="0"/>
-                <w:numId w:val="2"/>
-              </w:numPr>
-              <w:rPr>
-                <w:rFonts w:ascii="Helvetica" w:eastAsia="Times New Roman" w:hAnsi="Helvetica"/>
-                <w:color w:val="24292E"/>
-                <w:lang w:eastAsia="en-GB"/>
-              </w:rPr>
-            </w:pPr>
-          </w:p>
-        </w:tc>
-      </w:tr>
-      <w:tr>
-        <w:tc>
-          <w:tcPr>
-            <w:tcW w:w="4505" w:type="dxa"/>
-          </w:tcPr>
-          <w:p>
-            <w:pPr>
-              <w:pStyle w:val="ListParagraph"/>
-              <w:numPr>
-                <w:ilvl w:val="0"/>
-                <w:numId w:val="2"/>
-              </w:numPr>
-              <w:rPr>
-                <w:rFonts w:ascii="Helvetica" w:eastAsia="Times New Roman" w:hAnsi="Helvetica"/>
-                <w:color w:val="24292E"/>
-                <w:lang w:eastAsia="en-GB"/>
-              </w:rPr>
-            </w:pPr>
-          </w:p>
-        </w:tc>
-        <w:tc>
-          <w:tcPr>
-            <w:tcW w:w="4505" w:type="dxa"/>
-          </w:tcPr>
-          <w:p>
-            <w:pPr>
-              <w:pStyle w:val="ListParagraph"/>
-              <w:numPr>
-                <w:ilvl w:val="0"/>
-                <w:numId w:val="2"/>
-              </w:numPr>
-              <w:rPr>
-                <w:rFonts w:ascii="Helvetica" w:eastAsia="Times New Roman" w:hAnsi="Helvetica"/>
-                <w:color w:val="24292E"/>
-                <w:lang w:eastAsia="en-GB"/>
-              </w:rPr>
-            </w:pPr>
-          </w:p>
-        </w:tc>
-      </w:tr>
-    </w:tbl>
-    <w:p>
-      <w:pPr>
-        <w:shd w:val="clear" w:color="auto" w:fill="FFFFFF"/>
         <w:spacing w:after="240"/>
         <w:ind w:left="284"/>
         <w:rPr>
@@ -7189,10 +9099,10 @@
     </w:lvl>
   </w:abstractNum>
   <w:abstractNum w:abstractNumId="6" w15:restartNumberingAfterBreak="0">
-    <w:nsid w:val="23F35450"/>
+    <w:nsid w:val="2033042C"/>
     <w:multiLevelType w:val="hybridMultilevel"/>
-    <w:tmpl w:val="4D86833E"/>
-    <w:lvl w:ilvl="0" w:tplc="0809000F">
+    <w:tmpl w:val="E806F5A4"/>
+    <w:lvl w:ilvl="0" w:tplc="76D66FD2">
       <w:start w:val="1"/>
       <w:numFmt w:val="decimal"/>
       <w:lvlText w:val="%1."/>
@@ -7200,6 +9110,9 @@
       <w:pPr>
         <w:ind w:left="1003" w:hanging="360"/>
       </w:pPr>
+      <w:rPr>
+        <w:rFonts w:hint="default"/>
+      </w:rPr>
     </w:lvl>
     <w:lvl w:ilvl="1" w:tplc="08090019" w:tentative="1">
       <w:start w:val="1"/>
@@ -7275,6 +9188,184 @@
     </w:lvl>
   </w:abstractNum>
   <w:abstractNum w:abstractNumId="7" w15:restartNumberingAfterBreak="0">
+    <w:nsid w:val="20AA4437"/>
+    <w:multiLevelType w:val="multilevel"/>
+    <w:tmpl w:val="27122BDA"/>
+    <w:lvl w:ilvl="0">
+      <w:start w:val="1"/>
+      <w:numFmt w:val="decimal"/>
+      <w:lvlText w:val="%1."/>
+      <w:lvlJc w:val="left"/>
+      <w:pPr>
+        <w:ind w:left="1003" w:hanging="360"/>
+      </w:pPr>
+      <w:rPr>
+        <w:rFonts w:hint="default"/>
+      </w:rPr>
+    </w:lvl>
+    <w:lvl w:ilvl="1">
+      <w:start w:val="1"/>
+      <w:numFmt w:val="lowerLetter"/>
+      <w:lvlText w:val="%2."/>
+      <w:lvlJc w:val="left"/>
+      <w:pPr>
+        <w:ind w:left="1723" w:hanging="360"/>
+      </w:pPr>
+    </w:lvl>
+    <w:lvl w:ilvl="2">
+      <w:start w:val="1"/>
+      <w:numFmt w:val="lowerRoman"/>
+      <w:lvlText w:val="%3."/>
+      <w:lvlJc w:val="right"/>
+      <w:pPr>
+        <w:ind w:left="2443" w:hanging="180"/>
+      </w:pPr>
+    </w:lvl>
+    <w:lvl w:ilvl="3">
+      <w:start w:val="1"/>
+      <w:numFmt w:val="decimal"/>
+      <w:lvlText w:val="%4."/>
+      <w:lvlJc w:val="left"/>
+      <w:pPr>
+        <w:ind w:left="3163" w:hanging="360"/>
+      </w:pPr>
+    </w:lvl>
+    <w:lvl w:ilvl="4">
+      <w:start w:val="1"/>
+      <w:numFmt w:val="lowerLetter"/>
+      <w:lvlText w:val="%5."/>
+      <w:lvlJc w:val="left"/>
+      <w:pPr>
+        <w:ind w:left="3883" w:hanging="360"/>
+      </w:pPr>
+    </w:lvl>
+    <w:lvl w:ilvl="5">
+      <w:start w:val="1"/>
+      <w:numFmt w:val="lowerRoman"/>
+      <w:lvlText w:val="%6."/>
+      <w:lvlJc w:val="right"/>
+      <w:pPr>
+        <w:ind w:left="4603" w:hanging="180"/>
+      </w:pPr>
+    </w:lvl>
+    <w:lvl w:ilvl="6">
+      <w:start w:val="1"/>
+      <w:numFmt w:val="decimal"/>
+      <w:lvlText w:val="%7."/>
+      <w:lvlJc w:val="left"/>
+      <w:pPr>
+        <w:ind w:left="5323" w:hanging="360"/>
+      </w:pPr>
+    </w:lvl>
+    <w:lvl w:ilvl="7">
+      <w:start w:val="1"/>
+      <w:numFmt w:val="lowerLetter"/>
+      <w:lvlText w:val="%8."/>
+      <w:lvlJc w:val="left"/>
+      <w:pPr>
+        <w:ind w:left="6043" w:hanging="360"/>
+      </w:pPr>
+    </w:lvl>
+    <w:lvl w:ilvl="8">
+      <w:start w:val="1"/>
+      <w:numFmt w:val="lowerRoman"/>
+      <w:lvlText w:val="%9."/>
+      <w:lvlJc w:val="right"/>
+      <w:pPr>
+        <w:ind w:left="6763" w:hanging="180"/>
+      </w:pPr>
+    </w:lvl>
+  </w:abstractNum>
+  <w:abstractNum w:abstractNumId="8" w15:restartNumberingAfterBreak="0">
+    <w:nsid w:val="23F35450"/>
+    <w:multiLevelType w:val="hybridMultilevel"/>
+    <w:tmpl w:val="4C0E1E7A"/>
+    <w:lvl w:ilvl="0" w:tplc="76D66FD2">
+      <w:start w:val="1"/>
+      <w:numFmt w:val="decimal"/>
+      <w:lvlText w:val="%1."/>
+      <w:lvlJc w:val="left"/>
+      <w:pPr>
+        <w:ind w:left="1003" w:hanging="360"/>
+      </w:pPr>
+      <w:rPr>
+        <w:rFonts w:hint="default"/>
+      </w:rPr>
+    </w:lvl>
+    <w:lvl w:ilvl="1" w:tplc="08090019" w:tentative="1">
+      <w:start w:val="1"/>
+      <w:numFmt w:val="lowerLetter"/>
+      <w:lvlText w:val="%2."/>
+      <w:lvlJc w:val="left"/>
+      <w:pPr>
+        <w:ind w:left="1723" w:hanging="360"/>
+      </w:pPr>
+    </w:lvl>
+    <w:lvl w:ilvl="2" w:tplc="0809001B" w:tentative="1">
+      <w:start w:val="1"/>
+      <w:numFmt w:val="lowerRoman"/>
+      <w:lvlText w:val="%3."/>
+      <w:lvlJc w:val="right"/>
+      <w:pPr>
+        <w:ind w:left="2443" w:hanging="180"/>
+      </w:pPr>
+    </w:lvl>
+    <w:lvl w:ilvl="3" w:tplc="0809000F" w:tentative="1">
+      <w:start w:val="1"/>
+      <w:numFmt w:val="decimal"/>
+      <w:lvlText w:val="%4."/>
+      <w:lvlJc w:val="left"/>
+      <w:pPr>
+        <w:ind w:left="3163" w:hanging="360"/>
+      </w:pPr>
+    </w:lvl>
+    <w:lvl w:ilvl="4" w:tplc="08090019" w:tentative="1">
+      <w:start w:val="1"/>
+      <w:numFmt w:val="lowerLetter"/>
+      <w:lvlText w:val="%5."/>
+      <w:lvlJc w:val="left"/>
+      <w:pPr>
+        <w:ind w:left="3883" w:hanging="360"/>
+      </w:pPr>
+    </w:lvl>
+    <w:lvl w:ilvl="5" w:tplc="0809001B" w:tentative="1">
+      <w:start w:val="1"/>
+      <w:numFmt w:val="lowerRoman"/>
+      <w:lvlText w:val="%6."/>
+      <w:lvlJc w:val="right"/>
+      <w:pPr>
+        <w:ind w:left="4603" w:hanging="180"/>
+      </w:pPr>
+    </w:lvl>
+    <w:lvl w:ilvl="6" w:tplc="0809000F" w:tentative="1">
+      <w:start w:val="1"/>
+      <w:numFmt w:val="decimal"/>
+      <w:lvlText w:val="%7."/>
+      <w:lvlJc w:val="left"/>
+      <w:pPr>
+        <w:ind w:left="5323" w:hanging="360"/>
+      </w:pPr>
+    </w:lvl>
+    <w:lvl w:ilvl="7" w:tplc="08090019" w:tentative="1">
+      <w:start w:val="1"/>
+      <w:numFmt w:val="lowerLetter"/>
+      <w:lvlText w:val="%8."/>
+      <w:lvlJc w:val="left"/>
+      <w:pPr>
+        <w:ind w:left="6043" w:hanging="360"/>
+      </w:pPr>
+    </w:lvl>
+    <w:lvl w:ilvl="8" w:tplc="0809001B" w:tentative="1">
+      <w:start w:val="1"/>
+      <w:numFmt w:val="lowerRoman"/>
+      <w:lvlText w:val="%9."/>
+      <w:lvlJc w:val="right"/>
+      <w:pPr>
+        <w:ind w:left="6763" w:hanging="180"/>
+      </w:pPr>
+    </w:lvl>
+  </w:abstractNum>
+  <w:abstractNum w:abstractNumId="9" w15:restartNumberingAfterBreak="0">
     <w:nsid w:val="3E5C2083"/>
     <w:multiLevelType w:val="hybridMultilevel"/>
     <w:tmpl w:val="E5908AA8"/>
@@ -7387,7 +9478,7 @@
       </w:rPr>
     </w:lvl>
   </w:abstractNum>
-  <w:abstractNum w:abstractNumId="8" w15:restartNumberingAfterBreak="0">
+  <w:abstractNum w:abstractNumId="10" w15:restartNumberingAfterBreak="0">
     <w:nsid w:val="4EA14C9F"/>
     <w:multiLevelType w:val="hybridMultilevel"/>
     <w:tmpl w:val="88E0832C"/>
@@ -7473,7 +9564,96 @@
       </w:pPr>
     </w:lvl>
   </w:abstractNum>
-  <w:abstractNum w:abstractNumId="9" w15:restartNumberingAfterBreak="0">
+  <w:abstractNum w:abstractNumId="11" w15:restartNumberingAfterBreak="0">
+    <w:nsid w:val="520B3C74"/>
+    <w:multiLevelType w:val="multilevel"/>
+    <w:tmpl w:val="4FCC9468"/>
+    <w:lvl w:ilvl="0">
+      <w:start w:val="1"/>
+      <w:numFmt w:val="decimal"/>
+      <w:lvlText w:val="%1."/>
+      <w:lvlJc w:val="left"/>
+      <w:pPr>
+        <w:ind w:left="1003" w:hanging="360"/>
+      </w:pPr>
+      <w:rPr>
+        <w:rFonts w:hint="default"/>
+      </w:rPr>
+    </w:lvl>
+    <w:lvl w:ilvl="1">
+      <w:start w:val="1"/>
+      <w:numFmt w:val="lowerLetter"/>
+      <w:lvlText w:val="%2."/>
+      <w:lvlJc w:val="left"/>
+      <w:pPr>
+        <w:ind w:left="1723" w:hanging="360"/>
+      </w:pPr>
+    </w:lvl>
+    <w:lvl w:ilvl="2">
+      <w:start w:val="1"/>
+      <w:numFmt w:val="lowerRoman"/>
+      <w:lvlText w:val="%3."/>
+      <w:lvlJc w:val="right"/>
+      <w:pPr>
+        <w:ind w:left="2443" w:hanging="180"/>
+      </w:pPr>
+    </w:lvl>
+    <w:lvl w:ilvl="3">
+      <w:start w:val="1"/>
+      <w:numFmt w:val="decimal"/>
+      <w:lvlText w:val="%4."/>
+      <w:lvlJc w:val="left"/>
+      <w:pPr>
+        <w:ind w:left="3163" w:hanging="360"/>
+      </w:pPr>
+    </w:lvl>
+    <w:lvl w:ilvl="4">
+      <w:start w:val="1"/>
+      <w:numFmt w:val="lowerLetter"/>
+      <w:lvlText w:val="%5."/>
+      <w:lvlJc w:val="left"/>
+      <w:pPr>
+        <w:ind w:left="3883" w:hanging="360"/>
+      </w:pPr>
+    </w:lvl>
+    <w:lvl w:ilvl="5">
+      <w:start w:val="1"/>
+      <w:numFmt w:val="lowerRoman"/>
+      <w:lvlText w:val="%6."/>
+      <w:lvlJc w:val="right"/>
+      <w:pPr>
+        <w:ind w:left="4603" w:hanging="180"/>
+      </w:pPr>
+    </w:lvl>
+    <w:lvl w:ilvl="6">
+      <w:start w:val="1"/>
+      <w:numFmt w:val="decimal"/>
+      <w:lvlText w:val="%7."/>
+      <w:lvlJc w:val="left"/>
+      <w:pPr>
+        <w:ind w:left="5323" w:hanging="360"/>
+      </w:pPr>
+    </w:lvl>
+    <w:lvl w:ilvl="7">
+      <w:start w:val="1"/>
+      <w:numFmt w:val="lowerLetter"/>
+      <w:lvlText w:val="%8."/>
+      <w:lvlJc w:val="left"/>
+      <w:pPr>
+        <w:ind w:left="6043" w:hanging="360"/>
+      </w:pPr>
+    </w:lvl>
+    <w:lvl w:ilvl="8">
+      <w:start w:val="1"/>
+      <w:numFmt w:val="lowerRoman"/>
+      <w:lvlText w:val="%9."/>
+      <w:lvlJc w:val="right"/>
+      <w:pPr>
+        <w:ind w:left="6763" w:hanging="180"/>
+      </w:pPr>
+    </w:lvl>
+  </w:abstractNum>
+  <w:abstractNum w:abstractNumId="12" w15:restartNumberingAfterBreak="0">
     <w:nsid w:val="5DA00354"/>
     <w:multiLevelType w:val="hybridMultilevel"/>
     <w:tmpl w:val="02F49742"/>
@@ -7559,7 +9739,7 @@
       </w:pPr>
     </w:lvl>
   </w:abstractNum>
-  <w:abstractNum w:abstractNumId="10" w15:restartNumberingAfterBreak="0">
+  <w:abstractNum w:abstractNumId="13" w15:restartNumberingAfterBreak="0">
     <w:nsid w:val="63200351"/>
     <w:multiLevelType w:val="hybridMultilevel"/>
     <w:tmpl w:val="CE485316"/>
@@ -7672,7 +9852,7 @@
       </w:rPr>
     </w:lvl>
   </w:abstractNum>
-  <w:abstractNum w:abstractNumId="11" w15:restartNumberingAfterBreak="0">
+  <w:abstractNum w:abstractNumId="14" w15:restartNumberingAfterBreak="0">
     <w:nsid w:val="64ED301B"/>
     <w:multiLevelType w:val="hybridMultilevel"/>
     <w:tmpl w:val="92A8E4D2"/>
@@ -7786,7 +9966,7 @@
       </w:rPr>
     </w:lvl>
   </w:abstractNum>
-  <w:abstractNum w:abstractNumId="12" w15:restartNumberingAfterBreak="0">
+  <w:abstractNum w:abstractNumId="15" w15:restartNumberingAfterBreak="0">
     <w:nsid w:val="68A9602B"/>
     <w:multiLevelType w:val="hybridMultilevel"/>
     <w:tmpl w:val="4C4EAC4C"/>
@@ -7899,7 +10079,7 @@
       </w:rPr>
     </w:lvl>
   </w:abstractNum>
-  <w:abstractNum w:abstractNumId="13" w15:restartNumberingAfterBreak="0">
+  <w:abstractNum w:abstractNumId="16" w15:restartNumberingAfterBreak="0">
     <w:nsid w:val="68CC1E9E"/>
     <w:multiLevelType w:val="hybridMultilevel"/>
     <w:tmpl w:val="A4BC43C4"/>
@@ -7985,7 +10165,7 @@
       </w:pPr>
     </w:lvl>
   </w:abstractNum>
-  <w:abstractNum w:abstractNumId="14" w15:restartNumberingAfterBreak="0">
+  <w:abstractNum w:abstractNumId="17" w15:restartNumberingAfterBreak="0">
     <w:nsid w:val="6D3A1129"/>
     <w:multiLevelType w:val="hybridMultilevel"/>
     <w:tmpl w:val="013EE5CE"/>
@@ -8098,7 +10278,7 @@
       </w:rPr>
     </w:lvl>
   </w:abstractNum>
-  <w:abstractNum w:abstractNumId="15" w15:restartNumberingAfterBreak="0">
+  <w:abstractNum w:abstractNumId="18" w15:restartNumberingAfterBreak="0">
     <w:nsid w:val="710F2C7E"/>
     <w:multiLevelType w:val="hybridMultilevel"/>
     <w:tmpl w:val="2B747CF4"/>
@@ -8211,7 +10391,7 @@
       </w:rPr>
     </w:lvl>
   </w:abstractNum>
-  <w:abstractNum w:abstractNumId="16" w15:restartNumberingAfterBreak="0">
+  <w:abstractNum w:abstractNumId="19" w15:restartNumberingAfterBreak="0">
     <w:nsid w:val="798957A5"/>
     <w:multiLevelType w:val="hybridMultilevel"/>
     <w:tmpl w:val="2700A286"/>
@@ -8325,10 +10505,10 @@
     </w:lvl>
   </w:abstractNum>
   <w:num w:numId="1">
-    <w:abstractNumId w:val="7"/>
+    <w:abstractNumId w:val="9"/>
   </w:num>
   <w:num w:numId="2">
-    <w:abstractNumId w:val="12"/>
+    <w:abstractNumId w:val="15"/>
   </w:num>
   <w:num w:numId="3">
     <w:abstractNumId w:val="5"/>
@@ -8337,22 +10517,22 @@
     <w:abstractNumId w:val="2"/>
   </w:num>
   <w:num w:numId="5">
-    <w:abstractNumId w:val="10"/>
+    <w:abstractNumId w:val="13"/>
   </w:num>
   <w:num w:numId="6">
     <w:abstractNumId w:val="0"/>
   </w:num>
   <w:num w:numId="7">
-    <w:abstractNumId w:val="9"/>
+    <w:abstractNumId w:val="12"/>
   </w:num>
   <w:num w:numId="8">
     <w:abstractNumId w:val="1"/>
   </w:num>
   <w:num w:numId="9">
-    <w:abstractNumId w:val="8"/>
+    <w:abstractNumId w:val="10"/>
   </w:num>
   <w:num w:numId="10">
-    <w:abstractNumId w:val="13"/>
+    <w:abstractNumId w:val="16"/>
   </w:num>
   <w:num w:numId="11">
     <w:abstractNumId w:val="4"/>
@@ -8361,19 +10541,28 @@
     <w:abstractNumId w:val="3"/>
   </w:num>
   <w:num w:numId="13">
-    <w:abstractNumId w:val="15"/>
+    <w:abstractNumId w:val="18"/>
   </w:num>
   <w:num w:numId="14">
-    <w:abstractNumId w:val="16"/>
+    <w:abstractNumId w:val="19"/>
   </w:num>
   <w:num w:numId="15">
-    <w:abstractNumId w:val="6"/>
+    <w:abstractNumId w:val="8"/>
   </w:num>
   <w:num w:numId="16">
+    <w:abstractNumId w:val="14"/>
+  </w:num>
+  <w:num w:numId="17">
+    <w:abstractNumId w:val="17"/>
+  </w:num>
+  <w:num w:numId="18">
+    <w:abstractNumId w:val="7"/>
+  </w:num>
+  <w:num w:numId="19">
     <w:abstractNumId w:val="11"/>
   </w:num>
-  <w:num w:numId="17">
-    <w:abstractNumId w:val="14"/>
+  <w:num w:numId="20">
+    <w:abstractNumId w:val="6"/>
   </w:num>
 </w:numbering>
 </file>
@@ -9242,7 +11431,7 @@
 </file>
 
 <file path=customXml/itemProps1.xml><?xml version="1.0" encoding="utf-8"?>
-<ds:datastoreItem xmlns:ds="http://schemas.openxmlformats.org/officeDocument/2006/customXml" ds:itemID="{40878AF1-9ABA-A145-900C-62CDDD58A572}">
+<ds:datastoreItem xmlns:ds="http://schemas.openxmlformats.org/officeDocument/2006/customXml" ds:itemID="{A0B945AA-CEBF-E245-B482-BF8021596D45}">
   <ds:schemaRefs>
     <ds:schemaRef ds:uri="http://schemas.openxmlformats.org/officeDocument/2006/bibliography"/>
   </ds:schemaRefs>

</xml_diff>

<commit_message>
Starting over from beginning
No classes, no files, starting with planning.
kept the README file.
</commit_message>
<xml_diff>
--- a/Domain_Model_airport.docx
+++ b/Domain_Model_airport.docx
@@ -236,17 +236,15 @@
         <w:tblLook w:val="04A0" w:firstRow="1" w:lastRow="0" w:firstColumn="1" w:lastColumn="0" w:noHBand="0" w:noVBand="1"/>
       </w:tblPr>
       <w:tblGrid>
-        <w:gridCol w:w="4371"/>
-        <w:gridCol w:w="4355"/>
+        <w:gridCol w:w="4389"/>
       </w:tblGrid>
       <w:tr>
         <w:tc>
           <w:tcPr>
-            <w:tcW w:w="4505" w:type="dxa"/>
+            <w:tcW w:w="4389" w:type="dxa"/>
           </w:tcPr>
           <w:p>
             <w:pPr>
-              <w:jc w:val="center"/>
               <w:rPr>
                 <w:rFonts w:ascii="Helvetica" w:eastAsia="Times New Roman" w:hAnsi="Helvetica"/>
                 <w:b/>
@@ -263,21 +261,58 @@
                 <w:color w:val="24292E"/>
                 <w:lang w:eastAsia="en-GB"/>
               </w:rPr>
-              <w:t>Object</w:t>
+              <w:t xml:space="preserve">Object </w:t>
             </w:r>
-          </w:p>
-        </w:tc>
-        <w:tc>
-          <w:tcPr>
-            <w:tcW w:w="4505" w:type="dxa"/>
-          </w:tcPr>
-          <w:p>
-            <w:pPr>
-              <w:jc w:val="center"/>
+            <w:r>
               <w:rPr>
                 <w:rFonts w:ascii="Helvetica" w:eastAsia="Times New Roman" w:hAnsi="Helvetica"/>
                 <w:b/>
                 <w:bCs/>
+                <w:color w:val="24292E"/>
+                <w:lang w:eastAsia="en-GB"/>
+              </w:rPr>
+              <w:t xml:space="preserve">      </w:t>
+            </w:r>
+            <w:r>
+              <w:rPr>
+                <w:rFonts w:ascii="Helvetica" w:eastAsia="Times New Roman" w:hAnsi="Helvetica"/>
+                <w:b/>
+                <w:bCs/>
+                <w:color w:val="24292E"/>
+                <w:lang w:eastAsia="en-GB"/>
+              </w:rPr>
+              <w:sym w:font="Wingdings" w:char="F0E0"/>
+            </w:r>
+            <w:r>
+              <w:rPr>
+                <w:rFonts w:ascii="Helvetica" w:eastAsia="Times New Roman" w:hAnsi="Helvetica"/>
+                <w:b/>
+                <w:bCs/>
+                <w:color w:val="24292E"/>
+                <w:lang w:eastAsia="en-GB"/>
+              </w:rPr>
+              <w:t xml:space="preserve"> </w:t>
+            </w:r>
+            <w:r>
+              <w:rPr>
+                <w:rFonts w:ascii="Helvetica" w:eastAsia="Times New Roman" w:hAnsi="Helvetica"/>
+                <w:color w:val="24292E"/>
+                <w:lang w:eastAsia="en-GB"/>
+              </w:rPr>
+              <w:t>plane</w:t>
+            </w:r>
+          </w:p>
+        </w:tc>
+      </w:tr>
+      <w:tr>
+        <w:tc>
+          <w:tcPr>
+            <w:tcW w:w="4389" w:type="dxa"/>
+          </w:tcPr>
+          <w:p>
+            <w:pPr>
+              <w:rPr>
+                <w:rFonts w:ascii="Helvetica" w:eastAsia="Times New Roman" w:hAnsi="Helvetica"/>
                 <w:color w:val="24292E"/>
                 <w:lang w:eastAsia="en-GB"/>
               </w:rPr>
@@ -290,7 +325,21 @@
                 <w:color w:val="24292E"/>
                 <w:lang w:eastAsia="en-GB"/>
               </w:rPr>
-              <w:t>Message</w:t>
+              <w:t xml:space="preserve">Attributes </w:t>
+            </w:r>
+            <w:r>
+              <w:rPr>
+                <w:b/>
+                <w:bCs/>
+                <w:lang w:eastAsia="en-GB"/>
+              </w:rPr>
+              <w:sym w:font="Wingdings" w:char="F0E0"/>
+            </w:r>
+            <w:r>
+              <w:rPr>
+                <w:lang w:eastAsia="en-GB"/>
+              </w:rPr>
+              <w:t xml:space="preserve"> to land</w:t>
             </w:r>
           </w:p>
         </w:tc>
@@ -298,44 +347,36 @@
       <w:tr>
         <w:tc>
           <w:tcPr>
-            <w:tcW w:w="4505" w:type="dxa"/>
+            <w:tcW w:w="4389" w:type="dxa"/>
           </w:tcPr>
           <w:p>
             <w:pPr>
-              <w:pStyle w:val="ListParagraph"/>
-              <w:numPr>
-                <w:ilvl w:val="0"/>
-                <w:numId w:val="6"/>
-              </w:numPr>
               <w:rPr>
                 <w:rFonts w:ascii="Helvetica" w:eastAsia="Times New Roman" w:hAnsi="Helvetica"/>
+                <w:b/>
+                <w:bCs/>
                 <w:color w:val="24292E"/>
                 <w:lang w:eastAsia="en-GB"/>
               </w:rPr>
             </w:pPr>
-            <w:r>
+          </w:p>
+          <w:p>
+            <w:pPr>
               <w:rPr>
                 <w:rFonts w:ascii="Helvetica" w:eastAsia="Times New Roman" w:hAnsi="Helvetica"/>
+                <w:b/>
+                <w:bCs/>
                 <w:color w:val="24292E"/>
                 <w:lang w:eastAsia="en-GB"/>
               </w:rPr>
-              <w:t>air traffic controller</w:t>
-            </w:r>
+            </w:pPr>
           </w:p>
-        </w:tc>
-        <w:tc>
-          <w:tcPr>
-            <w:tcW w:w="4505" w:type="dxa"/>
-          </w:tcPr>
           <w:p>
             <w:pPr>
-              <w:pStyle w:val="ListParagraph"/>
-              <w:numPr>
-                <w:ilvl w:val="0"/>
-                <w:numId w:val="6"/>
-              </w:numPr>
               <w:rPr>
                 <w:rFonts w:ascii="Helvetica" w:eastAsia="Times New Roman" w:hAnsi="Helvetica"/>
+                <w:b/>
+                <w:bCs/>
                 <w:color w:val="24292E"/>
                 <w:lang w:eastAsia="en-GB"/>
               </w:rPr>
@@ -343,93 +384,35 @@
           </w:p>
         </w:tc>
       </w:tr>
+    </w:tbl>
+    <w:p>
+      <w:pPr>
+        <w:shd w:val="clear" w:color="auto" w:fill="FFFFFF"/>
+        <w:ind w:left="284"/>
+        <w:rPr>
+          <w:rFonts w:ascii="Helvetica" w:eastAsia="Times New Roman" w:hAnsi="Helvetica"/>
+          <w:color w:val="24292E"/>
+          <w:lang w:eastAsia="en-GB"/>
+        </w:rPr>
+      </w:pPr>
+    </w:p>
+    <w:tbl>
+      <w:tblPr>
+        <w:tblStyle w:val="TableGrid"/>
+        <w:tblW w:w="0" w:type="auto"/>
+        <w:tblInd w:w="284" w:type="dxa"/>
+        <w:tblLook w:val="04A0" w:firstRow="1" w:lastRow="0" w:firstColumn="1" w:lastColumn="0" w:noHBand="0" w:noVBand="1"/>
+      </w:tblPr>
+      <w:tblGrid>
+        <w:gridCol w:w="4385"/>
+      </w:tblGrid>
       <w:tr>
         <w:tc>
           <w:tcPr>
-            <w:tcW w:w="4505" w:type="dxa"/>
+            <w:tcW w:w="4385" w:type="dxa"/>
           </w:tcPr>
           <w:p>
             <w:pPr>
-              <w:pStyle w:val="ListParagraph"/>
-              <w:numPr>
-                <w:ilvl w:val="0"/>
-                <w:numId w:val="6"/>
-              </w:numPr>
-              <w:rPr>
-                <w:rFonts w:ascii="Helvetica" w:eastAsia="Times New Roman" w:hAnsi="Helvetica"/>
-                <w:color w:val="24292E"/>
-                <w:lang w:eastAsia="en-GB"/>
-              </w:rPr>
-            </w:pPr>
-            <w:r>
-              <w:rPr>
-                <w:rFonts w:ascii="Helvetica" w:eastAsia="Times New Roman" w:hAnsi="Helvetica"/>
-                <w:color w:val="24292E"/>
-                <w:lang w:eastAsia="en-GB"/>
-              </w:rPr>
-              <w:t>plane</w:t>
-            </w:r>
-          </w:p>
-        </w:tc>
-        <w:tc>
-          <w:tcPr>
-            <w:tcW w:w="4505" w:type="dxa"/>
-          </w:tcPr>
-          <w:p>
-            <w:pPr>
-              <w:pStyle w:val="ListParagraph"/>
-              <w:numPr>
-                <w:ilvl w:val="0"/>
-                <w:numId w:val="6"/>
-              </w:numPr>
-              <w:rPr>
-                <w:rFonts w:ascii="Helvetica" w:eastAsia="Times New Roman" w:hAnsi="Helvetica"/>
-                <w:color w:val="24292E"/>
-                <w:lang w:eastAsia="en-GB"/>
-              </w:rPr>
-            </w:pPr>
-          </w:p>
-        </w:tc>
-      </w:tr>
-      <w:tr>
-        <w:tc>
-          <w:tcPr>
-            <w:tcW w:w="4505" w:type="dxa"/>
-          </w:tcPr>
-          <w:p>
-            <w:pPr>
-              <w:pStyle w:val="ListParagraph"/>
-              <w:numPr>
-                <w:ilvl w:val="0"/>
-                <w:numId w:val="6"/>
-              </w:numPr>
-              <w:rPr>
-                <w:rFonts w:ascii="Helvetica" w:eastAsia="Times New Roman" w:hAnsi="Helvetica"/>
-                <w:color w:val="24292E"/>
-                <w:lang w:eastAsia="en-GB"/>
-              </w:rPr>
-            </w:pPr>
-            <w:r>
-              <w:rPr>
-                <w:rFonts w:ascii="Helvetica" w:eastAsia="Times New Roman" w:hAnsi="Helvetica"/>
-                <w:color w:val="24292E"/>
-                <w:lang w:eastAsia="en-GB"/>
-              </w:rPr>
-              <w:t>airport</w:t>
-            </w:r>
-          </w:p>
-        </w:tc>
-        <w:tc>
-          <w:tcPr>
-            <w:tcW w:w="4505" w:type="dxa"/>
-          </w:tcPr>
-          <w:p>
-            <w:pPr>
-              <w:pStyle w:val="ListParagraph"/>
-              <w:numPr>
-                <w:ilvl w:val="0"/>
-                <w:numId w:val="6"/>
-              </w:numPr>
               <w:rPr>
                 <w:rFonts w:ascii="Helvetica" w:eastAsia="Times New Roman" w:hAnsi="Helvetica"/>
                 <w:color w:val="24292E"/>
@@ -442,10 +425,9 @@
                 <w:b/>
                 <w:bCs/>
                 <w:color w:val="24292E"/>
-                <w:u w:val="single"/>
                 <w:lang w:eastAsia="en-GB"/>
               </w:rPr>
-              <w:t>land</w:t>
+              <w:t>Object</w:t>
             </w:r>
             <w:r>
               <w:rPr>
@@ -453,14 +435,125 @@
                 <w:b/>
                 <w:bCs/>
                 <w:color w:val="24292E"/>
-                <w:u w:val="single"/>
                 <w:lang w:eastAsia="en-GB"/>
               </w:rPr>
-              <w:t>-plane</w:t>
+              <w:t xml:space="preserve">       </w:t>
+            </w:r>
+            <w:r>
+              <w:rPr>
+                <w:rFonts w:ascii="Helvetica" w:eastAsia="Times New Roman" w:hAnsi="Helvetica"/>
+                <w:b/>
+                <w:bCs/>
+                <w:color w:val="24292E"/>
+                <w:lang w:eastAsia="en-GB"/>
+              </w:rPr>
+              <w:sym w:font="Wingdings" w:char="F0E0"/>
+            </w:r>
+            <w:r>
+              <w:rPr>
+                <w:rFonts w:ascii="Helvetica" w:eastAsia="Times New Roman" w:hAnsi="Helvetica"/>
+                <w:b/>
+                <w:bCs/>
+                <w:color w:val="24292E"/>
+                <w:lang w:eastAsia="en-GB"/>
+              </w:rPr>
+              <w:t xml:space="preserve"> </w:t>
+            </w:r>
+            <w:r>
+              <w:rPr>
+                <w:rFonts w:ascii="Helvetica" w:eastAsia="Times New Roman" w:hAnsi="Helvetica"/>
+                <w:color w:val="24292E"/>
+                <w:lang w:eastAsia="en-GB"/>
+              </w:rPr>
+              <w:t>airport</w:t>
             </w:r>
           </w:p>
         </w:tc>
       </w:tr>
+      <w:tr>
+        <w:tc>
+          <w:tcPr>
+            <w:tcW w:w="4385" w:type="dxa"/>
+          </w:tcPr>
+          <w:p>
+            <w:pPr>
+              <w:rPr>
+                <w:rFonts w:ascii="Helvetica" w:eastAsia="Times New Roman" w:hAnsi="Helvetica"/>
+                <w:color w:val="24292E"/>
+                <w:lang w:eastAsia="en-GB"/>
+              </w:rPr>
+            </w:pPr>
+            <w:r>
+              <w:rPr>
+                <w:rFonts w:ascii="Helvetica" w:eastAsia="Times New Roman" w:hAnsi="Helvetica"/>
+                <w:b/>
+                <w:bCs/>
+                <w:color w:val="24292E"/>
+                <w:lang w:eastAsia="en-GB"/>
+              </w:rPr>
+              <w:t xml:space="preserve">Attributes </w:t>
+            </w:r>
+            <w:r>
+              <w:rPr>
+                <w:rFonts w:ascii="Helvetica" w:eastAsia="Times New Roman" w:hAnsi="Helvetica"/>
+                <w:b/>
+                <w:bCs/>
+                <w:color w:val="24292E"/>
+                <w:lang w:eastAsia="en-GB"/>
+              </w:rPr>
+              <w:sym w:font="Wingdings" w:char="F0E0"/>
+            </w:r>
+            <w:r>
+              <w:rPr>
+                <w:rFonts w:ascii="Helvetica" w:eastAsia="Times New Roman" w:hAnsi="Helvetica"/>
+                <w:color w:val="24292E"/>
+                <w:lang w:eastAsia="en-GB"/>
+              </w:rPr>
+              <w:t xml:space="preserve"> to receive plane</w:t>
+            </w:r>
+          </w:p>
+        </w:tc>
+      </w:tr>
+      <w:tr>
+        <w:tc>
+          <w:tcPr>
+            <w:tcW w:w="4385" w:type="dxa"/>
+          </w:tcPr>
+          <w:p>
+            <w:pPr>
+              <w:rPr>
+                <w:rFonts w:ascii="Helvetica" w:eastAsia="Times New Roman" w:hAnsi="Helvetica"/>
+                <w:b/>
+                <w:bCs/>
+                <w:color w:val="24292E"/>
+                <w:lang w:eastAsia="en-GB"/>
+              </w:rPr>
+            </w:pPr>
+          </w:p>
+          <w:p>
+            <w:pPr>
+              <w:rPr>
+                <w:rFonts w:ascii="Helvetica" w:eastAsia="Times New Roman" w:hAnsi="Helvetica"/>
+                <w:b/>
+                <w:bCs/>
+                <w:color w:val="24292E"/>
+                <w:lang w:eastAsia="en-GB"/>
+              </w:rPr>
+            </w:pPr>
+          </w:p>
+          <w:p>
+            <w:pPr>
+              <w:rPr>
+                <w:rFonts w:ascii="Helvetica" w:eastAsia="Times New Roman" w:hAnsi="Helvetica"/>
+                <w:b/>
+                <w:bCs/>
+                <w:color w:val="24292E"/>
+                <w:lang w:eastAsia="en-GB"/>
+              </w:rPr>
+            </w:pPr>
+          </w:p>
+        </w:tc>
+      </w:tr>
     </w:tbl>
     <w:p>
       <w:pPr>
@@ -477,7 +570,6 @@
       <w:pPr>
         <w:shd w:val="clear" w:color="auto" w:fill="FFFFFF"/>
         <w:ind w:left="284"/>
-        <w:jc w:val="center"/>
         <w:rPr>
           <w:rFonts w:ascii="Helvetica" w:eastAsia="Times New Roman" w:hAnsi="Helvetica"/>
           <w:color w:val="24292E"/>
@@ -508,6 +600,7 @@
         </w:rPr>
         <w:t xml:space="preserve"> </w:t>
       </w:r>
+      <w:proofErr w:type="spellStart"/>
       <w:r>
         <w:rPr>
           <w:rFonts w:ascii="Helvetica" w:eastAsia="Times New Roman" w:hAnsi="Helvetica"/>
@@ -517,7 +610,69 @@
           <w:u w:val="single"/>
           <w:lang w:eastAsia="en-GB"/>
         </w:rPr>
-        <w:t>land</w:t>
+        <w:t>receive_plane</w:t>
+      </w:r>
+      <w:proofErr w:type="spellEnd"/>
+      <w:r>
+        <w:rPr>
+          <w:rFonts w:ascii="Helvetica" w:eastAsia="Times New Roman" w:hAnsi="Helvetica"/>
+          <w:color w:val="24292E"/>
+          <w:lang w:eastAsia="en-GB"/>
+        </w:rPr>
+        <w:t xml:space="preserve"> </w:t>
+      </w:r>
+      <w:r>
+        <w:rPr>
+          <w:rFonts w:ascii="Helvetica" w:eastAsia="Times New Roman" w:hAnsi="Helvetica"/>
+          <w:color w:val="24292E"/>
+          <w:lang w:eastAsia="en-GB"/>
+        </w:rPr>
+        <w:sym w:font="Wingdings" w:char="F0E0"/>
+      </w:r>
+      <w:r>
+        <w:rPr>
+          <w:rFonts w:ascii="Helvetica" w:eastAsia="Times New Roman" w:hAnsi="Helvetica"/>
+          <w:color w:val="24292E"/>
+          <w:lang w:eastAsia="en-GB"/>
+        </w:rPr>
+        <w:t xml:space="preserve"> plane in hanger</w:t>
+      </w:r>
+      <w:bookmarkStart w:id="0" w:name="_GoBack"/>
+      <w:bookmarkEnd w:id="0"/>
+    </w:p>
+    <w:p>
+      <w:pPr>
+        <w:shd w:val="clear" w:color="auto" w:fill="FFFFFF"/>
+        <w:ind w:left="284"/>
+        <w:rPr>
+          <w:rFonts w:ascii="Helvetica" w:eastAsia="Times New Roman" w:hAnsi="Helvetica"/>
+          <w:color w:val="24292E"/>
+          <w:lang w:eastAsia="en-GB"/>
+        </w:rPr>
+      </w:pPr>
+      <w:r>
+        <w:rPr>
+          <w:rFonts w:ascii="Helvetica" w:eastAsia="Times New Roman" w:hAnsi="Helvetica"/>
+          <w:color w:val="24292E"/>
+          <w:lang w:eastAsia="en-GB"/>
+        </w:rPr>
+        <w:t xml:space="preserve">plane </w:t>
+      </w:r>
+      <w:r>
+        <w:rPr>
+          <w:rFonts w:ascii="Helvetica" w:eastAsia="Times New Roman" w:hAnsi="Helvetica"/>
+          <w:color w:val="24292E"/>
+          <w:lang w:eastAsia="en-GB"/>
+        </w:rPr>
+        <w:sym w:font="Wingdings" w:char="F0DF"/>
+      </w:r>
+      <w:r>
+        <w:rPr>
+          <w:rFonts w:ascii="Helvetica" w:eastAsia="Times New Roman" w:hAnsi="Helvetica"/>
+          <w:color w:val="24292E"/>
+          <w:lang w:eastAsia="en-GB"/>
+        </w:rPr>
+        <w:t xml:space="preserve"> </w:t>
       </w:r>
       <w:r>
         <w:rPr>
@@ -525,10 +680,9 @@
           <w:b/>
           <w:bCs/>
           <w:color w:val="24292E"/>
-          <w:u w:val="single"/>
-          <w:lang w:eastAsia="en-GB"/>
-        </w:rPr>
-        <w:t>-plane</w:t>
+          <w:lang w:eastAsia="en-GB"/>
+        </w:rPr>
+        <w:t>land</w:t>
       </w:r>
       <w:r>
         <w:rPr>
@@ -552,15 +706,15 @@
           <w:color w:val="24292E"/>
           <w:lang w:eastAsia="en-GB"/>
         </w:rPr>
-        <w:t xml:space="preserve"> plane</w:t>
-      </w:r>
-      <w:r>
-        <w:rPr>
-          <w:rFonts w:ascii="Helvetica" w:eastAsia="Times New Roman" w:hAnsi="Helvetica"/>
-          <w:color w:val="24292E"/>
-          <w:lang w:eastAsia="en-GB"/>
-        </w:rPr>
-        <w:t xml:space="preserve"> landed</w:t>
+        <w:t xml:space="preserve"> </w:t>
+      </w:r>
+      <w:r>
+        <w:rPr>
+          <w:rFonts w:ascii="Helvetica" w:eastAsia="Times New Roman" w:hAnsi="Helvetica"/>
+          <w:color w:val="24292E"/>
+          <w:lang w:eastAsia="en-GB"/>
+        </w:rPr>
+        <w:t>grounded</w:t>
       </w:r>
     </w:p>
     <w:p>
@@ -1578,6 +1732,7 @@
             <w14:round/>
           </w14:textOutline>
         </w:rPr>
+        <w:lastRenderedPageBreak/>
         <w:t>Time to refactor</w:t>
       </w:r>
     </w:p>
@@ -1762,7 +1917,6 @@
           <w:color w:val="24292E"/>
           <w:lang w:eastAsia="en-GB"/>
         </w:rPr>
-        <w:lastRenderedPageBreak/>
         <w:t>Feature test:</w:t>
       </w:r>
     </w:p>
@@ -3275,6 +3429,7 @@
           <w:u w:val="single"/>
           <w:lang w:eastAsia="en-GB"/>
         </w:rPr>
+        <w:lastRenderedPageBreak/>
         <w:t xml:space="preserve">Run </w:t>
       </w:r>
       <w:proofErr w:type="spellStart"/>
@@ -3655,7 +3810,6 @@
           <w:u w:val="single"/>
           <w:lang w:eastAsia="en-GB"/>
         </w:rPr>
-        <w:lastRenderedPageBreak/>
         <w:t xml:space="preserve">Run </w:t>
       </w:r>
       <w:proofErr w:type="spellStart"/>
@@ -6172,23 +6326,7 @@
           <w:color w:val="24292E"/>
           <w:lang w:eastAsia="en-GB"/>
         </w:rPr>
-        <w:t>(</w:t>
-      </w:r>
-      <w:r>
-        <w:rPr>
-          <w:rFonts w:ascii="Helvetica" w:eastAsia="Times New Roman" w:hAnsi="Helvetica"/>
-          <w:color w:val="24292E"/>
-          <w:lang w:eastAsia="en-GB"/>
-        </w:rPr>
-        <w:t xml:space="preserve"> </w:t>
-      </w:r>
-      <w:r>
-        <w:rPr>
-          <w:rFonts w:ascii="Helvetica" w:eastAsia="Times New Roman" w:hAnsi="Helvetica"/>
-          <w:color w:val="24292E"/>
-          <w:lang w:eastAsia="en-GB"/>
-        </w:rPr>
-        <w:t>Failure</w:t>
+        <w:t>( Failure</w:t>
       </w:r>
       <w:proofErr w:type="gramEnd"/>
       <w:r>
@@ -6302,17 +6440,7 @@
           <w:color w:val="24292E"/>
           <w:lang w:eastAsia="en-GB"/>
         </w:rPr>
-        <w:t>plane</w:t>
-      </w:r>
-      <w:r>
-        <w:rPr>
-          <w:rFonts w:ascii="Helvetica" w:eastAsia="Times New Roman" w:hAnsi="Helvetica"/>
-          <w:i/>
-          <w:iCs/>
-          <w:color w:val="24292E"/>
-          <w:lang w:eastAsia="en-GB"/>
-        </w:rPr>
-        <w:t>.rb</w:t>
+        <w:t>plane.rb</w:t>
       </w:r>
       <w:proofErr w:type="spellEnd"/>
       <w:r>
@@ -6791,15 +6919,7 @@
           <w:color w:val="24292E"/>
           <w:lang w:eastAsia="en-GB"/>
         </w:rPr>
-        <w:t xml:space="preserve">( </w:t>
-      </w:r>
-      <w:r>
-        <w:rPr>
-          <w:rFonts w:ascii="Helvetica" w:eastAsia="Times New Roman" w:hAnsi="Helvetica"/>
-          <w:color w:val="24292E"/>
-          <w:lang w:eastAsia="en-GB"/>
-        </w:rPr>
-        <w:t>Failure</w:t>
+        <w:t>( Failure</w:t>
       </w:r>
       <w:proofErr w:type="gramEnd"/>
       <w:r>
@@ -6808,15 +6928,7 @@
           <w:color w:val="24292E"/>
           <w:lang w:eastAsia="en-GB"/>
         </w:rPr>
-        <w:t>/Error</w:t>
-      </w:r>
-      <w:r>
-        <w:rPr>
-          <w:rFonts w:ascii="Helvetica" w:eastAsia="Times New Roman" w:hAnsi="Helvetica"/>
-          <w:color w:val="24292E"/>
-          <w:lang w:eastAsia="en-GB"/>
-        </w:rPr>
-        <w:t xml:space="preserve">: expected nil to respond to </w:t>
+        <w:t xml:space="preserve">/Error: expected nil to respond to </w:t>
       </w:r>
       <w:proofErr w:type="spellStart"/>
       <w:r>
@@ -6879,15 +6991,7 @@
           <w:color w:val="24292E"/>
           <w:lang w:eastAsia="en-GB"/>
         </w:rPr>
-        <w:t>To fix the error above we’ll</w:t>
-      </w:r>
-      <w:r>
-        <w:rPr>
-          <w:rFonts w:ascii="Helvetica" w:eastAsia="Times New Roman" w:hAnsi="Helvetica"/>
-          <w:color w:val="24292E"/>
-          <w:lang w:eastAsia="en-GB"/>
-        </w:rPr>
-        <w:t xml:space="preserve"> return a new instance of class Plane from the </w:t>
+        <w:t xml:space="preserve">To fix the error above we’ll return a new instance of class Plane from the </w:t>
       </w:r>
       <w:proofErr w:type="spellStart"/>
       <w:r>
@@ -6927,8 +7031,6 @@
         </w:rPr>
         <w:t>Could not get pass this test.</w:t>
       </w:r>
-      <w:bookmarkStart w:id="0" w:name="_GoBack"/>
-      <w:bookmarkEnd w:id="0"/>
     </w:p>
     <w:p>
       <w:pPr>
@@ -11431,7 +11533,7 @@
 </file>
 
 <file path=customXml/itemProps1.xml><?xml version="1.0" encoding="utf-8"?>
-<ds:datastoreItem xmlns:ds="http://schemas.openxmlformats.org/officeDocument/2006/customXml" ds:itemID="{A0B945AA-CEBF-E245-B482-BF8021596D45}">
+<ds:datastoreItem xmlns:ds="http://schemas.openxmlformats.org/officeDocument/2006/customXml" ds:itemID="{7B1FA27B-EAF5-1545-8F66-D02D60A26047}">
   <ds:schemaRefs>
     <ds:schemaRef ds:uri="http://schemas.openxmlformats.org/officeDocument/2006/bibliography"/>
   </ds:schemaRefs>

</xml_diff>